<commit_message>
up added fb_name in docx setting tablr
</commit_message>
<xml_diff>
--- a/temp.docx
+++ b/temp.docx
@@ -6202,7 +6202,7 @@
         <w:pStyle w:val="30"/>
       </w:pPr>
       <w:r>
-        <w:t>{{ fb.get_description() }}{% for func in fb.get_functions() if func.get_settings_for_bu() %}</w:t>
+        <w:t>{{ fb.get_description() }} ({{ fb.get_fb_name() }}) {% for func in fb.get_functions() if func.get_settings_for_bu() %}</w:t>
       </w:r>
     </w:p>
     <w:p>
@@ -7161,6 +7161,10 @@
                 <w:id w:val="0"/>
                 <w:dropDownList>
                   <w:listItem w:displayText="Не назначено" w:value=""/>
+                  <w:listItem w:displayText="Отказ системы охлаждения" w:value="Отказ системы охлаждения"/>
+                  <w:listItem w:displayText="Срабатывание датчика контроля температуры масла ЗПО" w:value="Срабатывание датчика контроля температуры масла ЗПО"/>
+                  <w:listItem w:displayText="Срабатывание отключающего контакта газового реле" w:value="Срабатывание отключающего контакта газового реле"/>
+                  <w:listItem w:displayText="Срабатывание устройства контроля изоляции ГЗоткл" w:value="Срабатывание устройства контроля изоляции ГЗоткл"/>
                 </w:dropDownList>
                 <w:showingPlcHdr/>
                 <w:placeholder>
@@ -7469,10 +7473,89 @@
                   <w:listItem w:displayText="ДЗТ / КЦТнеб: Срабатывание фазы C" w:value="ДЗТ / КЦТнеб: Срабатывание фазы C"/>
                   <w:listItem w:displayText="ДЗТ / КЦТнеб: Функция введена в работу" w:value="ДЗТ / КЦТнеб: Функция введена в работу"/>
                   <w:listItem w:displayText="ДЗТ / КЦТнеб: Функция оперативно выведена из работы" w:value="ДЗТ / КЦТнеб: Функция оперативно выведена из работы"/>
+                  <w:listItem w:displayText="ЗП / ЗП ВН: Пуск" w:value="ЗП / ЗП ВН: Пуск"/>
+                  <w:listItem w:displayText="ЗП / ЗП ВН: Пуск ИО максимального тока" w:value="ЗП / ЗП ВН: Пуск ИО максимального тока"/>
+                  <w:listItem w:displayText="ЗП / ЗП ВН: Срабатывание" w:value="ЗП / ЗП ВН: Срабатывание"/>
+                  <w:listItem w:displayText="ЗП / ЗП ВН: Срабатывание на отключение" w:value="ЗП / ЗП ВН: Срабатывание на отключение"/>
+                  <w:listItem w:displayText="ЗП / ЗП ВН: Функция введена в работу" w:value="ЗП / ЗП ВН: Функция введена в работу"/>
+                  <w:listItem w:displayText="ЗП / ЗП ВН: Функция оперативно выведена из работы" w:value="ЗП / ЗП ВН: Функция оперативно выведена из работы"/>
+                  <w:listItem w:displayText="ЗП / ЗП НН (НН2): Пуск" w:value="ЗП / ЗП НН (НН2): Пуск"/>
+                  <w:listItem w:displayText="ЗП / ЗП НН (НН2): Пуск ИО максимального тока" w:value="ЗП / ЗП НН (НН2): Пуск ИО максимального тока"/>
+                  <w:listItem w:displayText="ЗП / ЗП НН (НН2): Срабатывание" w:value="ЗП / ЗП НН (НН2): Срабатывание"/>
+                  <w:listItem w:displayText="ЗП / ЗП НН (НН2): Срабатывание на отключение" w:value="ЗП / ЗП НН (НН2): Срабатывание на отключение"/>
+                  <w:listItem w:displayText="ЗП / ЗП НН (НН2): Функция введена в работу" w:value="ЗП / ЗП НН (НН2): Функция введена в работу"/>
+                  <w:listItem w:displayText="ЗП / ЗП НН (НН2): Функция оперативно выведена из работы" w:value="ЗП / ЗП НН (НН2): Функция оперативно выведена из работы"/>
+                  <w:listItem w:displayText="ЗП / ЗП СН (НН1): Пуск" w:value="ЗП / ЗП СН (НН1): Пуск"/>
+                  <w:listItem w:displayText="ЗП / ЗП СН (НН1): Пуск ИО максимального тока" w:value="ЗП / ЗП СН (НН1): Пуск ИО максимального тока"/>
+                  <w:listItem w:displayText="ЗП / ЗП СН (НН1): Срабатывание" w:value="ЗП / ЗП СН (НН1): Срабатывание"/>
+                  <w:listItem w:displayText="ЗП / ЗП СН (НН1): Срабатывание на отключение" w:value="ЗП / ЗП СН (НН1): Срабатывание на отключение"/>
+                  <w:listItem w:displayText="ЗП / ЗП СН (НН1): Функция введена в работу" w:value="ЗП / ЗП СН (НН1): Функция введена в работу"/>
+                  <w:listItem w:displayText="ЗП / ЗП СН (НН1): Функция оперативно выведена из работы" w:value="ЗП / ЗП СН (НН1): Функция оперативно выведена из работы"/>
+                  <w:listItem w:displayText="ЗПО / ЗПО: Пуск" w:value="ЗПО / ЗПО: Пуск"/>
+                  <w:listItem w:displayText="ЗПО / ЗПО: Срабатывание" w:value="ЗПО / ЗПО: Срабатывание"/>
+                  <w:listItem w:displayText="ЗПО / ЗПО: Срабатывание на сигнал" w:value="ЗПО / ЗПО: Срабатывание на сигнал"/>
+                  <w:listItem w:displayText="ЗПО / ЗПО: Функция введена в работу" w:value="ЗПО / ЗПО: Функция введена в работу"/>
+                  <w:listItem w:displayText="ЗПО / ЗПО: Функция оперативно выведена из работы" w:value="ЗПО / ЗПО: Функция оперативно выведена из работы"/>
+                  <w:listItem w:displayText="КЦТ / КЦТ: Срабатывание КЦТ" w:value="КЦТ / КЦТ: Срабатывание КЦТ"/>
+                  <w:listItem w:displayText="КЦТ / КЦТст1: Пуск КЦТст при асимметрии" w:value="КЦТ / КЦТст1: Пуск КЦТст при асимметрии"/>
+                  <w:listItem w:displayText="КЦТ / КЦТст1: Пуск КЦТст при обрыве провода" w:value="КЦТ / КЦТст1: Пуск КЦТст при обрыве провода"/>
+                  <w:listItem w:displayText="КЦТ / КЦТст1: Срабатывание КЦТст при асимметрии" w:value="КЦТ / КЦТст1: Срабатывание КЦТст при асимметрии"/>
+                  <w:listItem w:displayText="КЦТ / КЦТст1: Срабатывание КЦТст при обрыве провода" w:value="КЦТ / КЦТст1: Срабатывание КЦТст при обрыве провода"/>
+                  <w:listItem w:displayText="КЦТ / КЦТст1: Функция введена в работу" w:value="КЦТ / КЦТст1: Функция введена в работу"/>
+                  <w:listItem w:displayText="КЦТ / КЦТст1: Функция оперативно выведена из работы" w:value="КЦТ / КЦТст1: Функция оперативно выведена из работы"/>
+                  <w:listItem w:displayText="КЦТ / КЦТст2: Пуск КЦТст при асимметрии" w:value="КЦТ / КЦТст2: Пуск КЦТст при асимметрии"/>
+                  <w:listItem w:displayText="КЦТ / КЦТст2: Пуск КЦТст при обрыве провода" w:value="КЦТ / КЦТст2: Пуск КЦТст при обрыве провода"/>
+                  <w:listItem w:displayText="КЦТ / КЦТст2: Срабатывание КЦТст при асимметрии" w:value="КЦТ / КЦТст2: Срабатывание КЦТст при асимметрии"/>
+                  <w:listItem w:displayText="КЦТ / КЦТст2: Срабатывание КЦТст при обрыве провода" w:value="КЦТ / КЦТст2: Срабатывание КЦТст при обрыве провода"/>
+                  <w:listItem w:displayText="КЦТ / КЦТст2: Функция введена в работу" w:value="КЦТ / КЦТст2: Функция введена в работу"/>
+                  <w:listItem w:displayText="КЦТ / КЦТст2: Функция оперативно выведена из работы" w:value="КЦТ / КЦТст2: Функция оперативно выведена из работы"/>
+                  <w:listItem w:displayText="КЦТ / КЦТст3: Пуск КЦТст при асимметрии" w:value="КЦТ / КЦТст3: Пуск КЦТст при асимметрии"/>
+                  <w:listItem w:displayText="КЦТ / КЦТст3: Пуск КЦТст при обрыве провода" w:value="КЦТ / КЦТст3: Пуск КЦТст при обрыве провода"/>
+                  <w:listItem w:displayText="КЦТ / КЦТст3: Срабатывание КЦТст при асимметрии" w:value="КЦТ / КЦТст3: Срабатывание КЦТст при асимметрии"/>
+                  <w:listItem w:displayText="КЦТ / КЦТст3: Срабатывание КЦТст при обрыве провода" w:value="КЦТ / КЦТст3: Срабатывание КЦТст при обрыве провода"/>
+                  <w:listItem w:displayText="КЦТ / КЦТст3: Функция введена в работу" w:value="КЦТ / КЦТст3: Функция введена в работу"/>
+                  <w:listItem w:displayText="КЦТ / КЦТст3: Функция оперативно выведена из работы" w:value="КЦТ / КЦТст3: Функция оперативно выведена из работы"/>
+                  <w:listItem w:displayText="ЛО ГЗоткл / ЛО: Блокировка ГЗоткл" w:value="ЛО ГЗоткл / ЛО: Блокировка ГЗоткл"/>
+                  <w:listItem w:displayText="ЛО ГЗоткл / ЛО: Срабатывание" w:value="ЛО ГЗоткл / ЛО: Срабатывание"/>
+                  <w:listItem w:displayText="ЛО ГЗоткл / ЛО: Срабатывание на сигнал" w:value="ЛО ГЗоткл / ЛО: Срабатывание на сигнал"/>
+                  <w:listItem w:displayText="ЛО ГЗоткл / ЛО: Функция введена в работу" w:value="ЛО ГЗоткл / ЛО: Функция введена в работу"/>
+                  <w:listItem w:displayText="ЛО ГЗоткл / ЛО: Функция оперативно выведена из работы" w:value="ЛО ГЗоткл / ЛО: Функция оперативно выведена из работы"/>
+                  <w:listItem w:displayText="РТПО / РТПО ВН: Пуск" w:value="РТПО / РТПО ВН: Пуск"/>
+                  <w:listItem w:displayText="РТПО / РТПО ВН: Пуск ИО тока" w:value="РТПО / РТПО ВН: Пуск ИО тока"/>
+                  <w:listItem w:displayText="РТПО / РТПО ВН: Функция введена в работу" w:value="РТПО / РТПО ВН: Функция введена в работу"/>
+                  <w:listItem w:displayText="РТПО / РТПО ВН: Функция оперативно выведена из работы" w:value="РТПО / РТПО ВН: Функция оперативно выведена из работы"/>
+                  <w:listItem w:displayText="РТПО / РТПО НН (НН2): Пуск" w:value="РТПО / РТПО НН (НН2): Пуск"/>
+                  <w:listItem w:displayText="РТПО / РТПО НН (НН2): Пуск ИО тока" w:value="РТПО / РТПО НН (НН2): Пуск ИО тока"/>
+                  <w:listItem w:displayText="РТПО / РТПО НН (НН2): Функция введена в работу" w:value="РТПО / РТПО НН (НН2): Функция введена в работу"/>
+                  <w:listItem w:displayText="РТПО / РТПО НН (НН2): Функция оперативно выведена из работы" w:value="РТПО / РТПО НН (НН2): Функция оперативно выведена из работы"/>
+                  <w:listItem w:displayText="РТПО / РТПО СН (НН1): Пуск" w:value="РТПО / РТПО СН (НН1): Пуск"/>
+                  <w:listItem w:displayText="РТПО / РТПО СН (НН1): Пуск ИО тока" w:value="РТПО / РТПО СН (НН1): Пуск ИО тока"/>
+                  <w:listItem w:displayText="РТПО / РТПО СН (НН1): Функция введена в работу" w:value="РТПО / РТПО СН (НН1): Функция введена в работу"/>
+                  <w:listItem w:displayText="РТПО / РТПО СН (НН1): Функция оперативно выведена из работы" w:value="РТПО / РТПО СН (НН1): Функция оперативно выведена из работы"/>
+                  <w:listItem w:displayText="РТПО / РТПО_общ: Пуск" w:value="РТПО / РТПО_общ: Пуск"/>
+                  <w:listItem w:displayText="РТПО / РТПО_общ: Функция введена в работу" w:value="РТПО / РТПО_общ: Функция введена в работу"/>
                   <w:listItem w:displayText="ТК ЗДЗ / ТК ЗДЗ: Пуск" w:value="ТК ЗДЗ / ТК ЗДЗ: Пуск"/>
                   <w:listItem w:displayText="ТК ЗДЗ / ТК ЗДЗ: Пуск ИО тока" w:value="ТК ЗДЗ / ТК ЗДЗ: Пуск ИО тока"/>
                   <w:listItem w:displayText="ТК ЗДЗ / ТК ЗДЗ: Функция введена в работу" w:value="ТК ЗДЗ / ТК ЗДЗ: Функция введена в работу"/>
                   <w:listItem w:displayText="ТК ЗДЗ / ТК ЗДЗ: Функция оперативно выведена из работы" w:value="ТК ЗДЗ / ТК ЗДЗ: Функция оперативно выведена из работы"/>
+                  <w:listItem w:displayText="ТО ЗПО / ТО ЗПО ВН: Пуск" w:value="ТО ЗПО / ТО ЗПО ВН: Пуск"/>
+                  <w:listItem w:displayText="ТО ЗПО / ТО ЗПО ВН: Пуск ИО тока" w:value="ТО ЗПО / ТО ЗПО ВН: Пуск ИО тока"/>
+                  <w:listItem w:displayText="ТО ЗПО / ТО ЗПО ВН: Функция введена в работу" w:value="ТО ЗПО / ТО ЗПО ВН: Функция введена в работу"/>
+                  <w:listItem w:displayText="ТО ЗПО / ТО ЗПО ВН: Функция оперативно выведена из работы" w:value="ТО ЗПО / ТО ЗПО ВН: Функция оперативно выведена из работы"/>
+                  <w:listItem w:displayText="ТО ЗПО / ТО ЗПО НН (НН2): Пуск" w:value="ТО ЗПО / ТО ЗПО НН (НН2): Пуск"/>
+                  <w:listItem w:displayText="ТО ЗПО / ТО ЗПО НН (НН2): Пуск ИО тока" w:value="ТО ЗПО / ТО ЗПО НН (НН2): Пуск ИО тока"/>
+                  <w:listItem w:displayText="ТО ЗПО / ТО ЗПО НН (НН2): Функция введена в работу" w:value="ТО ЗПО / ТО ЗПО НН (НН2): Функция введена в работу"/>
+                  <w:listItem w:displayText="ТО ЗПО / ТО ЗПО НН (НН2): Функция оперативно выведена из работы" w:value="ТО ЗПО / ТО ЗПО НН (НН2): Функция оперативно выведена из работы"/>
+                  <w:listItem w:displayText="ТО ЗПО / ТО ЗПО СН (НН1): Пуск" w:value="ТО ЗПО / ТО ЗПО СН (НН1): Пуск"/>
+                  <w:listItem w:displayText="ТО ЗПО / ТО ЗПО СН (НН1): Пуск ИО тока" w:value="ТО ЗПО / ТО ЗПО СН (НН1): Пуск ИО тока"/>
+                  <w:listItem w:displayText="ТО ЗПО / ТО ЗПО СН (НН1): Функция введена в работу" w:value="ТО ЗПО / ТО ЗПО СН (НН1): Функция введена в работу"/>
+                  <w:listItem w:displayText="ТО ЗПО / ТО ЗПО СН (НН1): Функция оперативно выведена из работы" w:value="ТО ЗПО / ТО ЗПО СН (НН1): Функция оперативно выведена из работы"/>
+                  <w:listItem w:displayText="ТО ЗПО / ТО ЗПО_общ: Пуск" w:value="ТО ЗПО / ТО ЗПО_общ: Пуск"/>
+                  <w:listItem w:displayText="ТО ЗПО / ТО ЗПО_общ: Функция введена в работу" w:value="ТО ЗПО / ТО ЗПО_общ: Функция введена в работу"/>
+                  <w:listItem w:displayText="ТО РПН / ТО РПН: Пуск" w:value="ТО РПН / ТО РПН: Пуск"/>
+                  <w:listItem w:displayText="ТО РПН / ТО РПН: Пуск ИО тока" w:value="ТО РПН / ТО РПН: Пуск ИО тока"/>
+                  <w:listItem w:displayText="ТО РПН / ТО РПН: Функция введена в работу" w:value="ТО РПН / ТО РПН: Функция введена в работу"/>
+                  <w:listItem w:displayText="ТО РПН / ТО РПН: Функция оперативно выведена из работы" w:value="ТО РПН / ТО РПН: Функция оперативно выведена из работы"/>
                 </w:dropDownList>
                 <w:showingPlcHdr/>
                 <w:placeholder>
@@ -7564,10 +7647,89 @@
                   <w:listItem w:displayText="ДЗТ / КЦТнеб: Срабатывание фазы C" w:value="ДЗТ / КЦТнеб: Срабатывание фазы C"/>
                   <w:listItem w:displayText="ДЗТ / КЦТнеб: Функция введена в работу" w:value="ДЗТ / КЦТнеб: Функция введена в работу"/>
                   <w:listItem w:displayText="ДЗТ / КЦТнеб: Функция оперативно выведена из работы" w:value="ДЗТ / КЦТнеб: Функция оперативно выведена из работы"/>
+                  <w:listItem w:displayText="ЗП / ЗП ВН: Пуск" w:value="ЗП / ЗП ВН: Пуск"/>
+                  <w:listItem w:displayText="ЗП / ЗП ВН: Пуск ИО максимального тока" w:value="ЗП / ЗП ВН: Пуск ИО максимального тока"/>
+                  <w:listItem w:displayText="ЗП / ЗП ВН: Срабатывание" w:value="ЗП / ЗП ВН: Срабатывание"/>
+                  <w:listItem w:displayText="ЗП / ЗП ВН: Срабатывание на отключение" w:value="ЗП / ЗП ВН: Срабатывание на отключение"/>
+                  <w:listItem w:displayText="ЗП / ЗП ВН: Функция введена в работу" w:value="ЗП / ЗП ВН: Функция введена в работу"/>
+                  <w:listItem w:displayText="ЗП / ЗП ВН: Функция оперативно выведена из работы" w:value="ЗП / ЗП ВН: Функция оперативно выведена из работы"/>
+                  <w:listItem w:displayText="ЗП / ЗП НН (НН2): Пуск" w:value="ЗП / ЗП НН (НН2): Пуск"/>
+                  <w:listItem w:displayText="ЗП / ЗП НН (НН2): Пуск ИО максимального тока" w:value="ЗП / ЗП НН (НН2): Пуск ИО максимального тока"/>
+                  <w:listItem w:displayText="ЗП / ЗП НН (НН2): Срабатывание" w:value="ЗП / ЗП НН (НН2): Срабатывание"/>
+                  <w:listItem w:displayText="ЗП / ЗП НН (НН2): Срабатывание на отключение" w:value="ЗП / ЗП НН (НН2): Срабатывание на отключение"/>
+                  <w:listItem w:displayText="ЗП / ЗП НН (НН2): Функция введена в работу" w:value="ЗП / ЗП НН (НН2): Функция введена в работу"/>
+                  <w:listItem w:displayText="ЗП / ЗП НН (НН2): Функция оперативно выведена из работы" w:value="ЗП / ЗП НН (НН2): Функция оперативно выведена из работы"/>
+                  <w:listItem w:displayText="ЗП / ЗП СН (НН1): Пуск" w:value="ЗП / ЗП СН (НН1): Пуск"/>
+                  <w:listItem w:displayText="ЗП / ЗП СН (НН1): Пуск ИО максимального тока" w:value="ЗП / ЗП СН (НН1): Пуск ИО максимального тока"/>
+                  <w:listItem w:displayText="ЗП / ЗП СН (НН1): Срабатывание" w:value="ЗП / ЗП СН (НН1): Срабатывание"/>
+                  <w:listItem w:displayText="ЗП / ЗП СН (НН1): Срабатывание на отключение" w:value="ЗП / ЗП СН (НН1): Срабатывание на отключение"/>
+                  <w:listItem w:displayText="ЗП / ЗП СН (НН1): Функция введена в работу" w:value="ЗП / ЗП СН (НН1): Функция введена в работу"/>
+                  <w:listItem w:displayText="ЗП / ЗП СН (НН1): Функция оперативно выведена из работы" w:value="ЗП / ЗП СН (НН1): Функция оперативно выведена из работы"/>
+                  <w:listItem w:displayText="ЗПО / ЗПО: Пуск" w:value="ЗПО / ЗПО: Пуск"/>
+                  <w:listItem w:displayText="ЗПО / ЗПО: Срабатывание" w:value="ЗПО / ЗПО: Срабатывание"/>
+                  <w:listItem w:displayText="ЗПО / ЗПО: Срабатывание на сигнал" w:value="ЗПО / ЗПО: Срабатывание на сигнал"/>
+                  <w:listItem w:displayText="ЗПО / ЗПО: Функция введена в работу" w:value="ЗПО / ЗПО: Функция введена в работу"/>
+                  <w:listItem w:displayText="ЗПО / ЗПО: Функция оперативно выведена из работы" w:value="ЗПО / ЗПО: Функция оперативно выведена из работы"/>
+                  <w:listItem w:displayText="КЦТ / КЦТ: Срабатывание КЦТ" w:value="КЦТ / КЦТ: Срабатывание КЦТ"/>
+                  <w:listItem w:displayText="КЦТ / КЦТст1: Пуск КЦТст при асимметрии" w:value="КЦТ / КЦТст1: Пуск КЦТст при асимметрии"/>
+                  <w:listItem w:displayText="КЦТ / КЦТст1: Пуск КЦТст при обрыве провода" w:value="КЦТ / КЦТст1: Пуск КЦТст при обрыве провода"/>
+                  <w:listItem w:displayText="КЦТ / КЦТст1: Срабатывание КЦТст при асимметрии" w:value="КЦТ / КЦТст1: Срабатывание КЦТст при асимметрии"/>
+                  <w:listItem w:displayText="КЦТ / КЦТст1: Срабатывание КЦТст при обрыве провода" w:value="КЦТ / КЦТст1: Срабатывание КЦТст при обрыве провода"/>
+                  <w:listItem w:displayText="КЦТ / КЦТст1: Функция введена в работу" w:value="КЦТ / КЦТст1: Функция введена в работу"/>
+                  <w:listItem w:displayText="КЦТ / КЦТст1: Функция оперативно выведена из работы" w:value="КЦТ / КЦТст1: Функция оперативно выведена из работы"/>
+                  <w:listItem w:displayText="КЦТ / КЦТст2: Пуск КЦТст при асимметрии" w:value="КЦТ / КЦТст2: Пуск КЦТст при асимметрии"/>
+                  <w:listItem w:displayText="КЦТ / КЦТст2: Пуск КЦТст при обрыве провода" w:value="КЦТ / КЦТст2: Пуск КЦТст при обрыве провода"/>
+                  <w:listItem w:displayText="КЦТ / КЦТст2: Срабатывание КЦТст при асимметрии" w:value="КЦТ / КЦТст2: Срабатывание КЦТст при асимметрии"/>
+                  <w:listItem w:displayText="КЦТ / КЦТст2: Срабатывание КЦТст при обрыве провода" w:value="КЦТ / КЦТст2: Срабатывание КЦТст при обрыве провода"/>
+                  <w:listItem w:displayText="КЦТ / КЦТст2: Функция введена в работу" w:value="КЦТ / КЦТст2: Функция введена в работу"/>
+                  <w:listItem w:displayText="КЦТ / КЦТст2: Функция оперативно выведена из работы" w:value="КЦТ / КЦТст2: Функция оперативно выведена из работы"/>
+                  <w:listItem w:displayText="КЦТ / КЦТст3: Пуск КЦТст при асимметрии" w:value="КЦТ / КЦТст3: Пуск КЦТст при асимметрии"/>
+                  <w:listItem w:displayText="КЦТ / КЦТст3: Пуск КЦТст при обрыве провода" w:value="КЦТ / КЦТст3: Пуск КЦТст при обрыве провода"/>
+                  <w:listItem w:displayText="КЦТ / КЦТст3: Срабатывание КЦТст при асимметрии" w:value="КЦТ / КЦТст3: Срабатывание КЦТст при асимметрии"/>
+                  <w:listItem w:displayText="КЦТ / КЦТст3: Срабатывание КЦТст при обрыве провода" w:value="КЦТ / КЦТст3: Срабатывание КЦТст при обрыве провода"/>
+                  <w:listItem w:displayText="КЦТ / КЦТст3: Функция введена в работу" w:value="КЦТ / КЦТст3: Функция введена в работу"/>
+                  <w:listItem w:displayText="КЦТ / КЦТст3: Функция оперативно выведена из работы" w:value="КЦТ / КЦТст3: Функция оперативно выведена из работы"/>
+                  <w:listItem w:displayText="ЛО ГЗоткл / ЛО: Блокировка ГЗоткл" w:value="ЛО ГЗоткл / ЛО: Блокировка ГЗоткл"/>
+                  <w:listItem w:displayText="ЛО ГЗоткл / ЛО: Срабатывание" w:value="ЛО ГЗоткл / ЛО: Срабатывание"/>
+                  <w:listItem w:displayText="ЛО ГЗоткл / ЛО: Срабатывание на сигнал" w:value="ЛО ГЗоткл / ЛО: Срабатывание на сигнал"/>
+                  <w:listItem w:displayText="ЛО ГЗоткл / ЛО: Функция введена в работу" w:value="ЛО ГЗоткл / ЛО: Функция введена в работу"/>
+                  <w:listItem w:displayText="ЛО ГЗоткл / ЛО: Функция оперативно выведена из работы" w:value="ЛО ГЗоткл / ЛО: Функция оперативно выведена из работы"/>
+                  <w:listItem w:displayText="РТПО / РТПО ВН: Пуск" w:value="РТПО / РТПО ВН: Пуск"/>
+                  <w:listItem w:displayText="РТПО / РТПО ВН: Пуск ИО тока" w:value="РТПО / РТПО ВН: Пуск ИО тока"/>
+                  <w:listItem w:displayText="РТПО / РТПО ВН: Функция введена в работу" w:value="РТПО / РТПО ВН: Функция введена в работу"/>
+                  <w:listItem w:displayText="РТПО / РТПО ВН: Функция оперативно выведена из работы" w:value="РТПО / РТПО ВН: Функция оперативно выведена из работы"/>
+                  <w:listItem w:displayText="РТПО / РТПО НН (НН2): Пуск" w:value="РТПО / РТПО НН (НН2): Пуск"/>
+                  <w:listItem w:displayText="РТПО / РТПО НН (НН2): Пуск ИО тока" w:value="РТПО / РТПО НН (НН2): Пуск ИО тока"/>
+                  <w:listItem w:displayText="РТПО / РТПО НН (НН2): Функция введена в работу" w:value="РТПО / РТПО НН (НН2): Функция введена в работу"/>
+                  <w:listItem w:displayText="РТПО / РТПО НН (НН2): Функция оперативно выведена из работы" w:value="РТПО / РТПО НН (НН2): Функция оперативно выведена из работы"/>
+                  <w:listItem w:displayText="РТПО / РТПО СН (НН1): Пуск" w:value="РТПО / РТПО СН (НН1): Пуск"/>
+                  <w:listItem w:displayText="РТПО / РТПО СН (НН1): Пуск ИО тока" w:value="РТПО / РТПО СН (НН1): Пуск ИО тока"/>
+                  <w:listItem w:displayText="РТПО / РТПО СН (НН1): Функция введена в работу" w:value="РТПО / РТПО СН (НН1): Функция введена в работу"/>
+                  <w:listItem w:displayText="РТПО / РТПО СН (НН1): Функция оперативно выведена из работы" w:value="РТПО / РТПО СН (НН1): Функция оперативно выведена из работы"/>
+                  <w:listItem w:displayText="РТПО / РТПО_общ: Пуск" w:value="РТПО / РТПО_общ: Пуск"/>
+                  <w:listItem w:displayText="РТПО / РТПО_общ: Функция введена в работу" w:value="РТПО / РТПО_общ: Функция введена в работу"/>
                   <w:listItem w:displayText="ТК ЗДЗ / ТК ЗДЗ: Пуск" w:value="ТК ЗДЗ / ТК ЗДЗ: Пуск"/>
                   <w:listItem w:displayText="ТК ЗДЗ / ТК ЗДЗ: Пуск ИО тока" w:value="ТК ЗДЗ / ТК ЗДЗ: Пуск ИО тока"/>
                   <w:listItem w:displayText="ТК ЗДЗ / ТК ЗДЗ: Функция введена в работу" w:value="ТК ЗДЗ / ТК ЗДЗ: Функция введена в работу"/>
                   <w:listItem w:displayText="ТК ЗДЗ / ТК ЗДЗ: Функция оперативно выведена из работы" w:value="ТК ЗДЗ / ТК ЗДЗ: Функция оперативно выведена из работы"/>
+                  <w:listItem w:displayText="ТО ЗПО / ТО ЗПО ВН: Пуск" w:value="ТО ЗПО / ТО ЗПО ВН: Пуск"/>
+                  <w:listItem w:displayText="ТО ЗПО / ТО ЗПО ВН: Пуск ИО тока" w:value="ТО ЗПО / ТО ЗПО ВН: Пуск ИО тока"/>
+                  <w:listItem w:displayText="ТО ЗПО / ТО ЗПО ВН: Функция введена в работу" w:value="ТО ЗПО / ТО ЗПО ВН: Функция введена в работу"/>
+                  <w:listItem w:displayText="ТО ЗПО / ТО ЗПО ВН: Функция оперативно выведена из работы" w:value="ТО ЗПО / ТО ЗПО ВН: Функция оперативно выведена из работы"/>
+                  <w:listItem w:displayText="ТО ЗПО / ТО ЗПО НН (НН2): Пуск" w:value="ТО ЗПО / ТО ЗПО НН (НН2): Пуск"/>
+                  <w:listItem w:displayText="ТО ЗПО / ТО ЗПО НН (НН2): Пуск ИО тока" w:value="ТО ЗПО / ТО ЗПО НН (НН2): Пуск ИО тока"/>
+                  <w:listItem w:displayText="ТО ЗПО / ТО ЗПО НН (НН2): Функция введена в работу" w:value="ТО ЗПО / ТО ЗПО НН (НН2): Функция введена в работу"/>
+                  <w:listItem w:displayText="ТО ЗПО / ТО ЗПО НН (НН2): Функция оперативно выведена из работы" w:value="ТО ЗПО / ТО ЗПО НН (НН2): Функция оперативно выведена из работы"/>
+                  <w:listItem w:displayText="ТО ЗПО / ТО ЗПО СН (НН1): Пуск" w:value="ТО ЗПО / ТО ЗПО СН (НН1): Пуск"/>
+                  <w:listItem w:displayText="ТО ЗПО / ТО ЗПО СН (НН1): Пуск ИО тока" w:value="ТО ЗПО / ТО ЗПО СН (НН1): Пуск ИО тока"/>
+                  <w:listItem w:displayText="ТО ЗПО / ТО ЗПО СН (НН1): Функция введена в работу" w:value="ТО ЗПО / ТО ЗПО СН (НН1): Функция введена в работу"/>
+                  <w:listItem w:displayText="ТО ЗПО / ТО ЗПО СН (НН1): Функция оперативно выведена из работы" w:value="ТО ЗПО / ТО ЗПО СН (НН1): Функция оперативно выведена из работы"/>
+                  <w:listItem w:displayText="ТО ЗПО / ТО ЗПО_общ: Пуск" w:value="ТО ЗПО / ТО ЗПО_общ: Пуск"/>
+                  <w:listItem w:displayText="ТО ЗПО / ТО ЗПО_общ: Функция введена в работу" w:value="ТО ЗПО / ТО ЗПО_общ: Функция введена в работу"/>
+                  <w:listItem w:displayText="ТО РПН / ТО РПН: Пуск" w:value="ТО РПН / ТО РПН: Пуск"/>
+                  <w:listItem w:displayText="ТО РПН / ТО РПН: Пуск ИО тока" w:value="ТО РПН / ТО РПН: Пуск ИО тока"/>
+                  <w:listItem w:displayText="ТО РПН / ТО РПН: Функция введена в работу" w:value="ТО РПН / ТО РПН: Функция введена в работу"/>
+                  <w:listItem w:displayText="ТО РПН / ТО РПН: Функция оперативно выведена из работы" w:value="ТО РПН / ТО РПН: Функция оперативно выведена из работы"/>
                 </w:dropDownList>
                 <w:showingPlcHdr/>
                 <w:placeholder>
@@ -7659,10 +7821,89 @@
                   <w:listItem w:displayText="ДЗТ / КЦТнеб: Срабатывание фазы C" w:value="ДЗТ / КЦТнеб: Срабатывание фазы C"/>
                   <w:listItem w:displayText="ДЗТ / КЦТнеб: Функция введена в работу" w:value="ДЗТ / КЦТнеб: Функция введена в работу"/>
                   <w:listItem w:displayText="ДЗТ / КЦТнеб: Функция оперативно выведена из работы" w:value="ДЗТ / КЦТнеб: Функция оперативно выведена из работы"/>
+                  <w:listItem w:displayText="ЗП / ЗП ВН: Пуск" w:value="ЗП / ЗП ВН: Пуск"/>
+                  <w:listItem w:displayText="ЗП / ЗП ВН: Пуск ИО максимального тока" w:value="ЗП / ЗП ВН: Пуск ИО максимального тока"/>
+                  <w:listItem w:displayText="ЗП / ЗП ВН: Срабатывание" w:value="ЗП / ЗП ВН: Срабатывание"/>
+                  <w:listItem w:displayText="ЗП / ЗП ВН: Срабатывание на отключение" w:value="ЗП / ЗП ВН: Срабатывание на отключение"/>
+                  <w:listItem w:displayText="ЗП / ЗП ВН: Функция введена в работу" w:value="ЗП / ЗП ВН: Функция введена в работу"/>
+                  <w:listItem w:displayText="ЗП / ЗП ВН: Функция оперативно выведена из работы" w:value="ЗП / ЗП ВН: Функция оперативно выведена из работы"/>
+                  <w:listItem w:displayText="ЗП / ЗП НН (НН2): Пуск" w:value="ЗП / ЗП НН (НН2): Пуск"/>
+                  <w:listItem w:displayText="ЗП / ЗП НН (НН2): Пуск ИО максимального тока" w:value="ЗП / ЗП НН (НН2): Пуск ИО максимального тока"/>
+                  <w:listItem w:displayText="ЗП / ЗП НН (НН2): Срабатывание" w:value="ЗП / ЗП НН (НН2): Срабатывание"/>
+                  <w:listItem w:displayText="ЗП / ЗП НН (НН2): Срабатывание на отключение" w:value="ЗП / ЗП НН (НН2): Срабатывание на отключение"/>
+                  <w:listItem w:displayText="ЗП / ЗП НН (НН2): Функция введена в работу" w:value="ЗП / ЗП НН (НН2): Функция введена в работу"/>
+                  <w:listItem w:displayText="ЗП / ЗП НН (НН2): Функция оперативно выведена из работы" w:value="ЗП / ЗП НН (НН2): Функция оперативно выведена из работы"/>
+                  <w:listItem w:displayText="ЗП / ЗП СН (НН1): Пуск" w:value="ЗП / ЗП СН (НН1): Пуск"/>
+                  <w:listItem w:displayText="ЗП / ЗП СН (НН1): Пуск ИО максимального тока" w:value="ЗП / ЗП СН (НН1): Пуск ИО максимального тока"/>
+                  <w:listItem w:displayText="ЗП / ЗП СН (НН1): Срабатывание" w:value="ЗП / ЗП СН (НН1): Срабатывание"/>
+                  <w:listItem w:displayText="ЗП / ЗП СН (НН1): Срабатывание на отключение" w:value="ЗП / ЗП СН (НН1): Срабатывание на отключение"/>
+                  <w:listItem w:displayText="ЗП / ЗП СН (НН1): Функция введена в работу" w:value="ЗП / ЗП СН (НН1): Функция введена в работу"/>
+                  <w:listItem w:displayText="ЗП / ЗП СН (НН1): Функция оперативно выведена из работы" w:value="ЗП / ЗП СН (НН1): Функция оперативно выведена из работы"/>
+                  <w:listItem w:displayText="ЗПО / ЗПО: Пуск" w:value="ЗПО / ЗПО: Пуск"/>
+                  <w:listItem w:displayText="ЗПО / ЗПО: Срабатывание" w:value="ЗПО / ЗПО: Срабатывание"/>
+                  <w:listItem w:displayText="ЗПО / ЗПО: Срабатывание на сигнал" w:value="ЗПО / ЗПО: Срабатывание на сигнал"/>
+                  <w:listItem w:displayText="ЗПО / ЗПО: Функция введена в работу" w:value="ЗПО / ЗПО: Функция введена в работу"/>
+                  <w:listItem w:displayText="ЗПО / ЗПО: Функция оперативно выведена из работы" w:value="ЗПО / ЗПО: Функция оперативно выведена из работы"/>
+                  <w:listItem w:displayText="КЦТ / КЦТ: Срабатывание КЦТ" w:value="КЦТ / КЦТ: Срабатывание КЦТ"/>
+                  <w:listItem w:displayText="КЦТ / КЦТст1: Пуск КЦТст при асимметрии" w:value="КЦТ / КЦТст1: Пуск КЦТст при асимметрии"/>
+                  <w:listItem w:displayText="КЦТ / КЦТст1: Пуск КЦТст при обрыве провода" w:value="КЦТ / КЦТст1: Пуск КЦТст при обрыве провода"/>
+                  <w:listItem w:displayText="КЦТ / КЦТст1: Срабатывание КЦТст при асимметрии" w:value="КЦТ / КЦТст1: Срабатывание КЦТст при асимметрии"/>
+                  <w:listItem w:displayText="КЦТ / КЦТст1: Срабатывание КЦТст при обрыве провода" w:value="КЦТ / КЦТст1: Срабатывание КЦТст при обрыве провода"/>
+                  <w:listItem w:displayText="КЦТ / КЦТст1: Функция введена в работу" w:value="КЦТ / КЦТст1: Функция введена в работу"/>
+                  <w:listItem w:displayText="КЦТ / КЦТст1: Функция оперативно выведена из работы" w:value="КЦТ / КЦТст1: Функция оперативно выведена из работы"/>
+                  <w:listItem w:displayText="КЦТ / КЦТст2: Пуск КЦТст при асимметрии" w:value="КЦТ / КЦТст2: Пуск КЦТст при асимметрии"/>
+                  <w:listItem w:displayText="КЦТ / КЦТст2: Пуск КЦТст при обрыве провода" w:value="КЦТ / КЦТст2: Пуск КЦТст при обрыве провода"/>
+                  <w:listItem w:displayText="КЦТ / КЦТст2: Срабатывание КЦТст при асимметрии" w:value="КЦТ / КЦТст2: Срабатывание КЦТст при асимметрии"/>
+                  <w:listItem w:displayText="КЦТ / КЦТст2: Срабатывание КЦТст при обрыве провода" w:value="КЦТ / КЦТст2: Срабатывание КЦТст при обрыве провода"/>
+                  <w:listItem w:displayText="КЦТ / КЦТст2: Функция введена в работу" w:value="КЦТ / КЦТст2: Функция введена в работу"/>
+                  <w:listItem w:displayText="КЦТ / КЦТст2: Функция оперативно выведена из работы" w:value="КЦТ / КЦТст2: Функция оперативно выведена из работы"/>
+                  <w:listItem w:displayText="КЦТ / КЦТст3: Пуск КЦТст при асимметрии" w:value="КЦТ / КЦТст3: Пуск КЦТст при асимметрии"/>
+                  <w:listItem w:displayText="КЦТ / КЦТст3: Пуск КЦТст при обрыве провода" w:value="КЦТ / КЦТст3: Пуск КЦТст при обрыве провода"/>
+                  <w:listItem w:displayText="КЦТ / КЦТст3: Срабатывание КЦТст при асимметрии" w:value="КЦТ / КЦТст3: Срабатывание КЦТст при асимметрии"/>
+                  <w:listItem w:displayText="КЦТ / КЦТст3: Срабатывание КЦТст при обрыве провода" w:value="КЦТ / КЦТст3: Срабатывание КЦТст при обрыве провода"/>
+                  <w:listItem w:displayText="КЦТ / КЦТст3: Функция введена в работу" w:value="КЦТ / КЦТст3: Функция введена в работу"/>
+                  <w:listItem w:displayText="КЦТ / КЦТст3: Функция оперативно выведена из работы" w:value="КЦТ / КЦТст3: Функция оперативно выведена из работы"/>
+                  <w:listItem w:displayText="ЛО ГЗоткл / ЛО: Блокировка ГЗоткл" w:value="ЛО ГЗоткл / ЛО: Блокировка ГЗоткл"/>
+                  <w:listItem w:displayText="ЛО ГЗоткл / ЛО: Срабатывание" w:value="ЛО ГЗоткл / ЛО: Срабатывание"/>
+                  <w:listItem w:displayText="ЛО ГЗоткл / ЛО: Срабатывание на сигнал" w:value="ЛО ГЗоткл / ЛО: Срабатывание на сигнал"/>
+                  <w:listItem w:displayText="ЛО ГЗоткл / ЛО: Функция введена в работу" w:value="ЛО ГЗоткл / ЛО: Функция введена в работу"/>
+                  <w:listItem w:displayText="ЛО ГЗоткл / ЛО: Функция оперативно выведена из работы" w:value="ЛО ГЗоткл / ЛО: Функция оперативно выведена из работы"/>
+                  <w:listItem w:displayText="РТПО / РТПО ВН: Пуск" w:value="РТПО / РТПО ВН: Пуск"/>
+                  <w:listItem w:displayText="РТПО / РТПО ВН: Пуск ИО тока" w:value="РТПО / РТПО ВН: Пуск ИО тока"/>
+                  <w:listItem w:displayText="РТПО / РТПО ВН: Функция введена в работу" w:value="РТПО / РТПО ВН: Функция введена в работу"/>
+                  <w:listItem w:displayText="РТПО / РТПО ВН: Функция оперативно выведена из работы" w:value="РТПО / РТПО ВН: Функция оперативно выведена из работы"/>
+                  <w:listItem w:displayText="РТПО / РТПО НН (НН2): Пуск" w:value="РТПО / РТПО НН (НН2): Пуск"/>
+                  <w:listItem w:displayText="РТПО / РТПО НН (НН2): Пуск ИО тока" w:value="РТПО / РТПО НН (НН2): Пуск ИО тока"/>
+                  <w:listItem w:displayText="РТПО / РТПО НН (НН2): Функция введена в работу" w:value="РТПО / РТПО НН (НН2): Функция введена в работу"/>
+                  <w:listItem w:displayText="РТПО / РТПО НН (НН2): Функция оперативно выведена из работы" w:value="РТПО / РТПО НН (НН2): Функция оперативно выведена из работы"/>
+                  <w:listItem w:displayText="РТПО / РТПО СН (НН1): Пуск" w:value="РТПО / РТПО СН (НН1): Пуск"/>
+                  <w:listItem w:displayText="РТПО / РТПО СН (НН1): Пуск ИО тока" w:value="РТПО / РТПО СН (НН1): Пуск ИО тока"/>
+                  <w:listItem w:displayText="РТПО / РТПО СН (НН1): Функция введена в работу" w:value="РТПО / РТПО СН (НН1): Функция введена в работу"/>
+                  <w:listItem w:displayText="РТПО / РТПО СН (НН1): Функция оперативно выведена из работы" w:value="РТПО / РТПО СН (НН1): Функция оперативно выведена из работы"/>
+                  <w:listItem w:displayText="РТПО / РТПО_общ: Пуск" w:value="РТПО / РТПО_общ: Пуск"/>
+                  <w:listItem w:displayText="РТПО / РТПО_общ: Функция введена в работу" w:value="РТПО / РТПО_общ: Функция введена в работу"/>
                   <w:listItem w:displayText="ТК ЗДЗ / ТК ЗДЗ: Пуск" w:value="ТК ЗДЗ / ТК ЗДЗ: Пуск"/>
                   <w:listItem w:displayText="ТК ЗДЗ / ТК ЗДЗ: Пуск ИО тока" w:value="ТК ЗДЗ / ТК ЗДЗ: Пуск ИО тока"/>
                   <w:listItem w:displayText="ТК ЗДЗ / ТК ЗДЗ: Функция введена в работу" w:value="ТК ЗДЗ / ТК ЗДЗ: Функция введена в работу"/>
                   <w:listItem w:displayText="ТК ЗДЗ / ТК ЗДЗ: Функция оперативно выведена из работы" w:value="ТК ЗДЗ / ТК ЗДЗ: Функция оперативно выведена из работы"/>
+                  <w:listItem w:displayText="ТО ЗПО / ТО ЗПО ВН: Пуск" w:value="ТО ЗПО / ТО ЗПО ВН: Пуск"/>
+                  <w:listItem w:displayText="ТО ЗПО / ТО ЗПО ВН: Пуск ИО тока" w:value="ТО ЗПО / ТО ЗПО ВН: Пуск ИО тока"/>
+                  <w:listItem w:displayText="ТО ЗПО / ТО ЗПО ВН: Функция введена в работу" w:value="ТО ЗПО / ТО ЗПО ВН: Функция введена в работу"/>
+                  <w:listItem w:displayText="ТО ЗПО / ТО ЗПО ВН: Функция оперативно выведена из работы" w:value="ТО ЗПО / ТО ЗПО ВН: Функция оперативно выведена из работы"/>
+                  <w:listItem w:displayText="ТО ЗПО / ТО ЗПО НН (НН2): Пуск" w:value="ТО ЗПО / ТО ЗПО НН (НН2): Пуск"/>
+                  <w:listItem w:displayText="ТО ЗПО / ТО ЗПО НН (НН2): Пуск ИО тока" w:value="ТО ЗПО / ТО ЗПО НН (НН2): Пуск ИО тока"/>
+                  <w:listItem w:displayText="ТО ЗПО / ТО ЗПО НН (НН2): Функция введена в работу" w:value="ТО ЗПО / ТО ЗПО НН (НН2): Функция введена в работу"/>
+                  <w:listItem w:displayText="ТО ЗПО / ТО ЗПО НН (НН2): Функция оперативно выведена из работы" w:value="ТО ЗПО / ТО ЗПО НН (НН2): Функция оперативно выведена из работы"/>
+                  <w:listItem w:displayText="ТО ЗПО / ТО ЗПО СН (НН1): Пуск" w:value="ТО ЗПО / ТО ЗПО СН (НН1): Пуск"/>
+                  <w:listItem w:displayText="ТО ЗПО / ТО ЗПО СН (НН1): Пуск ИО тока" w:value="ТО ЗПО / ТО ЗПО СН (НН1): Пуск ИО тока"/>
+                  <w:listItem w:displayText="ТО ЗПО / ТО ЗПО СН (НН1): Функция введена в работу" w:value="ТО ЗПО / ТО ЗПО СН (НН1): Функция введена в работу"/>
+                  <w:listItem w:displayText="ТО ЗПО / ТО ЗПО СН (НН1): Функция оперативно выведена из работы" w:value="ТО ЗПО / ТО ЗПО СН (НН1): Функция оперативно выведена из работы"/>
+                  <w:listItem w:displayText="ТО ЗПО / ТО ЗПО_общ: Пуск" w:value="ТО ЗПО / ТО ЗПО_общ: Пуск"/>
+                  <w:listItem w:displayText="ТО ЗПО / ТО ЗПО_общ: Функция введена в работу" w:value="ТО ЗПО / ТО ЗПО_общ: Функция введена в работу"/>
+                  <w:listItem w:displayText="ТО РПН / ТО РПН: Пуск" w:value="ТО РПН / ТО РПН: Пуск"/>
+                  <w:listItem w:displayText="ТО РПН / ТО РПН: Пуск ИО тока" w:value="ТО РПН / ТО РПН: Пуск ИО тока"/>
+                  <w:listItem w:displayText="ТО РПН / ТО РПН: Функция введена в работу" w:value="ТО РПН / ТО РПН: Функция введена в работу"/>
+                  <w:listItem w:displayText="ТО РПН / ТО РПН: Функция оперативно выведена из работы" w:value="ТО РПН / ТО РПН: Функция оперативно выведена из работы"/>
                 </w:dropDownList>
                 <w:showingPlcHdr/>
                 <w:placeholder>
@@ -7754,10 +7995,89 @@
                   <w:listItem w:displayText="ДЗТ / КЦТнеб: Срабатывание фазы C" w:value="ДЗТ / КЦТнеб: Срабатывание фазы C"/>
                   <w:listItem w:displayText="ДЗТ / КЦТнеб: Функция введена в работу" w:value="ДЗТ / КЦТнеб: Функция введена в работу"/>
                   <w:listItem w:displayText="ДЗТ / КЦТнеб: Функция оперативно выведена из работы" w:value="ДЗТ / КЦТнеб: Функция оперативно выведена из работы"/>
+                  <w:listItem w:displayText="ЗП / ЗП ВН: Пуск" w:value="ЗП / ЗП ВН: Пуск"/>
+                  <w:listItem w:displayText="ЗП / ЗП ВН: Пуск ИО максимального тока" w:value="ЗП / ЗП ВН: Пуск ИО максимального тока"/>
+                  <w:listItem w:displayText="ЗП / ЗП ВН: Срабатывание" w:value="ЗП / ЗП ВН: Срабатывание"/>
+                  <w:listItem w:displayText="ЗП / ЗП ВН: Срабатывание на отключение" w:value="ЗП / ЗП ВН: Срабатывание на отключение"/>
+                  <w:listItem w:displayText="ЗП / ЗП ВН: Функция введена в работу" w:value="ЗП / ЗП ВН: Функция введена в работу"/>
+                  <w:listItem w:displayText="ЗП / ЗП ВН: Функция оперативно выведена из работы" w:value="ЗП / ЗП ВН: Функция оперативно выведена из работы"/>
+                  <w:listItem w:displayText="ЗП / ЗП НН (НН2): Пуск" w:value="ЗП / ЗП НН (НН2): Пуск"/>
+                  <w:listItem w:displayText="ЗП / ЗП НН (НН2): Пуск ИО максимального тока" w:value="ЗП / ЗП НН (НН2): Пуск ИО максимального тока"/>
+                  <w:listItem w:displayText="ЗП / ЗП НН (НН2): Срабатывание" w:value="ЗП / ЗП НН (НН2): Срабатывание"/>
+                  <w:listItem w:displayText="ЗП / ЗП НН (НН2): Срабатывание на отключение" w:value="ЗП / ЗП НН (НН2): Срабатывание на отключение"/>
+                  <w:listItem w:displayText="ЗП / ЗП НН (НН2): Функция введена в работу" w:value="ЗП / ЗП НН (НН2): Функция введена в работу"/>
+                  <w:listItem w:displayText="ЗП / ЗП НН (НН2): Функция оперативно выведена из работы" w:value="ЗП / ЗП НН (НН2): Функция оперативно выведена из работы"/>
+                  <w:listItem w:displayText="ЗП / ЗП СН (НН1): Пуск" w:value="ЗП / ЗП СН (НН1): Пуск"/>
+                  <w:listItem w:displayText="ЗП / ЗП СН (НН1): Пуск ИО максимального тока" w:value="ЗП / ЗП СН (НН1): Пуск ИО максимального тока"/>
+                  <w:listItem w:displayText="ЗП / ЗП СН (НН1): Срабатывание" w:value="ЗП / ЗП СН (НН1): Срабатывание"/>
+                  <w:listItem w:displayText="ЗП / ЗП СН (НН1): Срабатывание на отключение" w:value="ЗП / ЗП СН (НН1): Срабатывание на отключение"/>
+                  <w:listItem w:displayText="ЗП / ЗП СН (НН1): Функция введена в работу" w:value="ЗП / ЗП СН (НН1): Функция введена в работу"/>
+                  <w:listItem w:displayText="ЗП / ЗП СН (НН1): Функция оперативно выведена из работы" w:value="ЗП / ЗП СН (НН1): Функция оперативно выведена из работы"/>
+                  <w:listItem w:displayText="ЗПО / ЗПО: Пуск" w:value="ЗПО / ЗПО: Пуск"/>
+                  <w:listItem w:displayText="ЗПО / ЗПО: Срабатывание" w:value="ЗПО / ЗПО: Срабатывание"/>
+                  <w:listItem w:displayText="ЗПО / ЗПО: Срабатывание на сигнал" w:value="ЗПО / ЗПО: Срабатывание на сигнал"/>
+                  <w:listItem w:displayText="ЗПО / ЗПО: Функция введена в работу" w:value="ЗПО / ЗПО: Функция введена в работу"/>
+                  <w:listItem w:displayText="ЗПО / ЗПО: Функция оперативно выведена из работы" w:value="ЗПО / ЗПО: Функция оперативно выведена из работы"/>
+                  <w:listItem w:displayText="КЦТ / КЦТ: Срабатывание КЦТ" w:value="КЦТ / КЦТ: Срабатывание КЦТ"/>
+                  <w:listItem w:displayText="КЦТ / КЦТст1: Пуск КЦТст при асимметрии" w:value="КЦТ / КЦТст1: Пуск КЦТст при асимметрии"/>
+                  <w:listItem w:displayText="КЦТ / КЦТст1: Пуск КЦТст при обрыве провода" w:value="КЦТ / КЦТст1: Пуск КЦТст при обрыве провода"/>
+                  <w:listItem w:displayText="КЦТ / КЦТст1: Срабатывание КЦТст при асимметрии" w:value="КЦТ / КЦТст1: Срабатывание КЦТст при асимметрии"/>
+                  <w:listItem w:displayText="КЦТ / КЦТст1: Срабатывание КЦТст при обрыве провода" w:value="КЦТ / КЦТст1: Срабатывание КЦТст при обрыве провода"/>
+                  <w:listItem w:displayText="КЦТ / КЦТст1: Функция введена в работу" w:value="КЦТ / КЦТст1: Функция введена в работу"/>
+                  <w:listItem w:displayText="КЦТ / КЦТст1: Функция оперативно выведена из работы" w:value="КЦТ / КЦТст1: Функция оперативно выведена из работы"/>
+                  <w:listItem w:displayText="КЦТ / КЦТст2: Пуск КЦТст при асимметрии" w:value="КЦТ / КЦТст2: Пуск КЦТст при асимметрии"/>
+                  <w:listItem w:displayText="КЦТ / КЦТст2: Пуск КЦТст при обрыве провода" w:value="КЦТ / КЦТст2: Пуск КЦТст при обрыве провода"/>
+                  <w:listItem w:displayText="КЦТ / КЦТст2: Срабатывание КЦТст при асимметрии" w:value="КЦТ / КЦТст2: Срабатывание КЦТст при асимметрии"/>
+                  <w:listItem w:displayText="КЦТ / КЦТст2: Срабатывание КЦТст при обрыве провода" w:value="КЦТ / КЦТст2: Срабатывание КЦТст при обрыве провода"/>
+                  <w:listItem w:displayText="КЦТ / КЦТст2: Функция введена в работу" w:value="КЦТ / КЦТст2: Функция введена в работу"/>
+                  <w:listItem w:displayText="КЦТ / КЦТст2: Функция оперативно выведена из работы" w:value="КЦТ / КЦТст2: Функция оперативно выведена из работы"/>
+                  <w:listItem w:displayText="КЦТ / КЦТст3: Пуск КЦТст при асимметрии" w:value="КЦТ / КЦТст3: Пуск КЦТст при асимметрии"/>
+                  <w:listItem w:displayText="КЦТ / КЦТст3: Пуск КЦТст при обрыве провода" w:value="КЦТ / КЦТст3: Пуск КЦТст при обрыве провода"/>
+                  <w:listItem w:displayText="КЦТ / КЦТст3: Срабатывание КЦТст при асимметрии" w:value="КЦТ / КЦТст3: Срабатывание КЦТст при асимметрии"/>
+                  <w:listItem w:displayText="КЦТ / КЦТст3: Срабатывание КЦТст при обрыве провода" w:value="КЦТ / КЦТст3: Срабатывание КЦТст при обрыве провода"/>
+                  <w:listItem w:displayText="КЦТ / КЦТст3: Функция введена в работу" w:value="КЦТ / КЦТст3: Функция введена в работу"/>
+                  <w:listItem w:displayText="КЦТ / КЦТст3: Функция оперативно выведена из работы" w:value="КЦТ / КЦТст3: Функция оперативно выведена из работы"/>
+                  <w:listItem w:displayText="ЛО ГЗоткл / ЛО: Блокировка ГЗоткл" w:value="ЛО ГЗоткл / ЛО: Блокировка ГЗоткл"/>
+                  <w:listItem w:displayText="ЛО ГЗоткл / ЛО: Срабатывание" w:value="ЛО ГЗоткл / ЛО: Срабатывание"/>
+                  <w:listItem w:displayText="ЛО ГЗоткл / ЛО: Срабатывание на сигнал" w:value="ЛО ГЗоткл / ЛО: Срабатывание на сигнал"/>
+                  <w:listItem w:displayText="ЛО ГЗоткл / ЛО: Функция введена в работу" w:value="ЛО ГЗоткл / ЛО: Функция введена в работу"/>
+                  <w:listItem w:displayText="ЛО ГЗоткл / ЛО: Функция оперативно выведена из работы" w:value="ЛО ГЗоткл / ЛО: Функция оперативно выведена из работы"/>
+                  <w:listItem w:displayText="РТПО / РТПО ВН: Пуск" w:value="РТПО / РТПО ВН: Пуск"/>
+                  <w:listItem w:displayText="РТПО / РТПО ВН: Пуск ИО тока" w:value="РТПО / РТПО ВН: Пуск ИО тока"/>
+                  <w:listItem w:displayText="РТПО / РТПО ВН: Функция введена в работу" w:value="РТПО / РТПО ВН: Функция введена в работу"/>
+                  <w:listItem w:displayText="РТПО / РТПО ВН: Функция оперативно выведена из работы" w:value="РТПО / РТПО ВН: Функция оперативно выведена из работы"/>
+                  <w:listItem w:displayText="РТПО / РТПО НН (НН2): Пуск" w:value="РТПО / РТПО НН (НН2): Пуск"/>
+                  <w:listItem w:displayText="РТПО / РТПО НН (НН2): Пуск ИО тока" w:value="РТПО / РТПО НН (НН2): Пуск ИО тока"/>
+                  <w:listItem w:displayText="РТПО / РТПО НН (НН2): Функция введена в работу" w:value="РТПО / РТПО НН (НН2): Функция введена в работу"/>
+                  <w:listItem w:displayText="РТПО / РТПО НН (НН2): Функция оперативно выведена из работы" w:value="РТПО / РТПО НН (НН2): Функция оперативно выведена из работы"/>
+                  <w:listItem w:displayText="РТПО / РТПО СН (НН1): Пуск" w:value="РТПО / РТПО СН (НН1): Пуск"/>
+                  <w:listItem w:displayText="РТПО / РТПО СН (НН1): Пуск ИО тока" w:value="РТПО / РТПО СН (НН1): Пуск ИО тока"/>
+                  <w:listItem w:displayText="РТПО / РТПО СН (НН1): Функция введена в работу" w:value="РТПО / РТПО СН (НН1): Функция введена в работу"/>
+                  <w:listItem w:displayText="РТПО / РТПО СН (НН1): Функция оперативно выведена из работы" w:value="РТПО / РТПО СН (НН1): Функция оперативно выведена из работы"/>
+                  <w:listItem w:displayText="РТПО / РТПО_общ: Пуск" w:value="РТПО / РТПО_общ: Пуск"/>
+                  <w:listItem w:displayText="РТПО / РТПО_общ: Функция введена в работу" w:value="РТПО / РТПО_общ: Функция введена в работу"/>
                   <w:listItem w:displayText="ТК ЗДЗ / ТК ЗДЗ: Пуск" w:value="ТК ЗДЗ / ТК ЗДЗ: Пуск"/>
                   <w:listItem w:displayText="ТК ЗДЗ / ТК ЗДЗ: Пуск ИО тока" w:value="ТК ЗДЗ / ТК ЗДЗ: Пуск ИО тока"/>
                   <w:listItem w:displayText="ТК ЗДЗ / ТК ЗДЗ: Функция введена в работу" w:value="ТК ЗДЗ / ТК ЗДЗ: Функция введена в работу"/>
                   <w:listItem w:displayText="ТК ЗДЗ / ТК ЗДЗ: Функция оперативно выведена из работы" w:value="ТК ЗДЗ / ТК ЗДЗ: Функция оперативно выведена из работы"/>
+                  <w:listItem w:displayText="ТО ЗПО / ТО ЗПО ВН: Пуск" w:value="ТО ЗПО / ТО ЗПО ВН: Пуск"/>
+                  <w:listItem w:displayText="ТО ЗПО / ТО ЗПО ВН: Пуск ИО тока" w:value="ТО ЗПО / ТО ЗПО ВН: Пуск ИО тока"/>
+                  <w:listItem w:displayText="ТО ЗПО / ТО ЗПО ВН: Функция введена в работу" w:value="ТО ЗПО / ТО ЗПО ВН: Функция введена в работу"/>
+                  <w:listItem w:displayText="ТО ЗПО / ТО ЗПО ВН: Функция оперативно выведена из работы" w:value="ТО ЗПО / ТО ЗПО ВН: Функция оперативно выведена из работы"/>
+                  <w:listItem w:displayText="ТО ЗПО / ТО ЗПО НН (НН2): Пуск" w:value="ТО ЗПО / ТО ЗПО НН (НН2): Пуск"/>
+                  <w:listItem w:displayText="ТО ЗПО / ТО ЗПО НН (НН2): Пуск ИО тока" w:value="ТО ЗПО / ТО ЗПО НН (НН2): Пуск ИО тока"/>
+                  <w:listItem w:displayText="ТО ЗПО / ТО ЗПО НН (НН2): Функция введена в работу" w:value="ТО ЗПО / ТО ЗПО НН (НН2): Функция введена в работу"/>
+                  <w:listItem w:displayText="ТО ЗПО / ТО ЗПО НН (НН2): Функция оперативно выведена из работы" w:value="ТО ЗПО / ТО ЗПО НН (НН2): Функция оперативно выведена из работы"/>
+                  <w:listItem w:displayText="ТО ЗПО / ТО ЗПО СН (НН1): Пуск" w:value="ТО ЗПО / ТО ЗПО СН (НН1): Пуск"/>
+                  <w:listItem w:displayText="ТО ЗПО / ТО ЗПО СН (НН1): Пуск ИО тока" w:value="ТО ЗПО / ТО ЗПО СН (НН1): Пуск ИО тока"/>
+                  <w:listItem w:displayText="ТО ЗПО / ТО ЗПО СН (НН1): Функция введена в работу" w:value="ТО ЗПО / ТО ЗПО СН (НН1): Функция введена в работу"/>
+                  <w:listItem w:displayText="ТО ЗПО / ТО ЗПО СН (НН1): Функция оперативно выведена из работы" w:value="ТО ЗПО / ТО ЗПО СН (НН1): Функция оперативно выведена из работы"/>
+                  <w:listItem w:displayText="ТО ЗПО / ТО ЗПО_общ: Пуск" w:value="ТО ЗПО / ТО ЗПО_общ: Пуск"/>
+                  <w:listItem w:displayText="ТО ЗПО / ТО ЗПО_общ: Функция введена в работу" w:value="ТО ЗПО / ТО ЗПО_общ: Функция введена в работу"/>
+                  <w:listItem w:displayText="ТО РПН / ТО РПН: Пуск" w:value="ТО РПН / ТО РПН: Пуск"/>
+                  <w:listItem w:displayText="ТО РПН / ТО РПН: Пуск ИО тока" w:value="ТО РПН / ТО РПН: Пуск ИО тока"/>
+                  <w:listItem w:displayText="ТО РПН / ТО РПН: Функция введена в работу" w:value="ТО РПН / ТО РПН: Функция введена в работу"/>
+                  <w:listItem w:displayText="ТО РПН / ТО РПН: Функция оперативно выведена из работы" w:value="ТО РПН / ТО РПН: Функция оперативно выведена из работы"/>
                 </w:dropDownList>
                 <w:showingPlcHdr/>
                 <w:placeholder>
@@ -7849,10 +8169,89 @@
                   <w:listItem w:displayText="ДЗТ / КЦТнеб: Срабатывание фазы C" w:value="ДЗТ / КЦТнеб: Срабатывание фазы C"/>
                   <w:listItem w:displayText="ДЗТ / КЦТнеб: Функция введена в работу" w:value="ДЗТ / КЦТнеб: Функция введена в работу"/>
                   <w:listItem w:displayText="ДЗТ / КЦТнеб: Функция оперативно выведена из работы" w:value="ДЗТ / КЦТнеб: Функция оперативно выведена из работы"/>
+                  <w:listItem w:displayText="ЗП / ЗП ВН: Пуск" w:value="ЗП / ЗП ВН: Пуск"/>
+                  <w:listItem w:displayText="ЗП / ЗП ВН: Пуск ИО максимального тока" w:value="ЗП / ЗП ВН: Пуск ИО максимального тока"/>
+                  <w:listItem w:displayText="ЗП / ЗП ВН: Срабатывание" w:value="ЗП / ЗП ВН: Срабатывание"/>
+                  <w:listItem w:displayText="ЗП / ЗП ВН: Срабатывание на отключение" w:value="ЗП / ЗП ВН: Срабатывание на отключение"/>
+                  <w:listItem w:displayText="ЗП / ЗП ВН: Функция введена в работу" w:value="ЗП / ЗП ВН: Функция введена в работу"/>
+                  <w:listItem w:displayText="ЗП / ЗП ВН: Функция оперативно выведена из работы" w:value="ЗП / ЗП ВН: Функция оперативно выведена из работы"/>
+                  <w:listItem w:displayText="ЗП / ЗП НН (НН2): Пуск" w:value="ЗП / ЗП НН (НН2): Пуск"/>
+                  <w:listItem w:displayText="ЗП / ЗП НН (НН2): Пуск ИО максимального тока" w:value="ЗП / ЗП НН (НН2): Пуск ИО максимального тока"/>
+                  <w:listItem w:displayText="ЗП / ЗП НН (НН2): Срабатывание" w:value="ЗП / ЗП НН (НН2): Срабатывание"/>
+                  <w:listItem w:displayText="ЗП / ЗП НН (НН2): Срабатывание на отключение" w:value="ЗП / ЗП НН (НН2): Срабатывание на отключение"/>
+                  <w:listItem w:displayText="ЗП / ЗП НН (НН2): Функция введена в работу" w:value="ЗП / ЗП НН (НН2): Функция введена в работу"/>
+                  <w:listItem w:displayText="ЗП / ЗП НН (НН2): Функция оперативно выведена из работы" w:value="ЗП / ЗП НН (НН2): Функция оперативно выведена из работы"/>
+                  <w:listItem w:displayText="ЗП / ЗП СН (НН1): Пуск" w:value="ЗП / ЗП СН (НН1): Пуск"/>
+                  <w:listItem w:displayText="ЗП / ЗП СН (НН1): Пуск ИО максимального тока" w:value="ЗП / ЗП СН (НН1): Пуск ИО максимального тока"/>
+                  <w:listItem w:displayText="ЗП / ЗП СН (НН1): Срабатывание" w:value="ЗП / ЗП СН (НН1): Срабатывание"/>
+                  <w:listItem w:displayText="ЗП / ЗП СН (НН1): Срабатывание на отключение" w:value="ЗП / ЗП СН (НН1): Срабатывание на отключение"/>
+                  <w:listItem w:displayText="ЗП / ЗП СН (НН1): Функция введена в работу" w:value="ЗП / ЗП СН (НН1): Функция введена в работу"/>
+                  <w:listItem w:displayText="ЗП / ЗП СН (НН1): Функция оперативно выведена из работы" w:value="ЗП / ЗП СН (НН1): Функция оперативно выведена из работы"/>
+                  <w:listItem w:displayText="ЗПО / ЗПО: Пуск" w:value="ЗПО / ЗПО: Пуск"/>
+                  <w:listItem w:displayText="ЗПО / ЗПО: Срабатывание" w:value="ЗПО / ЗПО: Срабатывание"/>
+                  <w:listItem w:displayText="ЗПО / ЗПО: Срабатывание на сигнал" w:value="ЗПО / ЗПО: Срабатывание на сигнал"/>
+                  <w:listItem w:displayText="ЗПО / ЗПО: Функция введена в работу" w:value="ЗПО / ЗПО: Функция введена в работу"/>
+                  <w:listItem w:displayText="ЗПО / ЗПО: Функция оперативно выведена из работы" w:value="ЗПО / ЗПО: Функция оперативно выведена из работы"/>
+                  <w:listItem w:displayText="КЦТ / КЦТ: Срабатывание КЦТ" w:value="КЦТ / КЦТ: Срабатывание КЦТ"/>
+                  <w:listItem w:displayText="КЦТ / КЦТст1: Пуск КЦТст при асимметрии" w:value="КЦТ / КЦТст1: Пуск КЦТст при асимметрии"/>
+                  <w:listItem w:displayText="КЦТ / КЦТст1: Пуск КЦТст при обрыве провода" w:value="КЦТ / КЦТст1: Пуск КЦТст при обрыве провода"/>
+                  <w:listItem w:displayText="КЦТ / КЦТст1: Срабатывание КЦТст при асимметрии" w:value="КЦТ / КЦТст1: Срабатывание КЦТст при асимметрии"/>
+                  <w:listItem w:displayText="КЦТ / КЦТст1: Срабатывание КЦТст при обрыве провода" w:value="КЦТ / КЦТст1: Срабатывание КЦТст при обрыве провода"/>
+                  <w:listItem w:displayText="КЦТ / КЦТст1: Функция введена в работу" w:value="КЦТ / КЦТст1: Функция введена в работу"/>
+                  <w:listItem w:displayText="КЦТ / КЦТст1: Функция оперативно выведена из работы" w:value="КЦТ / КЦТст1: Функция оперативно выведена из работы"/>
+                  <w:listItem w:displayText="КЦТ / КЦТст2: Пуск КЦТст при асимметрии" w:value="КЦТ / КЦТст2: Пуск КЦТст при асимметрии"/>
+                  <w:listItem w:displayText="КЦТ / КЦТст2: Пуск КЦТст при обрыве провода" w:value="КЦТ / КЦТст2: Пуск КЦТст при обрыве провода"/>
+                  <w:listItem w:displayText="КЦТ / КЦТст2: Срабатывание КЦТст при асимметрии" w:value="КЦТ / КЦТст2: Срабатывание КЦТст при асимметрии"/>
+                  <w:listItem w:displayText="КЦТ / КЦТст2: Срабатывание КЦТст при обрыве провода" w:value="КЦТ / КЦТст2: Срабатывание КЦТст при обрыве провода"/>
+                  <w:listItem w:displayText="КЦТ / КЦТст2: Функция введена в работу" w:value="КЦТ / КЦТст2: Функция введена в работу"/>
+                  <w:listItem w:displayText="КЦТ / КЦТст2: Функция оперативно выведена из работы" w:value="КЦТ / КЦТст2: Функция оперативно выведена из работы"/>
+                  <w:listItem w:displayText="КЦТ / КЦТст3: Пуск КЦТст при асимметрии" w:value="КЦТ / КЦТст3: Пуск КЦТст при асимметрии"/>
+                  <w:listItem w:displayText="КЦТ / КЦТст3: Пуск КЦТст при обрыве провода" w:value="КЦТ / КЦТст3: Пуск КЦТст при обрыве провода"/>
+                  <w:listItem w:displayText="КЦТ / КЦТст3: Срабатывание КЦТст при асимметрии" w:value="КЦТ / КЦТст3: Срабатывание КЦТст при асимметрии"/>
+                  <w:listItem w:displayText="КЦТ / КЦТст3: Срабатывание КЦТст при обрыве провода" w:value="КЦТ / КЦТст3: Срабатывание КЦТст при обрыве провода"/>
+                  <w:listItem w:displayText="КЦТ / КЦТст3: Функция введена в работу" w:value="КЦТ / КЦТст3: Функция введена в работу"/>
+                  <w:listItem w:displayText="КЦТ / КЦТст3: Функция оперативно выведена из работы" w:value="КЦТ / КЦТст3: Функция оперативно выведена из работы"/>
+                  <w:listItem w:displayText="ЛО ГЗоткл / ЛО: Блокировка ГЗоткл" w:value="ЛО ГЗоткл / ЛО: Блокировка ГЗоткл"/>
+                  <w:listItem w:displayText="ЛО ГЗоткл / ЛО: Срабатывание" w:value="ЛО ГЗоткл / ЛО: Срабатывание"/>
+                  <w:listItem w:displayText="ЛО ГЗоткл / ЛО: Срабатывание на сигнал" w:value="ЛО ГЗоткл / ЛО: Срабатывание на сигнал"/>
+                  <w:listItem w:displayText="ЛО ГЗоткл / ЛО: Функция введена в работу" w:value="ЛО ГЗоткл / ЛО: Функция введена в работу"/>
+                  <w:listItem w:displayText="ЛО ГЗоткл / ЛО: Функция оперативно выведена из работы" w:value="ЛО ГЗоткл / ЛО: Функция оперативно выведена из работы"/>
+                  <w:listItem w:displayText="РТПО / РТПО ВН: Пуск" w:value="РТПО / РТПО ВН: Пуск"/>
+                  <w:listItem w:displayText="РТПО / РТПО ВН: Пуск ИО тока" w:value="РТПО / РТПО ВН: Пуск ИО тока"/>
+                  <w:listItem w:displayText="РТПО / РТПО ВН: Функция введена в работу" w:value="РТПО / РТПО ВН: Функция введена в работу"/>
+                  <w:listItem w:displayText="РТПО / РТПО ВН: Функция оперативно выведена из работы" w:value="РТПО / РТПО ВН: Функция оперативно выведена из работы"/>
+                  <w:listItem w:displayText="РТПО / РТПО НН (НН2): Пуск" w:value="РТПО / РТПО НН (НН2): Пуск"/>
+                  <w:listItem w:displayText="РТПО / РТПО НН (НН2): Пуск ИО тока" w:value="РТПО / РТПО НН (НН2): Пуск ИО тока"/>
+                  <w:listItem w:displayText="РТПО / РТПО НН (НН2): Функция введена в работу" w:value="РТПО / РТПО НН (НН2): Функция введена в работу"/>
+                  <w:listItem w:displayText="РТПО / РТПО НН (НН2): Функция оперативно выведена из работы" w:value="РТПО / РТПО НН (НН2): Функция оперативно выведена из работы"/>
+                  <w:listItem w:displayText="РТПО / РТПО СН (НН1): Пуск" w:value="РТПО / РТПО СН (НН1): Пуск"/>
+                  <w:listItem w:displayText="РТПО / РТПО СН (НН1): Пуск ИО тока" w:value="РТПО / РТПО СН (НН1): Пуск ИО тока"/>
+                  <w:listItem w:displayText="РТПО / РТПО СН (НН1): Функция введена в работу" w:value="РТПО / РТПО СН (НН1): Функция введена в работу"/>
+                  <w:listItem w:displayText="РТПО / РТПО СН (НН1): Функция оперативно выведена из работы" w:value="РТПО / РТПО СН (НН1): Функция оперативно выведена из работы"/>
+                  <w:listItem w:displayText="РТПО / РТПО_общ: Пуск" w:value="РТПО / РТПО_общ: Пуск"/>
+                  <w:listItem w:displayText="РТПО / РТПО_общ: Функция введена в работу" w:value="РТПО / РТПО_общ: Функция введена в работу"/>
                   <w:listItem w:displayText="ТК ЗДЗ / ТК ЗДЗ: Пуск" w:value="ТК ЗДЗ / ТК ЗДЗ: Пуск"/>
                   <w:listItem w:displayText="ТК ЗДЗ / ТК ЗДЗ: Пуск ИО тока" w:value="ТК ЗДЗ / ТК ЗДЗ: Пуск ИО тока"/>
                   <w:listItem w:displayText="ТК ЗДЗ / ТК ЗДЗ: Функция введена в работу" w:value="ТК ЗДЗ / ТК ЗДЗ: Функция введена в работу"/>
                   <w:listItem w:displayText="ТК ЗДЗ / ТК ЗДЗ: Функция оперативно выведена из работы" w:value="ТК ЗДЗ / ТК ЗДЗ: Функция оперативно выведена из работы"/>
+                  <w:listItem w:displayText="ТО ЗПО / ТО ЗПО ВН: Пуск" w:value="ТО ЗПО / ТО ЗПО ВН: Пуск"/>
+                  <w:listItem w:displayText="ТО ЗПО / ТО ЗПО ВН: Пуск ИО тока" w:value="ТО ЗПО / ТО ЗПО ВН: Пуск ИО тока"/>
+                  <w:listItem w:displayText="ТО ЗПО / ТО ЗПО ВН: Функция введена в работу" w:value="ТО ЗПО / ТО ЗПО ВН: Функция введена в работу"/>
+                  <w:listItem w:displayText="ТО ЗПО / ТО ЗПО ВН: Функция оперативно выведена из работы" w:value="ТО ЗПО / ТО ЗПО ВН: Функция оперативно выведена из работы"/>
+                  <w:listItem w:displayText="ТО ЗПО / ТО ЗПО НН (НН2): Пуск" w:value="ТО ЗПО / ТО ЗПО НН (НН2): Пуск"/>
+                  <w:listItem w:displayText="ТО ЗПО / ТО ЗПО НН (НН2): Пуск ИО тока" w:value="ТО ЗПО / ТО ЗПО НН (НН2): Пуск ИО тока"/>
+                  <w:listItem w:displayText="ТО ЗПО / ТО ЗПО НН (НН2): Функция введена в работу" w:value="ТО ЗПО / ТО ЗПО НН (НН2): Функция введена в работу"/>
+                  <w:listItem w:displayText="ТО ЗПО / ТО ЗПО НН (НН2): Функция оперативно выведена из работы" w:value="ТО ЗПО / ТО ЗПО НН (НН2): Функция оперативно выведена из работы"/>
+                  <w:listItem w:displayText="ТО ЗПО / ТО ЗПО СН (НН1): Пуск" w:value="ТО ЗПО / ТО ЗПО СН (НН1): Пуск"/>
+                  <w:listItem w:displayText="ТО ЗПО / ТО ЗПО СН (НН1): Пуск ИО тока" w:value="ТО ЗПО / ТО ЗПО СН (НН1): Пуск ИО тока"/>
+                  <w:listItem w:displayText="ТО ЗПО / ТО ЗПО СН (НН1): Функция введена в работу" w:value="ТО ЗПО / ТО ЗПО СН (НН1): Функция введена в работу"/>
+                  <w:listItem w:displayText="ТО ЗПО / ТО ЗПО СН (НН1): Функция оперативно выведена из работы" w:value="ТО ЗПО / ТО ЗПО СН (НН1): Функция оперативно выведена из работы"/>
+                  <w:listItem w:displayText="ТО ЗПО / ТО ЗПО_общ: Пуск" w:value="ТО ЗПО / ТО ЗПО_общ: Пуск"/>
+                  <w:listItem w:displayText="ТО ЗПО / ТО ЗПО_общ: Функция введена в работу" w:value="ТО ЗПО / ТО ЗПО_общ: Функция введена в работу"/>
+                  <w:listItem w:displayText="ТО РПН / ТО РПН: Пуск" w:value="ТО РПН / ТО РПН: Пуск"/>
+                  <w:listItem w:displayText="ТО РПН / ТО РПН: Пуск ИО тока" w:value="ТО РПН / ТО РПН: Пуск ИО тока"/>
+                  <w:listItem w:displayText="ТО РПН / ТО РПН: Функция введена в работу" w:value="ТО РПН / ТО РПН: Функция введена в работу"/>
+                  <w:listItem w:displayText="ТО РПН / ТО РПН: Функция оперативно выведена из работы" w:value="ТО РПН / ТО РПН: Функция оперативно выведена из работы"/>
                 </w:dropDownList>
                 <w:showingPlcHdr/>
                 <w:placeholder>
@@ -8247,10 +8646,89 @@
                   <w:listItem w:displayText="ДЗТ / КЦТнеб: Срабатывание фазы C" w:value="ДЗТ / КЦТнеб: Срабатывание фазы C"/>
                   <w:listItem w:displayText="ДЗТ / КЦТнеб: Функция введена в работу" w:value="ДЗТ / КЦТнеб: Функция введена в работу"/>
                   <w:listItem w:displayText="ДЗТ / КЦТнеб: Функция оперативно выведена из работы" w:value="ДЗТ / КЦТнеб: Функция оперативно выведена из работы"/>
+                  <w:listItem w:displayText="ЗП / ЗП ВН: Пуск" w:value="ЗП / ЗП ВН: Пуск"/>
+                  <w:listItem w:displayText="ЗП / ЗП ВН: Пуск ИО максимального тока" w:value="ЗП / ЗП ВН: Пуск ИО максимального тока"/>
+                  <w:listItem w:displayText="ЗП / ЗП ВН: Срабатывание" w:value="ЗП / ЗП ВН: Срабатывание"/>
+                  <w:listItem w:displayText="ЗП / ЗП ВН: Срабатывание на отключение" w:value="ЗП / ЗП ВН: Срабатывание на отключение"/>
+                  <w:listItem w:displayText="ЗП / ЗП ВН: Функция введена в работу" w:value="ЗП / ЗП ВН: Функция введена в работу"/>
+                  <w:listItem w:displayText="ЗП / ЗП ВН: Функция оперативно выведена из работы" w:value="ЗП / ЗП ВН: Функция оперативно выведена из работы"/>
+                  <w:listItem w:displayText="ЗП / ЗП НН (НН2): Пуск" w:value="ЗП / ЗП НН (НН2): Пуск"/>
+                  <w:listItem w:displayText="ЗП / ЗП НН (НН2): Пуск ИО максимального тока" w:value="ЗП / ЗП НН (НН2): Пуск ИО максимального тока"/>
+                  <w:listItem w:displayText="ЗП / ЗП НН (НН2): Срабатывание" w:value="ЗП / ЗП НН (НН2): Срабатывание"/>
+                  <w:listItem w:displayText="ЗП / ЗП НН (НН2): Срабатывание на отключение" w:value="ЗП / ЗП НН (НН2): Срабатывание на отключение"/>
+                  <w:listItem w:displayText="ЗП / ЗП НН (НН2): Функция введена в работу" w:value="ЗП / ЗП НН (НН2): Функция введена в работу"/>
+                  <w:listItem w:displayText="ЗП / ЗП НН (НН2): Функция оперативно выведена из работы" w:value="ЗП / ЗП НН (НН2): Функция оперативно выведена из работы"/>
+                  <w:listItem w:displayText="ЗП / ЗП СН (НН1): Пуск" w:value="ЗП / ЗП СН (НН1): Пуск"/>
+                  <w:listItem w:displayText="ЗП / ЗП СН (НН1): Пуск ИО максимального тока" w:value="ЗП / ЗП СН (НН1): Пуск ИО максимального тока"/>
+                  <w:listItem w:displayText="ЗП / ЗП СН (НН1): Срабатывание" w:value="ЗП / ЗП СН (НН1): Срабатывание"/>
+                  <w:listItem w:displayText="ЗП / ЗП СН (НН1): Срабатывание на отключение" w:value="ЗП / ЗП СН (НН1): Срабатывание на отключение"/>
+                  <w:listItem w:displayText="ЗП / ЗП СН (НН1): Функция введена в работу" w:value="ЗП / ЗП СН (НН1): Функция введена в работу"/>
+                  <w:listItem w:displayText="ЗП / ЗП СН (НН1): Функция оперативно выведена из работы" w:value="ЗП / ЗП СН (НН1): Функция оперативно выведена из работы"/>
+                  <w:listItem w:displayText="ЗПО / ЗПО: Пуск" w:value="ЗПО / ЗПО: Пуск"/>
+                  <w:listItem w:displayText="ЗПО / ЗПО: Срабатывание" w:value="ЗПО / ЗПО: Срабатывание"/>
+                  <w:listItem w:displayText="ЗПО / ЗПО: Срабатывание на сигнал" w:value="ЗПО / ЗПО: Срабатывание на сигнал"/>
+                  <w:listItem w:displayText="ЗПО / ЗПО: Функция введена в работу" w:value="ЗПО / ЗПО: Функция введена в работу"/>
+                  <w:listItem w:displayText="ЗПО / ЗПО: Функция оперативно выведена из работы" w:value="ЗПО / ЗПО: Функция оперативно выведена из работы"/>
+                  <w:listItem w:displayText="КЦТ / КЦТ: Срабатывание КЦТ" w:value="КЦТ / КЦТ: Срабатывание КЦТ"/>
+                  <w:listItem w:displayText="КЦТ / КЦТст1: Пуск КЦТст при асимметрии" w:value="КЦТ / КЦТст1: Пуск КЦТст при асимметрии"/>
+                  <w:listItem w:displayText="КЦТ / КЦТст1: Пуск КЦТст при обрыве провода" w:value="КЦТ / КЦТст1: Пуск КЦТст при обрыве провода"/>
+                  <w:listItem w:displayText="КЦТ / КЦТст1: Срабатывание КЦТст при асимметрии" w:value="КЦТ / КЦТст1: Срабатывание КЦТст при асимметрии"/>
+                  <w:listItem w:displayText="КЦТ / КЦТст1: Срабатывание КЦТст при обрыве провода" w:value="КЦТ / КЦТст1: Срабатывание КЦТст при обрыве провода"/>
+                  <w:listItem w:displayText="КЦТ / КЦТст1: Функция введена в работу" w:value="КЦТ / КЦТст1: Функция введена в работу"/>
+                  <w:listItem w:displayText="КЦТ / КЦТст1: Функция оперативно выведена из работы" w:value="КЦТ / КЦТст1: Функция оперативно выведена из работы"/>
+                  <w:listItem w:displayText="КЦТ / КЦТст2: Пуск КЦТст при асимметрии" w:value="КЦТ / КЦТст2: Пуск КЦТст при асимметрии"/>
+                  <w:listItem w:displayText="КЦТ / КЦТст2: Пуск КЦТст при обрыве провода" w:value="КЦТ / КЦТст2: Пуск КЦТст при обрыве провода"/>
+                  <w:listItem w:displayText="КЦТ / КЦТст2: Срабатывание КЦТст при асимметрии" w:value="КЦТ / КЦТст2: Срабатывание КЦТст при асимметрии"/>
+                  <w:listItem w:displayText="КЦТ / КЦТст2: Срабатывание КЦТст при обрыве провода" w:value="КЦТ / КЦТст2: Срабатывание КЦТст при обрыве провода"/>
+                  <w:listItem w:displayText="КЦТ / КЦТст2: Функция введена в работу" w:value="КЦТ / КЦТст2: Функция введена в работу"/>
+                  <w:listItem w:displayText="КЦТ / КЦТст2: Функция оперативно выведена из работы" w:value="КЦТ / КЦТст2: Функция оперативно выведена из работы"/>
+                  <w:listItem w:displayText="КЦТ / КЦТст3: Пуск КЦТст при асимметрии" w:value="КЦТ / КЦТст3: Пуск КЦТст при асимметрии"/>
+                  <w:listItem w:displayText="КЦТ / КЦТст3: Пуск КЦТст при обрыве провода" w:value="КЦТ / КЦТст3: Пуск КЦТст при обрыве провода"/>
+                  <w:listItem w:displayText="КЦТ / КЦТст3: Срабатывание КЦТст при асимметрии" w:value="КЦТ / КЦТст3: Срабатывание КЦТст при асимметрии"/>
+                  <w:listItem w:displayText="КЦТ / КЦТст3: Срабатывание КЦТст при обрыве провода" w:value="КЦТ / КЦТст3: Срабатывание КЦТст при обрыве провода"/>
+                  <w:listItem w:displayText="КЦТ / КЦТст3: Функция введена в работу" w:value="КЦТ / КЦТст3: Функция введена в работу"/>
+                  <w:listItem w:displayText="КЦТ / КЦТст3: Функция оперативно выведена из работы" w:value="КЦТ / КЦТст3: Функция оперативно выведена из работы"/>
+                  <w:listItem w:displayText="ЛО ГЗоткл / ЛО: Блокировка ГЗоткл" w:value="ЛО ГЗоткл / ЛО: Блокировка ГЗоткл"/>
+                  <w:listItem w:displayText="ЛО ГЗоткл / ЛО: Срабатывание" w:value="ЛО ГЗоткл / ЛО: Срабатывание"/>
+                  <w:listItem w:displayText="ЛО ГЗоткл / ЛО: Срабатывание на сигнал" w:value="ЛО ГЗоткл / ЛО: Срабатывание на сигнал"/>
+                  <w:listItem w:displayText="ЛО ГЗоткл / ЛО: Функция введена в работу" w:value="ЛО ГЗоткл / ЛО: Функция введена в работу"/>
+                  <w:listItem w:displayText="ЛО ГЗоткл / ЛО: Функция оперативно выведена из работы" w:value="ЛО ГЗоткл / ЛО: Функция оперативно выведена из работы"/>
+                  <w:listItem w:displayText="РТПО / РТПО ВН: Пуск" w:value="РТПО / РТПО ВН: Пуск"/>
+                  <w:listItem w:displayText="РТПО / РТПО ВН: Пуск ИО тока" w:value="РТПО / РТПО ВН: Пуск ИО тока"/>
+                  <w:listItem w:displayText="РТПО / РТПО ВН: Функция введена в работу" w:value="РТПО / РТПО ВН: Функция введена в работу"/>
+                  <w:listItem w:displayText="РТПО / РТПО ВН: Функция оперативно выведена из работы" w:value="РТПО / РТПО ВН: Функция оперативно выведена из работы"/>
+                  <w:listItem w:displayText="РТПО / РТПО НН (НН2): Пуск" w:value="РТПО / РТПО НН (НН2): Пуск"/>
+                  <w:listItem w:displayText="РТПО / РТПО НН (НН2): Пуск ИО тока" w:value="РТПО / РТПО НН (НН2): Пуск ИО тока"/>
+                  <w:listItem w:displayText="РТПО / РТПО НН (НН2): Функция введена в работу" w:value="РТПО / РТПО НН (НН2): Функция введена в работу"/>
+                  <w:listItem w:displayText="РТПО / РТПО НН (НН2): Функция оперативно выведена из работы" w:value="РТПО / РТПО НН (НН2): Функция оперативно выведена из работы"/>
+                  <w:listItem w:displayText="РТПО / РТПО СН (НН1): Пуск" w:value="РТПО / РТПО СН (НН1): Пуск"/>
+                  <w:listItem w:displayText="РТПО / РТПО СН (НН1): Пуск ИО тока" w:value="РТПО / РТПО СН (НН1): Пуск ИО тока"/>
+                  <w:listItem w:displayText="РТПО / РТПО СН (НН1): Функция введена в работу" w:value="РТПО / РТПО СН (НН1): Функция введена в работу"/>
+                  <w:listItem w:displayText="РТПО / РТПО СН (НН1): Функция оперативно выведена из работы" w:value="РТПО / РТПО СН (НН1): Функция оперативно выведена из работы"/>
+                  <w:listItem w:displayText="РТПО / РТПО_общ: Пуск" w:value="РТПО / РТПО_общ: Пуск"/>
+                  <w:listItem w:displayText="РТПО / РТПО_общ: Функция введена в работу" w:value="РТПО / РТПО_общ: Функция введена в работу"/>
                   <w:listItem w:displayText="ТК ЗДЗ / ТК ЗДЗ: Пуск" w:value="ТК ЗДЗ / ТК ЗДЗ: Пуск"/>
                   <w:listItem w:displayText="ТК ЗДЗ / ТК ЗДЗ: Пуск ИО тока" w:value="ТК ЗДЗ / ТК ЗДЗ: Пуск ИО тока"/>
                   <w:listItem w:displayText="ТК ЗДЗ / ТК ЗДЗ: Функция введена в работу" w:value="ТК ЗДЗ / ТК ЗДЗ: Функция введена в работу"/>
                   <w:listItem w:displayText="ТК ЗДЗ / ТК ЗДЗ: Функция оперативно выведена из работы" w:value="ТК ЗДЗ / ТК ЗДЗ: Функция оперативно выведена из работы"/>
+                  <w:listItem w:displayText="ТО ЗПО / ТО ЗПО ВН: Пуск" w:value="ТО ЗПО / ТО ЗПО ВН: Пуск"/>
+                  <w:listItem w:displayText="ТО ЗПО / ТО ЗПО ВН: Пуск ИО тока" w:value="ТО ЗПО / ТО ЗПО ВН: Пуск ИО тока"/>
+                  <w:listItem w:displayText="ТО ЗПО / ТО ЗПО ВН: Функция введена в работу" w:value="ТО ЗПО / ТО ЗПО ВН: Функция введена в работу"/>
+                  <w:listItem w:displayText="ТО ЗПО / ТО ЗПО ВН: Функция оперативно выведена из работы" w:value="ТО ЗПО / ТО ЗПО ВН: Функция оперативно выведена из работы"/>
+                  <w:listItem w:displayText="ТО ЗПО / ТО ЗПО НН (НН2): Пуск" w:value="ТО ЗПО / ТО ЗПО НН (НН2): Пуск"/>
+                  <w:listItem w:displayText="ТО ЗПО / ТО ЗПО НН (НН2): Пуск ИО тока" w:value="ТО ЗПО / ТО ЗПО НН (НН2): Пуск ИО тока"/>
+                  <w:listItem w:displayText="ТО ЗПО / ТО ЗПО НН (НН2): Функция введена в работу" w:value="ТО ЗПО / ТО ЗПО НН (НН2): Функция введена в работу"/>
+                  <w:listItem w:displayText="ТО ЗПО / ТО ЗПО НН (НН2): Функция оперативно выведена из работы" w:value="ТО ЗПО / ТО ЗПО НН (НН2): Функция оперативно выведена из работы"/>
+                  <w:listItem w:displayText="ТО ЗПО / ТО ЗПО СН (НН1): Пуск" w:value="ТО ЗПО / ТО ЗПО СН (НН1): Пуск"/>
+                  <w:listItem w:displayText="ТО ЗПО / ТО ЗПО СН (НН1): Пуск ИО тока" w:value="ТО ЗПО / ТО ЗПО СН (НН1): Пуск ИО тока"/>
+                  <w:listItem w:displayText="ТО ЗПО / ТО ЗПО СН (НН1): Функция введена в работу" w:value="ТО ЗПО / ТО ЗПО СН (НН1): Функция введена в работу"/>
+                  <w:listItem w:displayText="ТО ЗПО / ТО ЗПО СН (НН1): Функция оперативно выведена из работы" w:value="ТО ЗПО / ТО ЗПО СН (НН1): Функция оперативно выведена из работы"/>
+                  <w:listItem w:displayText="ТО ЗПО / ТО ЗПО_общ: Пуск" w:value="ТО ЗПО / ТО ЗПО_общ: Пуск"/>
+                  <w:listItem w:displayText="ТО ЗПО / ТО ЗПО_общ: Функция введена в работу" w:value="ТО ЗПО / ТО ЗПО_общ: Функция введена в работу"/>
+                  <w:listItem w:displayText="ТО РПН / ТО РПН: Пуск" w:value="ТО РПН / ТО РПН: Пуск"/>
+                  <w:listItem w:displayText="ТО РПН / ТО РПН: Пуск ИО тока" w:value="ТО РПН / ТО РПН: Пуск ИО тока"/>
+                  <w:listItem w:displayText="ТО РПН / ТО РПН: Функция введена в работу" w:value="ТО РПН / ТО РПН: Функция введена в работу"/>
+                  <w:listItem w:displayText="ТО РПН / ТО РПН: Функция оперативно выведена из работы" w:value="ТО РПН / ТО РПН: Функция оперативно выведена из работы"/>
                 </w:dropDownList>
                 <w:showingPlcHdr/>
                 <w:placeholder>
@@ -8342,10 +8820,89 @@
                   <w:listItem w:displayText="ДЗТ / КЦТнеб: Срабатывание фазы C" w:value="ДЗТ / КЦТнеб: Срабатывание фазы C"/>
                   <w:listItem w:displayText="ДЗТ / КЦТнеб: Функция введена в работу" w:value="ДЗТ / КЦТнеб: Функция введена в работу"/>
                   <w:listItem w:displayText="ДЗТ / КЦТнеб: Функция оперативно выведена из работы" w:value="ДЗТ / КЦТнеб: Функция оперативно выведена из работы"/>
+                  <w:listItem w:displayText="ЗП / ЗП ВН: Пуск" w:value="ЗП / ЗП ВН: Пуск"/>
+                  <w:listItem w:displayText="ЗП / ЗП ВН: Пуск ИО максимального тока" w:value="ЗП / ЗП ВН: Пуск ИО максимального тока"/>
+                  <w:listItem w:displayText="ЗП / ЗП ВН: Срабатывание" w:value="ЗП / ЗП ВН: Срабатывание"/>
+                  <w:listItem w:displayText="ЗП / ЗП ВН: Срабатывание на отключение" w:value="ЗП / ЗП ВН: Срабатывание на отключение"/>
+                  <w:listItem w:displayText="ЗП / ЗП ВН: Функция введена в работу" w:value="ЗП / ЗП ВН: Функция введена в работу"/>
+                  <w:listItem w:displayText="ЗП / ЗП ВН: Функция оперативно выведена из работы" w:value="ЗП / ЗП ВН: Функция оперативно выведена из работы"/>
+                  <w:listItem w:displayText="ЗП / ЗП НН (НН2): Пуск" w:value="ЗП / ЗП НН (НН2): Пуск"/>
+                  <w:listItem w:displayText="ЗП / ЗП НН (НН2): Пуск ИО максимального тока" w:value="ЗП / ЗП НН (НН2): Пуск ИО максимального тока"/>
+                  <w:listItem w:displayText="ЗП / ЗП НН (НН2): Срабатывание" w:value="ЗП / ЗП НН (НН2): Срабатывание"/>
+                  <w:listItem w:displayText="ЗП / ЗП НН (НН2): Срабатывание на отключение" w:value="ЗП / ЗП НН (НН2): Срабатывание на отключение"/>
+                  <w:listItem w:displayText="ЗП / ЗП НН (НН2): Функция введена в работу" w:value="ЗП / ЗП НН (НН2): Функция введена в работу"/>
+                  <w:listItem w:displayText="ЗП / ЗП НН (НН2): Функция оперативно выведена из работы" w:value="ЗП / ЗП НН (НН2): Функция оперативно выведена из работы"/>
+                  <w:listItem w:displayText="ЗП / ЗП СН (НН1): Пуск" w:value="ЗП / ЗП СН (НН1): Пуск"/>
+                  <w:listItem w:displayText="ЗП / ЗП СН (НН1): Пуск ИО максимального тока" w:value="ЗП / ЗП СН (НН1): Пуск ИО максимального тока"/>
+                  <w:listItem w:displayText="ЗП / ЗП СН (НН1): Срабатывание" w:value="ЗП / ЗП СН (НН1): Срабатывание"/>
+                  <w:listItem w:displayText="ЗП / ЗП СН (НН1): Срабатывание на отключение" w:value="ЗП / ЗП СН (НН1): Срабатывание на отключение"/>
+                  <w:listItem w:displayText="ЗП / ЗП СН (НН1): Функция введена в работу" w:value="ЗП / ЗП СН (НН1): Функция введена в работу"/>
+                  <w:listItem w:displayText="ЗП / ЗП СН (НН1): Функция оперативно выведена из работы" w:value="ЗП / ЗП СН (НН1): Функция оперативно выведена из работы"/>
+                  <w:listItem w:displayText="ЗПО / ЗПО: Пуск" w:value="ЗПО / ЗПО: Пуск"/>
+                  <w:listItem w:displayText="ЗПО / ЗПО: Срабатывание" w:value="ЗПО / ЗПО: Срабатывание"/>
+                  <w:listItem w:displayText="ЗПО / ЗПО: Срабатывание на сигнал" w:value="ЗПО / ЗПО: Срабатывание на сигнал"/>
+                  <w:listItem w:displayText="ЗПО / ЗПО: Функция введена в работу" w:value="ЗПО / ЗПО: Функция введена в работу"/>
+                  <w:listItem w:displayText="ЗПО / ЗПО: Функция оперативно выведена из работы" w:value="ЗПО / ЗПО: Функция оперативно выведена из работы"/>
+                  <w:listItem w:displayText="КЦТ / КЦТ: Срабатывание КЦТ" w:value="КЦТ / КЦТ: Срабатывание КЦТ"/>
+                  <w:listItem w:displayText="КЦТ / КЦТст1: Пуск КЦТст при асимметрии" w:value="КЦТ / КЦТст1: Пуск КЦТст при асимметрии"/>
+                  <w:listItem w:displayText="КЦТ / КЦТст1: Пуск КЦТст при обрыве провода" w:value="КЦТ / КЦТст1: Пуск КЦТст при обрыве провода"/>
+                  <w:listItem w:displayText="КЦТ / КЦТст1: Срабатывание КЦТст при асимметрии" w:value="КЦТ / КЦТст1: Срабатывание КЦТст при асимметрии"/>
+                  <w:listItem w:displayText="КЦТ / КЦТст1: Срабатывание КЦТст при обрыве провода" w:value="КЦТ / КЦТст1: Срабатывание КЦТст при обрыве провода"/>
+                  <w:listItem w:displayText="КЦТ / КЦТст1: Функция введена в работу" w:value="КЦТ / КЦТст1: Функция введена в работу"/>
+                  <w:listItem w:displayText="КЦТ / КЦТст1: Функция оперативно выведена из работы" w:value="КЦТ / КЦТст1: Функция оперативно выведена из работы"/>
+                  <w:listItem w:displayText="КЦТ / КЦТст2: Пуск КЦТст при асимметрии" w:value="КЦТ / КЦТст2: Пуск КЦТст при асимметрии"/>
+                  <w:listItem w:displayText="КЦТ / КЦТст2: Пуск КЦТст при обрыве провода" w:value="КЦТ / КЦТст2: Пуск КЦТст при обрыве провода"/>
+                  <w:listItem w:displayText="КЦТ / КЦТст2: Срабатывание КЦТст при асимметрии" w:value="КЦТ / КЦТст2: Срабатывание КЦТст при асимметрии"/>
+                  <w:listItem w:displayText="КЦТ / КЦТст2: Срабатывание КЦТст при обрыве провода" w:value="КЦТ / КЦТст2: Срабатывание КЦТст при обрыве провода"/>
+                  <w:listItem w:displayText="КЦТ / КЦТст2: Функция введена в работу" w:value="КЦТ / КЦТст2: Функция введена в работу"/>
+                  <w:listItem w:displayText="КЦТ / КЦТст2: Функция оперативно выведена из работы" w:value="КЦТ / КЦТст2: Функция оперативно выведена из работы"/>
+                  <w:listItem w:displayText="КЦТ / КЦТст3: Пуск КЦТст при асимметрии" w:value="КЦТ / КЦТст3: Пуск КЦТст при асимметрии"/>
+                  <w:listItem w:displayText="КЦТ / КЦТст3: Пуск КЦТст при обрыве провода" w:value="КЦТ / КЦТст3: Пуск КЦТст при обрыве провода"/>
+                  <w:listItem w:displayText="КЦТ / КЦТст3: Срабатывание КЦТст при асимметрии" w:value="КЦТ / КЦТст3: Срабатывание КЦТст при асимметрии"/>
+                  <w:listItem w:displayText="КЦТ / КЦТст3: Срабатывание КЦТст при обрыве провода" w:value="КЦТ / КЦТст3: Срабатывание КЦТст при обрыве провода"/>
+                  <w:listItem w:displayText="КЦТ / КЦТст3: Функция введена в работу" w:value="КЦТ / КЦТст3: Функция введена в работу"/>
+                  <w:listItem w:displayText="КЦТ / КЦТст3: Функция оперативно выведена из работы" w:value="КЦТ / КЦТст3: Функция оперативно выведена из работы"/>
+                  <w:listItem w:displayText="ЛО ГЗоткл / ЛО: Блокировка ГЗоткл" w:value="ЛО ГЗоткл / ЛО: Блокировка ГЗоткл"/>
+                  <w:listItem w:displayText="ЛО ГЗоткл / ЛО: Срабатывание" w:value="ЛО ГЗоткл / ЛО: Срабатывание"/>
+                  <w:listItem w:displayText="ЛО ГЗоткл / ЛО: Срабатывание на сигнал" w:value="ЛО ГЗоткл / ЛО: Срабатывание на сигнал"/>
+                  <w:listItem w:displayText="ЛО ГЗоткл / ЛО: Функция введена в работу" w:value="ЛО ГЗоткл / ЛО: Функция введена в работу"/>
+                  <w:listItem w:displayText="ЛО ГЗоткл / ЛО: Функция оперативно выведена из работы" w:value="ЛО ГЗоткл / ЛО: Функция оперативно выведена из работы"/>
+                  <w:listItem w:displayText="РТПО / РТПО ВН: Пуск" w:value="РТПО / РТПО ВН: Пуск"/>
+                  <w:listItem w:displayText="РТПО / РТПО ВН: Пуск ИО тока" w:value="РТПО / РТПО ВН: Пуск ИО тока"/>
+                  <w:listItem w:displayText="РТПО / РТПО ВН: Функция введена в работу" w:value="РТПО / РТПО ВН: Функция введена в работу"/>
+                  <w:listItem w:displayText="РТПО / РТПО ВН: Функция оперативно выведена из работы" w:value="РТПО / РТПО ВН: Функция оперативно выведена из работы"/>
+                  <w:listItem w:displayText="РТПО / РТПО НН (НН2): Пуск" w:value="РТПО / РТПО НН (НН2): Пуск"/>
+                  <w:listItem w:displayText="РТПО / РТПО НН (НН2): Пуск ИО тока" w:value="РТПО / РТПО НН (НН2): Пуск ИО тока"/>
+                  <w:listItem w:displayText="РТПО / РТПО НН (НН2): Функция введена в работу" w:value="РТПО / РТПО НН (НН2): Функция введена в работу"/>
+                  <w:listItem w:displayText="РТПО / РТПО НН (НН2): Функция оперативно выведена из работы" w:value="РТПО / РТПО НН (НН2): Функция оперативно выведена из работы"/>
+                  <w:listItem w:displayText="РТПО / РТПО СН (НН1): Пуск" w:value="РТПО / РТПО СН (НН1): Пуск"/>
+                  <w:listItem w:displayText="РТПО / РТПО СН (НН1): Пуск ИО тока" w:value="РТПО / РТПО СН (НН1): Пуск ИО тока"/>
+                  <w:listItem w:displayText="РТПО / РТПО СН (НН1): Функция введена в работу" w:value="РТПО / РТПО СН (НН1): Функция введена в работу"/>
+                  <w:listItem w:displayText="РТПО / РТПО СН (НН1): Функция оперативно выведена из работы" w:value="РТПО / РТПО СН (НН1): Функция оперативно выведена из работы"/>
+                  <w:listItem w:displayText="РТПО / РТПО_общ: Пуск" w:value="РТПО / РТПО_общ: Пуск"/>
+                  <w:listItem w:displayText="РТПО / РТПО_общ: Функция введена в работу" w:value="РТПО / РТПО_общ: Функция введена в работу"/>
                   <w:listItem w:displayText="ТК ЗДЗ / ТК ЗДЗ: Пуск" w:value="ТК ЗДЗ / ТК ЗДЗ: Пуск"/>
                   <w:listItem w:displayText="ТК ЗДЗ / ТК ЗДЗ: Пуск ИО тока" w:value="ТК ЗДЗ / ТК ЗДЗ: Пуск ИО тока"/>
                   <w:listItem w:displayText="ТК ЗДЗ / ТК ЗДЗ: Функция введена в работу" w:value="ТК ЗДЗ / ТК ЗДЗ: Функция введена в работу"/>
                   <w:listItem w:displayText="ТК ЗДЗ / ТК ЗДЗ: Функция оперативно выведена из работы" w:value="ТК ЗДЗ / ТК ЗДЗ: Функция оперативно выведена из работы"/>
+                  <w:listItem w:displayText="ТО ЗПО / ТО ЗПО ВН: Пуск" w:value="ТО ЗПО / ТО ЗПО ВН: Пуск"/>
+                  <w:listItem w:displayText="ТО ЗПО / ТО ЗПО ВН: Пуск ИО тока" w:value="ТО ЗПО / ТО ЗПО ВН: Пуск ИО тока"/>
+                  <w:listItem w:displayText="ТО ЗПО / ТО ЗПО ВН: Функция введена в работу" w:value="ТО ЗПО / ТО ЗПО ВН: Функция введена в работу"/>
+                  <w:listItem w:displayText="ТО ЗПО / ТО ЗПО ВН: Функция оперативно выведена из работы" w:value="ТО ЗПО / ТО ЗПО ВН: Функция оперативно выведена из работы"/>
+                  <w:listItem w:displayText="ТО ЗПО / ТО ЗПО НН (НН2): Пуск" w:value="ТО ЗПО / ТО ЗПО НН (НН2): Пуск"/>
+                  <w:listItem w:displayText="ТО ЗПО / ТО ЗПО НН (НН2): Пуск ИО тока" w:value="ТО ЗПО / ТО ЗПО НН (НН2): Пуск ИО тока"/>
+                  <w:listItem w:displayText="ТО ЗПО / ТО ЗПО НН (НН2): Функция введена в работу" w:value="ТО ЗПО / ТО ЗПО НН (НН2): Функция введена в работу"/>
+                  <w:listItem w:displayText="ТО ЗПО / ТО ЗПО НН (НН2): Функция оперативно выведена из работы" w:value="ТО ЗПО / ТО ЗПО НН (НН2): Функция оперативно выведена из работы"/>
+                  <w:listItem w:displayText="ТО ЗПО / ТО ЗПО СН (НН1): Пуск" w:value="ТО ЗПО / ТО ЗПО СН (НН1): Пуск"/>
+                  <w:listItem w:displayText="ТО ЗПО / ТО ЗПО СН (НН1): Пуск ИО тока" w:value="ТО ЗПО / ТО ЗПО СН (НН1): Пуск ИО тока"/>
+                  <w:listItem w:displayText="ТО ЗПО / ТО ЗПО СН (НН1): Функция введена в работу" w:value="ТО ЗПО / ТО ЗПО СН (НН1): Функция введена в работу"/>
+                  <w:listItem w:displayText="ТО ЗПО / ТО ЗПО СН (НН1): Функция оперативно выведена из работы" w:value="ТО ЗПО / ТО ЗПО СН (НН1): Функция оперативно выведена из работы"/>
+                  <w:listItem w:displayText="ТО ЗПО / ТО ЗПО_общ: Пуск" w:value="ТО ЗПО / ТО ЗПО_общ: Пуск"/>
+                  <w:listItem w:displayText="ТО ЗПО / ТО ЗПО_общ: Функция введена в работу" w:value="ТО ЗПО / ТО ЗПО_общ: Функция введена в работу"/>
+                  <w:listItem w:displayText="ТО РПН / ТО РПН: Пуск" w:value="ТО РПН / ТО РПН: Пуск"/>
+                  <w:listItem w:displayText="ТО РПН / ТО РПН: Пуск ИО тока" w:value="ТО РПН / ТО РПН: Пуск ИО тока"/>
+                  <w:listItem w:displayText="ТО РПН / ТО РПН: Функция введена в работу" w:value="ТО РПН / ТО РПН: Функция введена в работу"/>
+                  <w:listItem w:displayText="ТО РПН / ТО РПН: Функция оперативно выведена из работы" w:value="ТО РПН / ТО РПН: Функция оперативно выведена из работы"/>
                 </w:dropDownList>
                 <w:showingPlcHdr/>
                 <w:placeholder>
@@ -8437,10 +8994,89 @@
                   <w:listItem w:displayText="ДЗТ / КЦТнеб: Срабатывание фазы C" w:value="ДЗТ / КЦТнеб: Срабатывание фазы C"/>
                   <w:listItem w:displayText="ДЗТ / КЦТнеб: Функция введена в работу" w:value="ДЗТ / КЦТнеб: Функция введена в работу"/>
                   <w:listItem w:displayText="ДЗТ / КЦТнеб: Функция оперативно выведена из работы" w:value="ДЗТ / КЦТнеб: Функция оперативно выведена из работы"/>
+                  <w:listItem w:displayText="ЗП / ЗП ВН: Пуск" w:value="ЗП / ЗП ВН: Пуск"/>
+                  <w:listItem w:displayText="ЗП / ЗП ВН: Пуск ИО максимального тока" w:value="ЗП / ЗП ВН: Пуск ИО максимального тока"/>
+                  <w:listItem w:displayText="ЗП / ЗП ВН: Срабатывание" w:value="ЗП / ЗП ВН: Срабатывание"/>
+                  <w:listItem w:displayText="ЗП / ЗП ВН: Срабатывание на отключение" w:value="ЗП / ЗП ВН: Срабатывание на отключение"/>
+                  <w:listItem w:displayText="ЗП / ЗП ВН: Функция введена в работу" w:value="ЗП / ЗП ВН: Функция введена в работу"/>
+                  <w:listItem w:displayText="ЗП / ЗП ВН: Функция оперативно выведена из работы" w:value="ЗП / ЗП ВН: Функция оперативно выведена из работы"/>
+                  <w:listItem w:displayText="ЗП / ЗП НН (НН2): Пуск" w:value="ЗП / ЗП НН (НН2): Пуск"/>
+                  <w:listItem w:displayText="ЗП / ЗП НН (НН2): Пуск ИО максимального тока" w:value="ЗП / ЗП НН (НН2): Пуск ИО максимального тока"/>
+                  <w:listItem w:displayText="ЗП / ЗП НН (НН2): Срабатывание" w:value="ЗП / ЗП НН (НН2): Срабатывание"/>
+                  <w:listItem w:displayText="ЗП / ЗП НН (НН2): Срабатывание на отключение" w:value="ЗП / ЗП НН (НН2): Срабатывание на отключение"/>
+                  <w:listItem w:displayText="ЗП / ЗП НН (НН2): Функция введена в работу" w:value="ЗП / ЗП НН (НН2): Функция введена в работу"/>
+                  <w:listItem w:displayText="ЗП / ЗП НН (НН2): Функция оперативно выведена из работы" w:value="ЗП / ЗП НН (НН2): Функция оперативно выведена из работы"/>
+                  <w:listItem w:displayText="ЗП / ЗП СН (НН1): Пуск" w:value="ЗП / ЗП СН (НН1): Пуск"/>
+                  <w:listItem w:displayText="ЗП / ЗП СН (НН1): Пуск ИО максимального тока" w:value="ЗП / ЗП СН (НН1): Пуск ИО максимального тока"/>
+                  <w:listItem w:displayText="ЗП / ЗП СН (НН1): Срабатывание" w:value="ЗП / ЗП СН (НН1): Срабатывание"/>
+                  <w:listItem w:displayText="ЗП / ЗП СН (НН1): Срабатывание на отключение" w:value="ЗП / ЗП СН (НН1): Срабатывание на отключение"/>
+                  <w:listItem w:displayText="ЗП / ЗП СН (НН1): Функция введена в работу" w:value="ЗП / ЗП СН (НН1): Функция введена в работу"/>
+                  <w:listItem w:displayText="ЗП / ЗП СН (НН1): Функция оперативно выведена из работы" w:value="ЗП / ЗП СН (НН1): Функция оперативно выведена из работы"/>
+                  <w:listItem w:displayText="ЗПО / ЗПО: Пуск" w:value="ЗПО / ЗПО: Пуск"/>
+                  <w:listItem w:displayText="ЗПО / ЗПО: Срабатывание" w:value="ЗПО / ЗПО: Срабатывание"/>
+                  <w:listItem w:displayText="ЗПО / ЗПО: Срабатывание на сигнал" w:value="ЗПО / ЗПО: Срабатывание на сигнал"/>
+                  <w:listItem w:displayText="ЗПО / ЗПО: Функция введена в работу" w:value="ЗПО / ЗПО: Функция введена в работу"/>
+                  <w:listItem w:displayText="ЗПО / ЗПО: Функция оперативно выведена из работы" w:value="ЗПО / ЗПО: Функция оперативно выведена из работы"/>
+                  <w:listItem w:displayText="КЦТ / КЦТ: Срабатывание КЦТ" w:value="КЦТ / КЦТ: Срабатывание КЦТ"/>
+                  <w:listItem w:displayText="КЦТ / КЦТст1: Пуск КЦТст при асимметрии" w:value="КЦТ / КЦТст1: Пуск КЦТст при асимметрии"/>
+                  <w:listItem w:displayText="КЦТ / КЦТст1: Пуск КЦТст при обрыве провода" w:value="КЦТ / КЦТст1: Пуск КЦТст при обрыве провода"/>
+                  <w:listItem w:displayText="КЦТ / КЦТст1: Срабатывание КЦТст при асимметрии" w:value="КЦТ / КЦТст1: Срабатывание КЦТст при асимметрии"/>
+                  <w:listItem w:displayText="КЦТ / КЦТст1: Срабатывание КЦТст при обрыве провода" w:value="КЦТ / КЦТст1: Срабатывание КЦТст при обрыве провода"/>
+                  <w:listItem w:displayText="КЦТ / КЦТст1: Функция введена в работу" w:value="КЦТ / КЦТст1: Функция введена в работу"/>
+                  <w:listItem w:displayText="КЦТ / КЦТст1: Функция оперативно выведена из работы" w:value="КЦТ / КЦТст1: Функция оперативно выведена из работы"/>
+                  <w:listItem w:displayText="КЦТ / КЦТст2: Пуск КЦТст при асимметрии" w:value="КЦТ / КЦТст2: Пуск КЦТст при асимметрии"/>
+                  <w:listItem w:displayText="КЦТ / КЦТст2: Пуск КЦТст при обрыве провода" w:value="КЦТ / КЦТст2: Пуск КЦТст при обрыве провода"/>
+                  <w:listItem w:displayText="КЦТ / КЦТст2: Срабатывание КЦТст при асимметрии" w:value="КЦТ / КЦТст2: Срабатывание КЦТст при асимметрии"/>
+                  <w:listItem w:displayText="КЦТ / КЦТст2: Срабатывание КЦТст при обрыве провода" w:value="КЦТ / КЦТст2: Срабатывание КЦТст при обрыве провода"/>
+                  <w:listItem w:displayText="КЦТ / КЦТст2: Функция введена в работу" w:value="КЦТ / КЦТст2: Функция введена в работу"/>
+                  <w:listItem w:displayText="КЦТ / КЦТст2: Функция оперативно выведена из работы" w:value="КЦТ / КЦТст2: Функция оперативно выведена из работы"/>
+                  <w:listItem w:displayText="КЦТ / КЦТст3: Пуск КЦТст при асимметрии" w:value="КЦТ / КЦТст3: Пуск КЦТст при асимметрии"/>
+                  <w:listItem w:displayText="КЦТ / КЦТст3: Пуск КЦТст при обрыве провода" w:value="КЦТ / КЦТст3: Пуск КЦТст при обрыве провода"/>
+                  <w:listItem w:displayText="КЦТ / КЦТст3: Срабатывание КЦТст при асимметрии" w:value="КЦТ / КЦТст3: Срабатывание КЦТст при асимметрии"/>
+                  <w:listItem w:displayText="КЦТ / КЦТст3: Срабатывание КЦТст при обрыве провода" w:value="КЦТ / КЦТст3: Срабатывание КЦТст при обрыве провода"/>
+                  <w:listItem w:displayText="КЦТ / КЦТст3: Функция введена в работу" w:value="КЦТ / КЦТст3: Функция введена в работу"/>
+                  <w:listItem w:displayText="КЦТ / КЦТст3: Функция оперативно выведена из работы" w:value="КЦТ / КЦТст3: Функция оперативно выведена из работы"/>
+                  <w:listItem w:displayText="ЛО ГЗоткл / ЛО: Блокировка ГЗоткл" w:value="ЛО ГЗоткл / ЛО: Блокировка ГЗоткл"/>
+                  <w:listItem w:displayText="ЛО ГЗоткл / ЛО: Срабатывание" w:value="ЛО ГЗоткл / ЛО: Срабатывание"/>
+                  <w:listItem w:displayText="ЛО ГЗоткл / ЛО: Срабатывание на сигнал" w:value="ЛО ГЗоткл / ЛО: Срабатывание на сигнал"/>
+                  <w:listItem w:displayText="ЛО ГЗоткл / ЛО: Функция введена в работу" w:value="ЛО ГЗоткл / ЛО: Функция введена в работу"/>
+                  <w:listItem w:displayText="ЛО ГЗоткл / ЛО: Функция оперативно выведена из работы" w:value="ЛО ГЗоткл / ЛО: Функция оперативно выведена из работы"/>
+                  <w:listItem w:displayText="РТПО / РТПО ВН: Пуск" w:value="РТПО / РТПО ВН: Пуск"/>
+                  <w:listItem w:displayText="РТПО / РТПО ВН: Пуск ИО тока" w:value="РТПО / РТПО ВН: Пуск ИО тока"/>
+                  <w:listItem w:displayText="РТПО / РТПО ВН: Функция введена в работу" w:value="РТПО / РТПО ВН: Функция введена в работу"/>
+                  <w:listItem w:displayText="РТПО / РТПО ВН: Функция оперативно выведена из работы" w:value="РТПО / РТПО ВН: Функция оперативно выведена из работы"/>
+                  <w:listItem w:displayText="РТПО / РТПО НН (НН2): Пуск" w:value="РТПО / РТПО НН (НН2): Пуск"/>
+                  <w:listItem w:displayText="РТПО / РТПО НН (НН2): Пуск ИО тока" w:value="РТПО / РТПО НН (НН2): Пуск ИО тока"/>
+                  <w:listItem w:displayText="РТПО / РТПО НН (НН2): Функция введена в работу" w:value="РТПО / РТПО НН (НН2): Функция введена в работу"/>
+                  <w:listItem w:displayText="РТПО / РТПО НН (НН2): Функция оперативно выведена из работы" w:value="РТПО / РТПО НН (НН2): Функция оперативно выведена из работы"/>
+                  <w:listItem w:displayText="РТПО / РТПО СН (НН1): Пуск" w:value="РТПО / РТПО СН (НН1): Пуск"/>
+                  <w:listItem w:displayText="РТПО / РТПО СН (НН1): Пуск ИО тока" w:value="РТПО / РТПО СН (НН1): Пуск ИО тока"/>
+                  <w:listItem w:displayText="РТПО / РТПО СН (НН1): Функция введена в работу" w:value="РТПО / РТПО СН (НН1): Функция введена в работу"/>
+                  <w:listItem w:displayText="РТПО / РТПО СН (НН1): Функция оперативно выведена из работы" w:value="РТПО / РТПО СН (НН1): Функция оперативно выведена из работы"/>
+                  <w:listItem w:displayText="РТПО / РТПО_общ: Пуск" w:value="РТПО / РТПО_общ: Пуск"/>
+                  <w:listItem w:displayText="РТПО / РТПО_общ: Функция введена в работу" w:value="РТПО / РТПО_общ: Функция введена в работу"/>
                   <w:listItem w:displayText="ТК ЗДЗ / ТК ЗДЗ: Пуск" w:value="ТК ЗДЗ / ТК ЗДЗ: Пуск"/>
                   <w:listItem w:displayText="ТК ЗДЗ / ТК ЗДЗ: Пуск ИО тока" w:value="ТК ЗДЗ / ТК ЗДЗ: Пуск ИО тока"/>
                   <w:listItem w:displayText="ТК ЗДЗ / ТК ЗДЗ: Функция введена в работу" w:value="ТК ЗДЗ / ТК ЗДЗ: Функция введена в работу"/>
                   <w:listItem w:displayText="ТК ЗДЗ / ТК ЗДЗ: Функция оперативно выведена из работы" w:value="ТК ЗДЗ / ТК ЗДЗ: Функция оперативно выведена из работы"/>
+                  <w:listItem w:displayText="ТО ЗПО / ТО ЗПО ВН: Пуск" w:value="ТО ЗПО / ТО ЗПО ВН: Пуск"/>
+                  <w:listItem w:displayText="ТО ЗПО / ТО ЗПО ВН: Пуск ИО тока" w:value="ТО ЗПО / ТО ЗПО ВН: Пуск ИО тока"/>
+                  <w:listItem w:displayText="ТО ЗПО / ТО ЗПО ВН: Функция введена в работу" w:value="ТО ЗПО / ТО ЗПО ВН: Функция введена в работу"/>
+                  <w:listItem w:displayText="ТО ЗПО / ТО ЗПО ВН: Функция оперативно выведена из работы" w:value="ТО ЗПО / ТО ЗПО ВН: Функция оперативно выведена из работы"/>
+                  <w:listItem w:displayText="ТО ЗПО / ТО ЗПО НН (НН2): Пуск" w:value="ТО ЗПО / ТО ЗПО НН (НН2): Пуск"/>
+                  <w:listItem w:displayText="ТО ЗПО / ТО ЗПО НН (НН2): Пуск ИО тока" w:value="ТО ЗПО / ТО ЗПО НН (НН2): Пуск ИО тока"/>
+                  <w:listItem w:displayText="ТО ЗПО / ТО ЗПО НН (НН2): Функция введена в работу" w:value="ТО ЗПО / ТО ЗПО НН (НН2): Функция введена в работу"/>
+                  <w:listItem w:displayText="ТО ЗПО / ТО ЗПО НН (НН2): Функция оперативно выведена из работы" w:value="ТО ЗПО / ТО ЗПО НН (НН2): Функция оперативно выведена из работы"/>
+                  <w:listItem w:displayText="ТО ЗПО / ТО ЗПО СН (НН1): Пуск" w:value="ТО ЗПО / ТО ЗПО СН (НН1): Пуск"/>
+                  <w:listItem w:displayText="ТО ЗПО / ТО ЗПО СН (НН1): Пуск ИО тока" w:value="ТО ЗПО / ТО ЗПО СН (НН1): Пуск ИО тока"/>
+                  <w:listItem w:displayText="ТО ЗПО / ТО ЗПО СН (НН1): Функция введена в работу" w:value="ТО ЗПО / ТО ЗПО СН (НН1): Функция введена в работу"/>
+                  <w:listItem w:displayText="ТО ЗПО / ТО ЗПО СН (НН1): Функция оперативно выведена из работы" w:value="ТО ЗПО / ТО ЗПО СН (НН1): Функция оперативно выведена из работы"/>
+                  <w:listItem w:displayText="ТО ЗПО / ТО ЗПО_общ: Пуск" w:value="ТО ЗПО / ТО ЗПО_общ: Пуск"/>
+                  <w:listItem w:displayText="ТО ЗПО / ТО ЗПО_общ: Функция введена в работу" w:value="ТО ЗПО / ТО ЗПО_общ: Функция введена в работу"/>
+                  <w:listItem w:displayText="ТО РПН / ТО РПН: Пуск" w:value="ТО РПН / ТО РПН: Пуск"/>
+                  <w:listItem w:displayText="ТО РПН / ТО РПН: Пуск ИО тока" w:value="ТО РПН / ТО РПН: Пуск ИО тока"/>
+                  <w:listItem w:displayText="ТО РПН / ТО РПН: Функция введена в работу" w:value="ТО РПН / ТО РПН: Функция введена в работу"/>
+                  <w:listItem w:displayText="ТО РПН / ТО РПН: Функция оперативно выведена из работы" w:value="ТО РПН / ТО РПН: Функция оперативно выведена из работы"/>
                 </w:dropDownList>
                 <w:showingPlcHdr/>
                 <w:placeholder>
@@ -8532,10 +9168,89 @@
                   <w:listItem w:displayText="ДЗТ / КЦТнеб: Срабатывание фазы C" w:value="ДЗТ / КЦТнеб: Срабатывание фазы C"/>
                   <w:listItem w:displayText="ДЗТ / КЦТнеб: Функция введена в работу" w:value="ДЗТ / КЦТнеб: Функция введена в работу"/>
                   <w:listItem w:displayText="ДЗТ / КЦТнеб: Функция оперативно выведена из работы" w:value="ДЗТ / КЦТнеб: Функция оперативно выведена из работы"/>
+                  <w:listItem w:displayText="ЗП / ЗП ВН: Пуск" w:value="ЗП / ЗП ВН: Пуск"/>
+                  <w:listItem w:displayText="ЗП / ЗП ВН: Пуск ИО максимального тока" w:value="ЗП / ЗП ВН: Пуск ИО максимального тока"/>
+                  <w:listItem w:displayText="ЗП / ЗП ВН: Срабатывание" w:value="ЗП / ЗП ВН: Срабатывание"/>
+                  <w:listItem w:displayText="ЗП / ЗП ВН: Срабатывание на отключение" w:value="ЗП / ЗП ВН: Срабатывание на отключение"/>
+                  <w:listItem w:displayText="ЗП / ЗП ВН: Функция введена в работу" w:value="ЗП / ЗП ВН: Функция введена в работу"/>
+                  <w:listItem w:displayText="ЗП / ЗП ВН: Функция оперативно выведена из работы" w:value="ЗП / ЗП ВН: Функция оперативно выведена из работы"/>
+                  <w:listItem w:displayText="ЗП / ЗП НН (НН2): Пуск" w:value="ЗП / ЗП НН (НН2): Пуск"/>
+                  <w:listItem w:displayText="ЗП / ЗП НН (НН2): Пуск ИО максимального тока" w:value="ЗП / ЗП НН (НН2): Пуск ИО максимального тока"/>
+                  <w:listItem w:displayText="ЗП / ЗП НН (НН2): Срабатывание" w:value="ЗП / ЗП НН (НН2): Срабатывание"/>
+                  <w:listItem w:displayText="ЗП / ЗП НН (НН2): Срабатывание на отключение" w:value="ЗП / ЗП НН (НН2): Срабатывание на отключение"/>
+                  <w:listItem w:displayText="ЗП / ЗП НН (НН2): Функция введена в работу" w:value="ЗП / ЗП НН (НН2): Функция введена в работу"/>
+                  <w:listItem w:displayText="ЗП / ЗП НН (НН2): Функция оперативно выведена из работы" w:value="ЗП / ЗП НН (НН2): Функция оперативно выведена из работы"/>
+                  <w:listItem w:displayText="ЗП / ЗП СН (НН1): Пуск" w:value="ЗП / ЗП СН (НН1): Пуск"/>
+                  <w:listItem w:displayText="ЗП / ЗП СН (НН1): Пуск ИО максимального тока" w:value="ЗП / ЗП СН (НН1): Пуск ИО максимального тока"/>
+                  <w:listItem w:displayText="ЗП / ЗП СН (НН1): Срабатывание" w:value="ЗП / ЗП СН (НН1): Срабатывание"/>
+                  <w:listItem w:displayText="ЗП / ЗП СН (НН1): Срабатывание на отключение" w:value="ЗП / ЗП СН (НН1): Срабатывание на отключение"/>
+                  <w:listItem w:displayText="ЗП / ЗП СН (НН1): Функция введена в работу" w:value="ЗП / ЗП СН (НН1): Функция введена в работу"/>
+                  <w:listItem w:displayText="ЗП / ЗП СН (НН1): Функция оперативно выведена из работы" w:value="ЗП / ЗП СН (НН1): Функция оперативно выведена из работы"/>
+                  <w:listItem w:displayText="ЗПО / ЗПО: Пуск" w:value="ЗПО / ЗПО: Пуск"/>
+                  <w:listItem w:displayText="ЗПО / ЗПО: Срабатывание" w:value="ЗПО / ЗПО: Срабатывание"/>
+                  <w:listItem w:displayText="ЗПО / ЗПО: Срабатывание на сигнал" w:value="ЗПО / ЗПО: Срабатывание на сигнал"/>
+                  <w:listItem w:displayText="ЗПО / ЗПО: Функция введена в работу" w:value="ЗПО / ЗПО: Функция введена в работу"/>
+                  <w:listItem w:displayText="ЗПО / ЗПО: Функция оперативно выведена из работы" w:value="ЗПО / ЗПО: Функция оперативно выведена из работы"/>
+                  <w:listItem w:displayText="КЦТ / КЦТ: Срабатывание КЦТ" w:value="КЦТ / КЦТ: Срабатывание КЦТ"/>
+                  <w:listItem w:displayText="КЦТ / КЦТст1: Пуск КЦТст при асимметрии" w:value="КЦТ / КЦТст1: Пуск КЦТст при асимметрии"/>
+                  <w:listItem w:displayText="КЦТ / КЦТст1: Пуск КЦТст при обрыве провода" w:value="КЦТ / КЦТст1: Пуск КЦТст при обрыве провода"/>
+                  <w:listItem w:displayText="КЦТ / КЦТст1: Срабатывание КЦТст при асимметрии" w:value="КЦТ / КЦТст1: Срабатывание КЦТст при асимметрии"/>
+                  <w:listItem w:displayText="КЦТ / КЦТст1: Срабатывание КЦТст при обрыве провода" w:value="КЦТ / КЦТст1: Срабатывание КЦТст при обрыве провода"/>
+                  <w:listItem w:displayText="КЦТ / КЦТст1: Функция введена в работу" w:value="КЦТ / КЦТст1: Функция введена в работу"/>
+                  <w:listItem w:displayText="КЦТ / КЦТст1: Функция оперативно выведена из работы" w:value="КЦТ / КЦТст1: Функция оперативно выведена из работы"/>
+                  <w:listItem w:displayText="КЦТ / КЦТст2: Пуск КЦТст при асимметрии" w:value="КЦТ / КЦТст2: Пуск КЦТст при асимметрии"/>
+                  <w:listItem w:displayText="КЦТ / КЦТст2: Пуск КЦТст при обрыве провода" w:value="КЦТ / КЦТст2: Пуск КЦТст при обрыве провода"/>
+                  <w:listItem w:displayText="КЦТ / КЦТст2: Срабатывание КЦТст при асимметрии" w:value="КЦТ / КЦТст2: Срабатывание КЦТст при асимметрии"/>
+                  <w:listItem w:displayText="КЦТ / КЦТст2: Срабатывание КЦТст при обрыве провода" w:value="КЦТ / КЦТст2: Срабатывание КЦТст при обрыве провода"/>
+                  <w:listItem w:displayText="КЦТ / КЦТст2: Функция введена в работу" w:value="КЦТ / КЦТст2: Функция введена в работу"/>
+                  <w:listItem w:displayText="КЦТ / КЦТст2: Функция оперативно выведена из работы" w:value="КЦТ / КЦТст2: Функция оперативно выведена из работы"/>
+                  <w:listItem w:displayText="КЦТ / КЦТст3: Пуск КЦТст при асимметрии" w:value="КЦТ / КЦТст3: Пуск КЦТст при асимметрии"/>
+                  <w:listItem w:displayText="КЦТ / КЦТст3: Пуск КЦТст при обрыве провода" w:value="КЦТ / КЦТст3: Пуск КЦТст при обрыве провода"/>
+                  <w:listItem w:displayText="КЦТ / КЦТст3: Срабатывание КЦТст при асимметрии" w:value="КЦТ / КЦТст3: Срабатывание КЦТст при асимметрии"/>
+                  <w:listItem w:displayText="КЦТ / КЦТст3: Срабатывание КЦТст при обрыве провода" w:value="КЦТ / КЦТст3: Срабатывание КЦТст при обрыве провода"/>
+                  <w:listItem w:displayText="КЦТ / КЦТст3: Функция введена в работу" w:value="КЦТ / КЦТст3: Функция введена в работу"/>
+                  <w:listItem w:displayText="КЦТ / КЦТст3: Функция оперативно выведена из работы" w:value="КЦТ / КЦТст3: Функция оперативно выведена из работы"/>
+                  <w:listItem w:displayText="ЛО ГЗоткл / ЛО: Блокировка ГЗоткл" w:value="ЛО ГЗоткл / ЛО: Блокировка ГЗоткл"/>
+                  <w:listItem w:displayText="ЛО ГЗоткл / ЛО: Срабатывание" w:value="ЛО ГЗоткл / ЛО: Срабатывание"/>
+                  <w:listItem w:displayText="ЛО ГЗоткл / ЛО: Срабатывание на сигнал" w:value="ЛО ГЗоткл / ЛО: Срабатывание на сигнал"/>
+                  <w:listItem w:displayText="ЛО ГЗоткл / ЛО: Функция введена в работу" w:value="ЛО ГЗоткл / ЛО: Функция введена в работу"/>
+                  <w:listItem w:displayText="ЛО ГЗоткл / ЛО: Функция оперативно выведена из работы" w:value="ЛО ГЗоткл / ЛО: Функция оперативно выведена из работы"/>
+                  <w:listItem w:displayText="РТПО / РТПО ВН: Пуск" w:value="РТПО / РТПО ВН: Пуск"/>
+                  <w:listItem w:displayText="РТПО / РТПО ВН: Пуск ИО тока" w:value="РТПО / РТПО ВН: Пуск ИО тока"/>
+                  <w:listItem w:displayText="РТПО / РТПО ВН: Функция введена в работу" w:value="РТПО / РТПО ВН: Функция введена в работу"/>
+                  <w:listItem w:displayText="РТПО / РТПО ВН: Функция оперативно выведена из работы" w:value="РТПО / РТПО ВН: Функция оперативно выведена из работы"/>
+                  <w:listItem w:displayText="РТПО / РТПО НН (НН2): Пуск" w:value="РТПО / РТПО НН (НН2): Пуск"/>
+                  <w:listItem w:displayText="РТПО / РТПО НН (НН2): Пуск ИО тока" w:value="РТПО / РТПО НН (НН2): Пуск ИО тока"/>
+                  <w:listItem w:displayText="РТПО / РТПО НН (НН2): Функция введена в работу" w:value="РТПО / РТПО НН (НН2): Функция введена в работу"/>
+                  <w:listItem w:displayText="РТПО / РТПО НН (НН2): Функция оперативно выведена из работы" w:value="РТПО / РТПО НН (НН2): Функция оперативно выведена из работы"/>
+                  <w:listItem w:displayText="РТПО / РТПО СН (НН1): Пуск" w:value="РТПО / РТПО СН (НН1): Пуск"/>
+                  <w:listItem w:displayText="РТПО / РТПО СН (НН1): Пуск ИО тока" w:value="РТПО / РТПО СН (НН1): Пуск ИО тока"/>
+                  <w:listItem w:displayText="РТПО / РТПО СН (НН1): Функция введена в работу" w:value="РТПО / РТПО СН (НН1): Функция введена в работу"/>
+                  <w:listItem w:displayText="РТПО / РТПО СН (НН1): Функция оперативно выведена из работы" w:value="РТПО / РТПО СН (НН1): Функция оперативно выведена из работы"/>
+                  <w:listItem w:displayText="РТПО / РТПО_общ: Пуск" w:value="РТПО / РТПО_общ: Пуск"/>
+                  <w:listItem w:displayText="РТПО / РТПО_общ: Функция введена в работу" w:value="РТПО / РТПО_общ: Функция введена в работу"/>
                   <w:listItem w:displayText="ТК ЗДЗ / ТК ЗДЗ: Пуск" w:value="ТК ЗДЗ / ТК ЗДЗ: Пуск"/>
                   <w:listItem w:displayText="ТК ЗДЗ / ТК ЗДЗ: Пуск ИО тока" w:value="ТК ЗДЗ / ТК ЗДЗ: Пуск ИО тока"/>
                   <w:listItem w:displayText="ТК ЗДЗ / ТК ЗДЗ: Функция введена в работу" w:value="ТК ЗДЗ / ТК ЗДЗ: Функция введена в работу"/>
                   <w:listItem w:displayText="ТК ЗДЗ / ТК ЗДЗ: Функция оперативно выведена из работы" w:value="ТК ЗДЗ / ТК ЗДЗ: Функция оперативно выведена из работы"/>
+                  <w:listItem w:displayText="ТО ЗПО / ТО ЗПО ВН: Пуск" w:value="ТО ЗПО / ТО ЗПО ВН: Пуск"/>
+                  <w:listItem w:displayText="ТО ЗПО / ТО ЗПО ВН: Пуск ИО тока" w:value="ТО ЗПО / ТО ЗПО ВН: Пуск ИО тока"/>
+                  <w:listItem w:displayText="ТО ЗПО / ТО ЗПО ВН: Функция введена в работу" w:value="ТО ЗПО / ТО ЗПО ВН: Функция введена в работу"/>
+                  <w:listItem w:displayText="ТО ЗПО / ТО ЗПО ВН: Функция оперативно выведена из работы" w:value="ТО ЗПО / ТО ЗПО ВН: Функция оперативно выведена из работы"/>
+                  <w:listItem w:displayText="ТО ЗПО / ТО ЗПО НН (НН2): Пуск" w:value="ТО ЗПО / ТО ЗПО НН (НН2): Пуск"/>
+                  <w:listItem w:displayText="ТО ЗПО / ТО ЗПО НН (НН2): Пуск ИО тока" w:value="ТО ЗПО / ТО ЗПО НН (НН2): Пуск ИО тока"/>
+                  <w:listItem w:displayText="ТО ЗПО / ТО ЗПО НН (НН2): Функция введена в работу" w:value="ТО ЗПО / ТО ЗПО НН (НН2): Функция введена в работу"/>
+                  <w:listItem w:displayText="ТО ЗПО / ТО ЗПО НН (НН2): Функция оперативно выведена из работы" w:value="ТО ЗПО / ТО ЗПО НН (НН2): Функция оперативно выведена из работы"/>
+                  <w:listItem w:displayText="ТО ЗПО / ТО ЗПО СН (НН1): Пуск" w:value="ТО ЗПО / ТО ЗПО СН (НН1): Пуск"/>
+                  <w:listItem w:displayText="ТО ЗПО / ТО ЗПО СН (НН1): Пуск ИО тока" w:value="ТО ЗПО / ТО ЗПО СН (НН1): Пуск ИО тока"/>
+                  <w:listItem w:displayText="ТО ЗПО / ТО ЗПО СН (НН1): Функция введена в работу" w:value="ТО ЗПО / ТО ЗПО СН (НН1): Функция введена в работу"/>
+                  <w:listItem w:displayText="ТО ЗПО / ТО ЗПО СН (НН1): Функция оперативно выведена из работы" w:value="ТО ЗПО / ТО ЗПО СН (НН1): Функция оперативно выведена из работы"/>
+                  <w:listItem w:displayText="ТО ЗПО / ТО ЗПО_общ: Пуск" w:value="ТО ЗПО / ТО ЗПО_общ: Пуск"/>
+                  <w:listItem w:displayText="ТО ЗПО / ТО ЗПО_общ: Функция введена в работу" w:value="ТО ЗПО / ТО ЗПО_общ: Функция введена в работу"/>
+                  <w:listItem w:displayText="ТО РПН / ТО РПН: Пуск" w:value="ТО РПН / ТО РПН: Пуск"/>
+                  <w:listItem w:displayText="ТО РПН / ТО РПН: Пуск ИО тока" w:value="ТО РПН / ТО РПН: Пуск ИО тока"/>
+                  <w:listItem w:displayText="ТО РПН / ТО РПН: Функция введена в работу" w:value="ТО РПН / ТО РПН: Функция введена в работу"/>
+                  <w:listItem w:displayText="ТО РПН / ТО РПН: Функция оперативно выведена из работы" w:value="ТО РПН / ТО РПН: Функция оперативно выведена из работы"/>
                 </w:dropDownList>
                 <w:showingPlcHdr/>
                 <w:placeholder>
@@ -8627,10 +9342,89 @@
                   <w:listItem w:displayText="ДЗТ / КЦТнеб: Срабатывание фазы C" w:value="ДЗТ / КЦТнеб: Срабатывание фазы C"/>
                   <w:listItem w:displayText="ДЗТ / КЦТнеб: Функция введена в работу" w:value="ДЗТ / КЦТнеб: Функция введена в работу"/>
                   <w:listItem w:displayText="ДЗТ / КЦТнеб: Функция оперативно выведена из работы" w:value="ДЗТ / КЦТнеб: Функция оперативно выведена из работы"/>
+                  <w:listItem w:displayText="ЗП / ЗП ВН: Пуск" w:value="ЗП / ЗП ВН: Пуск"/>
+                  <w:listItem w:displayText="ЗП / ЗП ВН: Пуск ИО максимального тока" w:value="ЗП / ЗП ВН: Пуск ИО максимального тока"/>
+                  <w:listItem w:displayText="ЗП / ЗП ВН: Срабатывание" w:value="ЗП / ЗП ВН: Срабатывание"/>
+                  <w:listItem w:displayText="ЗП / ЗП ВН: Срабатывание на отключение" w:value="ЗП / ЗП ВН: Срабатывание на отключение"/>
+                  <w:listItem w:displayText="ЗП / ЗП ВН: Функция введена в работу" w:value="ЗП / ЗП ВН: Функция введена в работу"/>
+                  <w:listItem w:displayText="ЗП / ЗП ВН: Функция оперативно выведена из работы" w:value="ЗП / ЗП ВН: Функция оперативно выведена из работы"/>
+                  <w:listItem w:displayText="ЗП / ЗП НН (НН2): Пуск" w:value="ЗП / ЗП НН (НН2): Пуск"/>
+                  <w:listItem w:displayText="ЗП / ЗП НН (НН2): Пуск ИО максимального тока" w:value="ЗП / ЗП НН (НН2): Пуск ИО максимального тока"/>
+                  <w:listItem w:displayText="ЗП / ЗП НН (НН2): Срабатывание" w:value="ЗП / ЗП НН (НН2): Срабатывание"/>
+                  <w:listItem w:displayText="ЗП / ЗП НН (НН2): Срабатывание на отключение" w:value="ЗП / ЗП НН (НН2): Срабатывание на отключение"/>
+                  <w:listItem w:displayText="ЗП / ЗП НН (НН2): Функция введена в работу" w:value="ЗП / ЗП НН (НН2): Функция введена в работу"/>
+                  <w:listItem w:displayText="ЗП / ЗП НН (НН2): Функция оперативно выведена из работы" w:value="ЗП / ЗП НН (НН2): Функция оперативно выведена из работы"/>
+                  <w:listItem w:displayText="ЗП / ЗП СН (НН1): Пуск" w:value="ЗП / ЗП СН (НН1): Пуск"/>
+                  <w:listItem w:displayText="ЗП / ЗП СН (НН1): Пуск ИО максимального тока" w:value="ЗП / ЗП СН (НН1): Пуск ИО максимального тока"/>
+                  <w:listItem w:displayText="ЗП / ЗП СН (НН1): Срабатывание" w:value="ЗП / ЗП СН (НН1): Срабатывание"/>
+                  <w:listItem w:displayText="ЗП / ЗП СН (НН1): Срабатывание на отключение" w:value="ЗП / ЗП СН (НН1): Срабатывание на отключение"/>
+                  <w:listItem w:displayText="ЗП / ЗП СН (НН1): Функция введена в работу" w:value="ЗП / ЗП СН (НН1): Функция введена в работу"/>
+                  <w:listItem w:displayText="ЗП / ЗП СН (НН1): Функция оперативно выведена из работы" w:value="ЗП / ЗП СН (НН1): Функция оперативно выведена из работы"/>
+                  <w:listItem w:displayText="ЗПО / ЗПО: Пуск" w:value="ЗПО / ЗПО: Пуск"/>
+                  <w:listItem w:displayText="ЗПО / ЗПО: Срабатывание" w:value="ЗПО / ЗПО: Срабатывание"/>
+                  <w:listItem w:displayText="ЗПО / ЗПО: Срабатывание на сигнал" w:value="ЗПО / ЗПО: Срабатывание на сигнал"/>
+                  <w:listItem w:displayText="ЗПО / ЗПО: Функция введена в работу" w:value="ЗПО / ЗПО: Функция введена в работу"/>
+                  <w:listItem w:displayText="ЗПО / ЗПО: Функция оперативно выведена из работы" w:value="ЗПО / ЗПО: Функция оперативно выведена из работы"/>
+                  <w:listItem w:displayText="КЦТ / КЦТ: Срабатывание КЦТ" w:value="КЦТ / КЦТ: Срабатывание КЦТ"/>
+                  <w:listItem w:displayText="КЦТ / КЦТст1: Пуск КЦТст при асимметрии" w:value="КЦТ / КЦТст1: Пуск КЦТст при асимметрии"/>
+                  <w:listItem w:displayText="КЦТ / КЦТст1: Пуск КЦТст при обрыве провода" w:value="КЦТ / КЦТст1: Пуск КЦТст при обрыве провода"/>
+                  <w:listItem w:displayText="КЦТ / КЦТст1: Срабатывание КЦТст при асимметрии" w:value="КЦТ / КЦТст1: Срабатывание КЦТст при асимметрии"/>
+                  <w:listItem w:displayText="КЦТ / КЦТст1: Срабатывание КЦТст при обрыве провода" w:value="КЦТ / КЦТст1: Срабатывание КЦТст при обрыве провода"/>
+                  <w:listItem w:displayText="КЦТ / КЦТст1: Функция введена в работу" w:value="КЦТ / КЦТст1: Функция введена в работу"/>
+                  <w:listItem w:displayText="КЦТ / КЦТст1: Функция оперативно выведена из работы" w:value="КЦТ / КЦТст1: Функция оперативно выведена из работы"/>
+                  <w:listItem w:displayText="КЦТ / КЦТст2: Пуск КЦТст при асимметрии" w:value="КЦТ / КЦТст2: Пуск КЦТст при асимметрии"/>
+                  <w:listItem w:displayText="КЦТ / КЦТст2: Пуск КЦТст при обрыве провода" w:value="КЦТ / КЦТст2: Пуск КЦТст при обрыве провода"/>
+                  <w:listItem w:displayText="КЦТ / КЦТст2: Срабатывание КЦТст при асимметрии" w:value="КЦТ / КЦТст2: Срабатывание КЦТст при асимметрии"/>
+                  <w:listItem w:displayText="КЦТ / КЦТст2: Срабатывание КЦТст при обрыве провода" w:value="КЦТ / КЦТст2: Срабатывание КЦТст при обрыве провода"/>
+                  <w:listItem w:displayText="КЦТ / КЦТст2: Функция введена в работу" w:value="КЦТ / КЦТст2: Функция введена в работу"/>
+                  <w:listItem w:displayText="КЦТ / КЦТст2: Функция оперативно выведена из работы" w:value="КЦТ / КЦТст2: Функция оперативно выведена из работы"/>
+                  <w:listItem w:displayText="КЦТ / КЦТст3: Пуск КЦТст при асимметрии" w:value="КЦТ / КЦТст3: Пуск КЦТст при асимметрии"/>
+                  <w:listItem w:displayText="КЦТ / КЦТст3: Пуск КЦТст при обрыве провода" w:value="КЦТ / КЦТст3: Пуск КЦТст при обрыве провода"/>
+                  <w:listItem w:displayText="КЦТ / КЦТст3: Срабатывание КЦТст при асимметрии" w:value="КЦТ / КЦТст3: Срабатывание КЦТст при асимметрии"/>
+                  <w:listItem w:displayText="КЦТ / КЦТст3: Срабатывание КЦТст при обрыве провода" w:value="КЦТ / КЦТст3: Срабатывание КЦТст при обрыве провода"/>
+                  <w:listItem w:displayText="КЦТ / КЦТст3: Функция введена в работу" w:value="КЦТ / КЦТст3: Функция введена в работу"/>
+                  <w:listItem w:displayText="КЦТ / КЦТст3: Функция оперативно выведена из работы" w:value="КЦТ / КЦТст3: Функция оперативно выведена из работы"/>
+                  <w:listItem w:displayText="ЛО ГЗоткл / ЛО: Блокировка ГЗоткл" w:value="ЛО ГЗоткл / ЛО: Блокировка ГЗоткл"/>
+                  <w:listItem w:displayText="ЛО ГЗоткл / ЛО: Срабатывание" w:value="ЛО ГЗоткл / ЛО: Срабатывание"/>
+                  <w:listItem w:displayText="ЛО ГЗоткл / ЛО: Срабатывание на сигнал" w:value="ЛО ГЗоткл / ЛО: Срабатывание на сигнал"/>
+                  <w:listItem w:displayText="ЛО ГЗоткл / ЛО: Функция введена в работу" w:value="ЛО ГЗоткл / ЛО: Функция введена в работу"/>
+                  <w:listItem w:displayText="ЛО ГЗоткл / ЛО: Функция оперативно выведена из работы" w:value="ЛО ГЗоткл / ЛО: Функция оперативно выведена из работы"/>
+                  <w:listItem w:displayText="РТПО / РТПО ВН: Пуск" w:value="РТПО / РТПО ВН: Пуск"/>
+                  <w:listItem w:displayText="РТПО / РТПО ВН: Пуск ИО тока" w:value="РТПО / РТПО ВН: Пуск ИО тока"/>
+                  <w:listItem w:displayText="РТПО / РТПО ВН: Функция введена в работу" w:value="РТПО / РТПО ВН: Функция введена в работу"/>
+                  <w:listItem w:displayText="РТПО / РТПО ВН: Функция оперативно выведена из работы" w:value="РТПО / РТПО ВН: Функция оперативно выведена из работы"/>
+                  <w:listItem w:displayText="РТПО / РТПО НН (НН2): Пуск" w:value="РТПО / РТПО НН (НН2): Пуск"/>
+                  <w:listItem w:displayText="РТПО / РТПО НН (НН2): Пуск ИО тока" w:value="РТПО / РТПО НН (НН2): Пуск ИО тока"/>
+                  <w:listItem w:displayText="РТПО / РТПО НН (НН2): Функция введена в работу" w:value="РТПО / РТПО НН (НН2): Функция введена в работу"/>
+                  <w:listItem w:displayText="РТПО / РТПО НН (НН2): Функция оперативно выведена из работы" w:value="РТПО / РТПО НН (НН2): Функция оперативно выведена из работы"/>
+                  <w:listItem w:displayText="РТПО / РТПО СН (НН1): Пуск" w:value="РТПО / РТПО СН (НН1): Пуск"/>
+                  <w:listItem w:displayText="РТПО / РТПО СН (НН1): Пуск ИО тока" w:value="РТПО / РТПО СН (НН1): Пуск ИО тока"/>
+                  <w:listItem w:displayText="РТПО / РТПО СН (НН1): Функция введена в работу" w:value="РТПО / РТПО СН (НН1): Функция введена в работу"/>
+                  <w:listItem w:displayText="РТПО / РТПО СН (НН1): Функция оперативно выведена из работы" w:value="РТПО / РТПО СН (НН1): Функция оперативно выведена из работы"/>
+                  <w:listItem w:displayText="РТПО / РТПО_общ: Пуск" w:value="РТПО / РТПО_общ: Пуск"/>
+                  <w:listItem w:displayText="РТПО / РТПО_общ: Функция введена в работу" w:value="РТПО / РТПО_общ: Функция введена в работу"/>
                   <w:listItem w:displayText="ТК ЗДЗ / ТК ЗДЗ: Пуск" w:value="ТК ЗДЗ / ТК ЗДЗ: Пуск"/>
                   <w:listItem w:displayText="ТК ЗДЗ / ТК ЗДЗ: Пуск ИО тока" w:value="ТК ЗДЗ / ТК ЗДЗ: Пуск ИО тока"/>
                   <w:listItem w:displayText="ТК ЗДЗ / ТК ЗДЗ: Функция введена в работу" w:value="ТК ЗДЗ / ТК ЗДЗ: Функция введена в работу"/>
                   <w:listItem w:displayText="ТК ЗДЗ / ТК ЗДЗ: Функция оперативно выведена из работы" w:value="ТК ЗДЗ / ТК ЗДЗ: Функция оперативно выведена из работы"/>
+                  <w:listItem w:displayText="ТО ЗПО / ТО ЗПО ВН: Пуск" w:value="ТО ЗПО / ТО ЗПО ВН: Пуск"/>
+                  <w:listItem w:displayText="ТО ЗПО / ТО ЗПО ВН: Пуск ИО тока" w:value="ТО ЗПО / ТО ЗПО ВН: Пуск ИО тока"/>
+                  <w:listItem w:displayText="ТО ЗПО / ТО ЗПО ВН: Функция введена в работу" w:value="ТО ЗПО / ТО ЗПО ВН: Функция введена в работу"/>
+                  <w:listItem w:displayText="ТО ЗПО / ТО ЗПО ВН: Функция оперативно выведена из работы" w:value="ТО ЗПО / ТО ЗПО ВН: Функция оперативно выведена из работы"/>
+                  <w:listItem w:displayText="ТО ЗПО / ТО ЗПО НН (НН2): Пуск" w:value="ТО ЗПО / ТО ЗПО НН (НН2): Пуск"/>
+                  <w:listItem w:displayText="ТО ЗПО / ТО ЗПО НН (НН2): Пуск ИО тока" w:value="ТО ЗПО / ТО ЗПО НН (НН2): Пуск ИО тока"/>
+                  <w:listItem w:displayText="ТО ЗПО / ТО ЗПО НН (НН2): Функция введена в работу" w:value="ТО ЗПО / ТО ЗПО НН (НН2): Функция введена в работу"/>
+                  <w:listItem w:displayText="ТО ЗПО / ТО ЗПО НН (НН2): Функция оперативно выведена из работы" w:value="ТО ЗПО / ТО ЗПО НН (НН2): Функция оперативно выведена из работы"/>
+                  <w:listItem w:displayText="ТО ЗПО / ТО ЗПО СН (НН1): Пуск" w:value="ТО ЗПО / ТО ЗПО СН (НН1): Пуск"/>
+                  <w:listItem w:displayText="ТО ЗПО / ТО ЗПО СН (НН1): Пуск ИО тока" w:value="ТО ЗПО / ТО ЗПО СН (НН1): Пуск ИО тока"/>
+                  <w:listItem w:displayText="ТО ЗПО / ТО ЗПО СН (НН1): Функция введена в работу" w:value="ТО ЗПО / ТО ЗПО СН (НН1): Функция введена в работу"/>
+                  <w:listItem w:displayText="ТО ЗПО / ТО ЗПО СН (НН1): Функция оперативно выведена из работы" w:value="ТО ЗПО / ТО ЗПО СН (НН1): Функция оперативно выведена из работы"/>
+                  <w:listItem w:displayText="ТО ЗПО / ТО ЗПО_общ: Пуск" w:value="ТО ЗПО / ТО ЗПО_общ: Пуск"/>
+                  <w:listItem w:displayText="ТО ЗПО / ТО ЗПО_общ: Функция введена в работу" w:value="ТО ЗПО / ТО ЗПО_общ: Функция введена в работу"/>
+                  <w:listItem w:displayText="ТО РПН / ТО РПН: Пуск" w:value="ТО РПН / ТО РПН: Пуск"/>
+                  <w:listItem w:displayText="ТО РПН / ТО РПН: Пуск ИО тока" w:value="ТО РПН / ТО РПН: Пуск ИО тока"/>
+                  <w:listItem w:displayText="ТО РПН / ТО РПН: Функция введена в работу" w:value="ТО РПН / ТО РПН: Функция введена в работу"/>
+                  <w:listItem w:displayText="ТО РПН / ТО РПН: Функция оперативно выведена из работы" w:value="ТО РПН / ТО РПН: Функция оперативно выведена из работы"/>
                 </w:dropDownList>
                 <w:showingPlcHdr/>
                 <w:placeholder>
@@ -8774,10 +9568,89 @@
                   <w:listItem w:displayText="ДЗТ / КЦТнеб: Срабатывание фазы C" w:value="ДЗТ / КЦТнеб: Срабатывание фазы C"/>
                   <w:listItem w:displayText="ДЗТ / КЦТнеб: Функция введена в работу" w:value="ДЗТ / КЦТнеб: Функция введена в работу"/>
                   <w:listItem w:displayText="ДЗТ / КЦТнеб: Функция оперативно выведена из работы" w:value="ДЗТ / КЦТнеб: Функция оперативно выведена из работы"/>
+                  <w:listItem w:displayText="ЗП / ЗП ВН: Пуск" w:value="ЗП / ЗП ВН: Пуск"/>
+                  <w:listItem w:displayText="ЗП / ЗП ВН: Пуск ИО максимального тока" w:value="ЗП / ЗП ВН: Пуск ИО максимального тока"/>
+                  <w:listItem w:displayText="ЗП / ЗП ВН: Срабатывание" w:value="ЗП / ЗП ВН: Срабатывание"/>
+                  <w:listItem w:displayText="ЗП / ЗП ВН: Срабатывание на отключение" w:value="ЗП / ЗП ВН: Срабатывание на отключение"/>
+                  <w:listItem w:displayText="ЗП / ЗП ВН: Функция введена в работу" w:value="ЗП / ЗП ВН: Функция введена в работу"/>
+                  <w:listItem w:displayText="ЗП / ЗП ВН: Функция оперативно выведена из работы" w:value="ЗП / ЗП ВН: Функция оперативно выведена из работы"/>
+                  <w:listItem w:displayText="ЗП / ЗП НН (НН2): Пуск" w:value="ЗП / ЗП НН (НН2): Пуск"/>
+                  <w:listItem w:displayText="ЗП / ЗП НН (НН2): Пуск ИО максимального тока" w:value="ЗП / ЗП НН (НН2): Пуск ИО максимального тока"/>
+                  <w:listItem w:displayText="ЗП / ЗП НН (НН2): Срабатывание" w:value="ЗП / ЗП НН (НН2): Срабатывание"/>
+                  <w:listItem w:displayText="ЗП / ЗП НН (НН2): Срабатывание на отключение" w:value="ЗП / ЗП НН (НН2): Срабатывание на отключение"/>
+                  <w:listItem w:displayText="ЗП / ЗП НН (НН2): Функция введена в работу" w:value="ЗП / ЗП НН (НН2): Функция введена в работу"/>
+                  <w:listItem w:displayText="ЗП / ЗП НН (НН2): Функция оперативно выведена из работы" w:value="ЗП / ЗП НН (НН2): Функция оперативно выведена из работы"/>
+                  <w:listItem w:displayText="ЗП / ЗП СН (НН1): Пуск" w:value="ЗП / ЗП СН (НН1): Пуск"/>
+                  <w:listItem w:displayText="ЗП / ЗП СН (НН1): Пуск ИО максимального тока" w:value="ЗП / ЗП СН (НН1): Пуск ИО максимального тока"/>
+                  <w:listItem w:displayText="ЗП / ЗП СН (НН1): Срабатывание" w:value="ЗП / ЗП СН (НН1): Срабатывание"/>
+                  <w:listItem w:displayText="ЗП / ЗП СН (НН1): Срабатывание на отключение" w:value="ЗП / ЗП СН (НН1): Срабатывание на отключение"/>
+                  <w:listItem w:displayText="ЗП / ЗП СН (НН1): Функция введена в работу" w:value="ЗП / ЗП СН (НН1): Функция введена в работу"/>
+                  <w:listItem w:displayText="ЗП / ЗП СН (НН1): Функция оперативно выведена из работы" w:value="ЗП / ЗП СН (НН1): Функция оперативно выведена из работы"/>
+                  <w:listItem w:displayText="ЗПО / ЗПО: Пуск" w:value="ЗПО / ЗПО: Пуск"/>
+                  <w:listItem w:displayText="ЗПО / ЗПО: Срабатывание" w:value="ЗПО / ЗПО: Срабатывание"/>
+                  <w:listItem w:displayText="ЗПО / ЗПО: Срабатывание на сигнал" w:value="ЗПО / ЗПО: Срабатывание на сигнал"/>
+                  <w:listItem w:displayText="ЗПО / ЗПО: Функция введена в работу" w:value="ЗПО / ЗПО: Функция введена в работу"/>
+                  <w:listItem w:displayText="ЗПО / ЗПО: Функция оперативно выведена из работы" w:value="ЗПО / ЗПО: Функция оперативно выведена из работы"/>
+                  <w:listItem w:displayText="КЦТ / КЦТ: Срабатывание КЦТ" w:value="КЦТ / КЦТ: Срабатывание КЦТ"/>
+                  <w:listItem w:displayText="КЦТ / КЦТст1: Пуск КЦТст при асимметрии" w:value="КЦТ / КЦТст1: Пуск КЦТст при асимметрии"/>
+                  <w:listItem w:displayText="КЦТ / КЦТст1: Пуск КЦТст при обрыве провода" w:value="КЦТ / КЦТст1: Пуск КЦТст при обрыве провода"/>
+                  <w:listItem w:displayText="КЦТ / КЦТст1: Срабатывание КЦТст при асимметрии" w:value="КЦТ / КЦТст1: Срабатывание КЦТст при асимметрии"/>
+                  <w:listItem w:displayText="КЦТ / КЦТст1: Срабатывание КЦТст при обрыве провода" w:value="КЦТ / КЦТст1: Срабатывание КЦТст при обрыве провода"/>
+                  <w:listItem w:displayText="КЦТ / КЦТст1: Функция введена в работу" w:value="КЦТ / КЦТст1: Функция введена в работу"/>
+                  <w:listItem w:displayText="КЦТ / КЦТст1: Функция оперативно выведена из работы" w:value="КЦТ / КЦТст1: Функция оперативно выведена из работы"/>
+                  <w:listItem w:displayText="КЦТ / КЦТст2: Пуск КЦТст при асимметрии" w:value="КЦТ / КЦТст2: Пуск КЦТст при асимметрии"/>
+                  <w:listItem w:displayText="КЦТ / КЦТст2: Пуск КЦТст при обрыве провода" w:value="КЦТ / КЦТст2: Пуск КЦТст при обрыве провода"/>
+                  <w:listItem w:displayText="КЦТ / КЦТст2: Срабатывание КЦТст при асимметрии" w:value="КЦТ / КЦТст2: Срабатывание КЦТст при асимметрии"/>
+                  <w:listItem w:displayText="КЦТ / КЦТст2: Срабатывание КЦТст при обрыве провода" w:value="КЦТ / КЦТст2: Срабатывание КЦТст при обрыве провода"/>
+                  <w:listItem w:displayText="КЦТ / КЦТст2: Функция введена в работу" w:value="КЦТ / КЦТст2: Функция введена в работу"/>
+                  <w:listItem w:displayText="КЦТ / КЦТст2: Функция оперативно выведена из работы" w:value="КЦТ / КЦТст2: Функция оперативно выведена из работы"/>
+                  <w:listItem w:displayText="КЦТ / КЦТст3: Пуск КЦТст при асимметрии" w:value="КЦТ / КЦТст3: Пуск КЦТст при асимметрии"/>
+                  <w:listItem w:displayText="КЦТ / КЦТст3: Пуск КЦТст при обрыве провода" w:value="КЦТ / КЦТст3: Пуск КЦТст при обрыве провода"/>
+                  <w:listItem w:displayText="КЦТ / КЦТст3: Срабатывание КЦТст при асимметрии" w:value="КЦТ / КЦТст3: Срабатывание КЦТст при асимметрии"/>
+                  <w:listItem w:displayText="КЦТ / КЦТст3: Срабатывание КЦТст при обрыве провода" w:value="КЦТ / КЦТст3: Срабатывание КЦТст при обрыве провода"/>
+                  <w:listItem w:displayText="КЦТ / КЦТст3: Функция введена в работу" w:value="КЦТ / КЦТст3: Функция введена в работу"/>
+                  <w:listItem w:displayText="КЦТ / КЦТст3: Функция оперативно выведена из работы" w:value="КЦТ / КЦТст3: Функция оперативно выведена из работы"/>
+                  <w:listItem w:displayText="ЛО ГЗоткл / ЛО: Блокировка ГЗоткл" w:value="ЛО ГЗоткл / ЛО: Блокировка ГЗоткл"/>
+                  <w:listItem w:displayText="ЛО ГЗоткл / ЛО: Срабатывание" w:value="ЛО ГЗоткл / ЛО: Срабатывание"/>
+                  <w:listItem w:displayText="ЛО ГЗоткл / ЛО: Срабатывание на сигнал" w:value="ЛО ГЗоткл / ЛО: Срабатывание на сигнал"/>
+                  <w:listItem w:displayText="ЛО ГЗоткл / ЛО: Функция введена в работу" w:value="ЛО ГЗоткл / ЛО: Функция введена в работу"/>
+                  <w:listItem w:displayText="ЛО ГЗоткл / ЛО: Функция оперативно выведена из работы" w:value="ЛО ГЗоткл / ЛО: Функция оперативно выведена из работы"/>
+                  <w:listItem w:displayText="РТПО / РТПО ВН: Пуск" w:value="РТПО / РТПО ВН: Пуск"/>
+                  <w:listItem w:displayText="РТПО / РТПО ВН: Пуск ИО тока" w:value="РТПО / РТПО ВН: Пуск ИО тока"/>
+                  <w:listItem w:displayText="РТПО / РТПО ВН: Функция введена в работу" w:value="РТПО / РТПО ВН: Функция введена в работу"/>
+                  <w:listItem w:displayText="РТПО / РТПО ВН: Функция оперативно выведена из работы" w:value="РТПО / РТПО ВН: Функция оперативно выведена из работы"/>
+                  <w:listItem w:displayText="РТПО / РТПО НН (НН2): Пуск" w:value="РТПО / РТПО НН (НН2): Пуск"/>
+                  <w:listItem w:displayText="РТПО / РТПО НН (НН2): Пуск ИО тока" w:value="РТПО / РТПО НН (НН2): Пуск ИО тока"/>
+                  <w:listItem w:displayText="РТПО / РТПО НН (НН2): Функция введена в работу" w:value="РТПО / РТПО НН (НН2): Функция введена в работу"/>
+                  <w:listItem w:displayText="РТПО / РТПО НН (НН2): Функция оперативно выведена из работы" w:value="РТПО / РТПО НН (НН2): Функция оперативно выведена из работы"/>
+                  <w:listItem w:displayText="РТПО / РТПО СН (НН1): Пуск" w:value="РТПО / РТПО СН (НН1): Пуск"/>
+                  <w:listItem w:displayText="РТПО / РТПО СН (НН1): Пуск ИО тока" w:value="РТПО / РТПО СН (НН1): Пуск ИО тока"/>
+                  <w:listItem w:displayText="РТПО / РТПО СН (НН1): Функция введена в работу" w:value="РТПО / РТПО СН (НН1): Функция введена в работу"/>
+                  <w:listItem w:displayText="РТПО / РТПО СН (НН1): Функция оперативно выведена из работы" w:value="РТПО / РТПО СН (НН1): Функция оперативно выведена из работы"/>
+                  <w:listItem w:displayText="РТПО / РТПО_общ: Пуск" w:value="РТПО / РТПО_общ: Пуск"/>
+                  <w:listItem w:displayText="РТПО / РТПО_общ: Функция введена в работу" w:value="РТПО / РТПО_общ: Функция введена в работу"/>
                   <w:listItem w:displayText="ТК ЗДЗ / ТК ЗДЗ: Пуск" w:value="ТК ЗДЗ / ТК ЗДЗ: Пуск"/>
                   <w:listItem w:displayText="ТК ЗДЗ / ТК ЗДЗ: Пуск ИО тока" w:value="ТК ЗДЗ / ТК ЗДЗ: Пуск ИО тока"/>
                   <w:listItem w:displayText="ТК ЗДЗ / ТК ЗДЗ: Функция введена в работу" w:value="ТК ЗДЗ / ТК ЗДЗ: Функция введена в работу"/>
                   <w:listItem w:displayText="ТК ЗДЗ / ТК ЗДЗ: Функция оперативно выведена из работы" w:value="ТК ЗДЗ / ТК ЗДЗ: Функция оперативно выведена из работы"/>
+                  <w:listItem w:displayText="ТО ЗПО / ТО ЗПО ВН: Пуск" w:value="ТО ЗПО / ТО ЗПО ВН: Пуск"/>
+                  <w:listItem w:displayText="ТО ЗПО / ТО ЗПО ВН: Пуск ИО тока" w:value="ТО ЗПО / ТО ЗПО ВН: Пуск ИО тока"/>
+                  <w:listItem w:displayText="ТО ЗПО / ТО ЗПО ВН: Функция введена в работу" w:value="ТО ЗПО / ТО ЗПО ВН: Функция введена в работу"/>
+                  <w:listItem w:displayText="ТО ЗПО / ТО ЗПО ВН: Функция оперативно выведена из работы" w:value="ТО ЗПО / ТО ЗПО ВН: Функция оперативно выведена из работы"/>
+                  <w:listItem w:displayText="ТО ЗПО / ТО ЗПО НН (НН2): Пуск" w:value="ТО ЗПО / ТО ЗПО НН (НН2): Пуск"/>
+                  <w:listItem w:displayText="ТО ЗПО / ТО ЗПО НН (НН2): Пуск ИО тока" w:value="ТО ЗПО / ТО ЗПО НН (НН2): Пуск ИО тока"/>
+                  <w:listItem w:displayText="ТО ЗПО / ТО ЗПО НН (НН2): Функция введена в работу" w:value="ТО ЗПО / ТО ЗПО НН (НН2): Функция введена в работу"/>
+                  <w:listItem w:displayText="ТО ЗПО / ТО ЗПО НН (НН2): Функция оперативно выведена из работы" w:value="ТО ЗПО / ТО ЗПО НН (НН2): Функция оперативно выведена из работы"/>
+                  <w:listItem w:displayText="ТО ЗПО / ТО ЗПО СН (НН1): Пуск" w:value="ТО ЗПО / ТО ЗПО СН (НН1): Пуск"/>
+                  <w:listItem w:displayText="ТО ЗПО / ТО ЗПО СН (НН1): Пуск ИО тока" w:value="ТО ЗПО / ТО ЗПО СН (НН1): Пуск ИО тока"/>
+                  <w:listItem w:displayText="ТО ЗПО / ТО ЗПО СН (НН1): Функция введена в работу" w:value="ТО ЗПО / ТО ЗПО СН (НН1): Функция введена в работу"/>
+                  <w:listItem w:displayText="ТО ЗПО / ТО ЗПО СН (НН1): Функция оперативно выведена из работы" w:value="ТО ЗПО / ТО ЗПО СН (НН1): Функция оперативно выведена из работы"/>
+                  <w:listItem w:displayText="ТО ЗПО / ТО ЗПО_общ: Пуск" w:value="ТО ЗПО / ТО ЗПО_общ: Пуск"/>
+                  <w:listItem w:displayText="ТО ЗПО / ТО ЗПО_общ: Функция введена в работу" w:value="ТО ЗПО / ТО ЗПО_общ: Функция введена в работу"/>
+                  <w:listItem w:displayText="ТО РПН / ТО РПН: Пуск" w:value="ТО РПН / ТО РПН: Пуск"/>
+                  <w:listItem w:displayText="ТО РПН / ТО РПН: Пуск ИО тока" w:value="ТО РПН / ТО РПН: Пуск ИО тока"/>
+                  <w:listItem w:displayText="ТО РПН / ТО РПН: Функция введена в работу" w:value="ТО РПН / ТО РПН: Функция введена в работу"/>
+                  <w:listItem w:displayText="ТО РПН / ТО РПН: Функция оперативно выведена из работы" w:value="ТО РПН / ТО РПН: Функция оперативно выведена из работы"/>
                 </w:dropDownList>
                 <w:showingPlcHdr/>
                 <w:placeholder>
@@ -8869,10 +9742,89 @@
                   <w:listItem w:displayText="ДЗТ / КЦТнеб: Срабатывание фазы C" w:value="ДЗТ / КЦТнеб: Срабатывание фазы C"/>
                   <w:listItem w:displayText="ДЗТ / КЦТнеб: Функция введена в работу" w:value="ДЗТ / КЦТнеб: Функция введена в работу"/>
                   <w:listItem w:displayText="ДЗТ / КЦТнеб: Функция оперативно выведена из работы" w:value="ДЗТ / КЦТнеб: Функция оперативно выведена из работы"/>
+                  <w:listItem w:displayText="ЗП / ЗП ВН: Пуск" w:value="ЗП / ЗП ВН: Пуск"/>
+                  <w:listItem w:displayText="ЗП / ЗП ВН: Пуск ИО максимального тока" w:value="ЗП / ЗП ВН: Пуск ИО максимального тока"/>
+                  <w:listItem w:displayText="ЗП / ЗП ВН: Срабатывание" w:value="ЗП / ЗП ВН: Срабатывание"/>
+                  <w:listItem w:displayText="ЗП / ЗП ВН: Срабатывание на отключение" w:value="ЗП / ЗП ВН: Срабатывание на отключение"/>
+                  <w:listItem w:displayText="ЗП / ЗП ВН: Функция введена в работу" w:value="ЗП / ЗП ВН: Функция введена в работу"/>
+                  <w:listItem w:displayText="ЗП / ЗП ВН: Функция оперативно выведена из работы" w:value="ЗП / ЗП ВН: Функция оперативно выведена из работы"/>
+                  <w:listItem w:displayText="ЗП / ЗП НН (НН2): Пуск" w:value="ЗП / ЗП НН (НН2): Пуск"/>
+                  <w:listItem w:displayText="ЗП / ЗП НН (НН2): Пуск ИО максимального тока" w:value="ЗП / ЗП НН (НН2): Пуск ИО максимального тока"/>
+                  <w:listItem w:displayText="ЗП / ЗП НН (НН2): Срабатывание" w:value="ЗП / ЗП НН (НН2): Срабатывание"/>
+                  <w:listItem w:displayText="ЗП / ЗП НН (НН2): Срабатывание на отключение" w:value="ЗП / ЗП НН (НН2): Срабатывание на отключение"/>
+                  <w:listItem w:displayText="ЗП / ЗП НН (НН2): Функция введена в работу" w:value="ЗП / ЗП НН (НН2): Функция введена в работу"/>
+                  <w:listItem w:displayText="ЗП / ЗП НН (НН2): Функция оперативно выведена из работы" w:value="ЗП / ЗП НН (НН2): Функция оперативно выведена из работы"/>
+                  <w:listItem w:displayText="ЗП / ЗП СН (НН1): Пуск" w:value="ЗП / ЗП СН (НН1): Пуск"/>
+                  <w:listItem w:displayText="ЗП / ЗП СН (НН1): Пуск ИО максимального тока" w:value="ЗП / ЗП СН (НН1): Пуск ИО максимального тока"/>
+                  <w:listItem w:displayText="ЗП / ЗП СН (НН1): Срабатывание" w:value="ЗП / ЗП СН (НН1): Срабатывание"/>
+                  <w:listItem w:displayText="ЗП / ЗП СН (НН1): Срабатывание на отключение" w:value="ЗП / ЗП СН (НН1): Срабатывание на отключение"/>
+                  <w:listItem w:displayText="ЗП / ЗП СН (НН1): Функция введена в работу" w:value="ЗП / ЗП СН (НН1): Функция введена в работу"/>
+                  <w:listItem w:displayText="ЗП / ЗП СН (НН1): Функция оперативно выведена из работы" w:value="ЗП / ЗП СН (НН1): Функция оперативно выведена из работы"/>
+                  <w:listItem w:displayText="ЗПО / ЗПО: Пуск" w:value="ЗПО / ЗПО: Пуск"/>
+                  <w:listItem w:displayText="ЗПО / ЗПО: Срабатывание" w:value="ЗПО / ЗПО: Срабатывание"/>
+                  <w:listItem w:displayText="ЗПО / ЗПО: Срабатывание на сигнал" w:value="ЗПО / ЗПО: Срабатывание на сигнал"/>
+                  <w:listItem w:displayText="ЗПО / ЗПО: Функция введена в работу" w:value="ЗПО / ЗПО: Функция введена в работу"/>
+                  <w:listItem w:displayText="ЗПО / ЗПО: Функция оперативно выведена из работы" w:value="ЗПО / ЗПО: Функция оперативно выведена из работы"/>
+                  <w:listItem w:displayText="КЦТ / КЦТ: Срабатывание КЦТ" w:value="КЦТ / КЦТ: Срабатывание КЦТ"/>
+                  <w:listItem w:displayText="КЦТ / КЦТст1: Пуск КЦТст при асимметрии" w:value="КЦТ / КЦТст1: Пуск КЦТст при асимметрии"/>
+                  <w:listItem w:displayText="КЦТ / КЦТст1: Пуск КЦТст при обрыве провода" w:value="КЦТ / КЦТст1: Пуск КЦТст при обрыве провода"/>
+                  <w:listItem w:displayText="КЦТ / КЦТст1: Срабатывание КЦТст при асимметрии" w:value="КЦТ / КЦТст1: Срабатывание КЦТст при асимметрии"/>
+                  <w:listItem w:displayText="КЦТ / КЦТст1: Срабатывание КЦТст при обрыве провода" w:value="КЦТ / КЦТст1: Срабатывание КЦТст при обрыве провода"/>
+                  <w:listItem w:displayText="КЦТ / КЦТст1: Функция введена в работу" w:value="КЦТ / КЦТст1: Функция введена в работу"/>
+                  <w:listItem w:displayText="КЦТ / КЦТст1: Функция оперативно выведена из работы" w:value="КЦТ / КЦТст1: Функция оперативно выведена из работы"/>
+                  <w:listItem w:displayText="КЦТ / КЦТст2: Пуск КЦТст при асимметрии" w:value="КЦТ / КЦТст2: Пуск КЦТст при асимметрии"/>
+                  <w:listItem w:displayText="КЦТ / КЦТст2: Пуск КЦТст при обрыве провода" w:value="КЦТ / КЦТст2: Пуск КЦТст при обрыве провода"/>
+                  <w:listItem w:displayText="КЦТ / КЦТст2: Срабатывание КЦТст при асимметрии" w:value="КЦТ / КЦТст2: Срабатывание КЦТст при асимметрии"/>
+                  <w:listItem w:displayText="КЦТ / КЦТст2: Срабатывание КЦТст при обрыве провода" w:value="КЦТ / КЦТст2: Срабатывание КЦТст при обрыве провода"/>
+                  <w:listItem w:displayText="КЦТ / КЦТст2: Функция введена в работу" w:value="КЦТ / КЦТст2: Функция введена в работу"/>
+                  <w:listItem w:displayText="КЦТ / КЦТст2: Функция оперативно выведена из работы" w:value="КЦТ / КЦТст2: Функция оперативно выведена из работы"/>
+                  <w:listItem w:displayText="КЦТ / КЦТст3: Пуск КЦТст при асимметрии" w:value="КЦТ / КЦТст3: Пуск КЦТст при асимметрии"/>
+                  <w:listItem w:displayText="КЦТ / КЦТст3: Пуск КЦТст при обрыве провода" w:value="КЦТ / КЦТст3: Пуск КЦТст при обрыве провода"/>
+                  <w:listItem w:displayText="КЦТ / КЦТст3: Срабатывание КЦТст при асимметрии" w:value="КЦТ / КЦТст3: Срабатывание КЦТст при асимметрии"/>
+                  <w:listItem w:displayText="КЦТ / КЦТст3: Срабатывание КЦТст при обрыве провода" w:value="КЦТ / КЦТст3: Срабатывание КЦТст при обрыве провода"/>
+                  <w:listItem w:displayText="КЦТ / КЦТст3: Функция введена в работу" w:value="КЦТ / КЦТст3: Функция введена в работу"/>
+                  <w:listItem w:displayText="КЦТ / КЦТст3: Функция оперативно выведена из работы" w:value="КЦТ / КЦТст3: Функция оперативно выведена из работы"/>
+                  <w:listItem w:displayText="ЛО ГЗоткл / ЛО: Блокировка ГЗоткл" w:value="ЛО ГЗоткл / ЛО: Блокировка ГЗоткл"/>
+                  <w:listItem w:displayText="ЛО ГЗоткл / ЛО: Срабатывание" w:value="ЛО ГЗоткл / ЛО: Срабатывание"/>
+                  <w:listItem w:displayText="ЛО ГЗоткл / ЛО: Срабатывание на сигнал" w:value="ЛО ГЗоткл / ЛО: Срабатывание на сигнал"/>
+                  <w:listItem w:displayText="ЛО ГЗоткл / ЛО: Функция введена в работу" w:value="ЛО ГЗоткл / ЛО: Функция введена в работу"/>
+                  <w:listItem w:displayText="ЛО ГЗоткл / ЛО: Функция оперативно выведена из работы" w:value="ЛО ГЗоткл / ЛО: Функция оперативно выведена из работы"/>
+                  <w:listItem w:displayText="РТПО / РТПО ВН: Пуск" w:value="РТПО / РТПО ВН: Пуск"/>
+                  <w:listItem w:displayText="РТПО / РТПО ВН: Пуск ИО тока" w:value="РТПО / РТПО ВН: Пуск ИО тока"/>
+                  <w:listItem w:displayText="РТПО / РТПО ВН: Функция введена в работу" w:value="РТПО / РТПО ВН: Функция введена в работу"/>
+                  <w:listItem w:displayText="РТПО / РТПО ВН: Функция оперативно выведена из работы" w:value="РТПО / РТПО ВН: Функция оперативно выведена из работы"/>
+                  <w:listItem w:displayText="РТПО / РТПО НН (НН2): Пуск" w:value="РТПО / РТПО НН (НН2): Пуск"/>
+                  <w:listItem w:displayText="РТПО / РТПО НН (НН2): Пуск ИО тока" w:value="РТПО / РТПО НН (НН2): Пуск ИО тока"/>
+                  <w:listItem w:displayText="РТПО / РТПО НН (НН2): Функция введена в работу" w:value="РТПО / РТПО НН (НН2): Функция введена в работу"/>
+                  <w:listItem w:displayText="РТПО / РТПО НН (НН2): Функция оперативно выведена из работы" w:value="РТПО / РТПО НН (НН2): Функция оперативно выведена из работы"/>
+                  <w:listItem w:displayText="РТПО / РТПО СН (НН1): Пуск" w:value="РТПО / РТПО СН (НН1): Пуск"/>
+                  <w:listItem w:displayText="РТПО / РТПО СН (НН1): Пуск ИО тока" w:value="РТПО / РТПО СН (НН1): Пуск ИО тока"/>
+                  <w:listItem w:displayText="РТПО / РТПО СН (НН1): Функция введена в работу" w:value="РТПО / РТПО СН (НН1): Функция введена в работу"/>
+                  <w:listItem w:displayText="РТПО / РТПО СН (НН1): Функция оперативно выведена из работы" w:value="РТПО / РТПО СН (НН1): Функция оперативно выведена из работы"/>
+                  <w:listItem w:displayText="РТПО / РТПО_общ: Пуск" w:value="РТПО / РТПО_общ: Пуск"/>
+                  <w:listItem w:displayText="РТПО / РТПО_общ: Функция введена в работу" w:value="РТПО / РТПО_общ: Функция введена в работу"/>
                   <w:listItem w:displayText="ТК ЗДЗ / ТК ЗДЗ: Пуск" w:value="ТК ЗДЗ / ТК ЗДЗ: Пуск"/>
                   <w:listItem w:displayText="ТК ЗДЗ / ТК ЗДЗ: Пуск ИО тока" w:value="ТК ЗДЗ / ТК ЗДЗ: Пуск ИО тока"/>
                   <w:listItem w:displayText="ТК ЗДЗ / ТК ЗДЗ: Функция введена в работу" w:value="ТК ЗДЗ / ТК ЗДЗ: Функция введена в работу"/>
                   <w:listItem w:displayText="ТК ЗДЗ / ТК ЗДЗ: Функция оперативно выведена из работы" w:value="ТК ЗДЗ / ТК ЗДЗ: Функция оперативно выведена из работы"/>
+                  <w:listItem w:displayText="ТО ЗПО / ТО ЗПО ВН: Пуск" w:value="ТО ЗПО / ТО ЗПО ВН: Пуск"/>
+                  <w:listItem w:displayText="ТО ЗПО / ТО ЗПО ВН: Пуск ИО тока" w:value="ТО ЗПО / ТО ЗПО ВН: Пуск ИО тока"/>
+                  <w:listItem w:displayText="ТО ЗПО / ТО ЗПО ВН: Функция введена в работу" w:value="ТО ЗПО / ТО ЗПО ВН: Функция введена в работу"/>
+                  <w:listItem w:displayText="ТО ЗПО / ТО ЗПО ВН: Функция оперативно выведена из работы" w:value="ТО ЗПО / ТО ЗПО ВН: Функция оперативно выведена из работы"/>
+                  <w:listItem w:displayText="ТО ЗПО / ТО ЗПО НН (НН2): Пуск" w:value="ТО ЗПО / ТО ЗПО НН (НН2): Пуск"/>
+                  <w:listItem w:displayText="ТО ЗПО / ТО ЗПО НН (НН2): Пуск ИО тока" w:value="ТО ЗПО / ТО ЗПО НН (НН2): Пуск ИО тока"/>
+                  <w:listItem w:displayText="ТО ЗПО / ТО ЗПО НН (НН2): Функция введена в работу" w:value="ТО ЗПО / ТО ЗПО НН (НН2): Функция введена в работу"/>
+                  <w:listItem w:displayText="ТО ЗПО / ТО ЗПО НН (НН2): Функция оперативно выведена из работы" w:value="ТО ЗПО / ТО ЗПО НН (НН2): Функция оперативно выведена из работы"/>
+                  <w:listItem w:displayText="ТО ЗПО / ТО ЗПО СН (НН1): Пуск" w:value="ТО ЗПО / ТО ЗПО СН (НН1): Пуск"/>
+                  <w:listItem w:displayText="ТО ЗПО / ТО ЗПО СН (НН1): Пуск ИО тока" w:value="ТО ЗПО / ТО ЗПО СН (НН1): Пуск ИО тока"/>
+                  <w:listItem w:displayText="ТО ЗПО / ТО ЗПО СН (НН1): Функция введена в работу" w:value="ТО ЗПО / ТО ЗПО СН (НН1): Функция введена в работу"/>
+                  <w:listItem w:displayText="ТО ЗПО / ТО ЗПО СН (НН1): Функция оперативно выведена из работы" w:value="ТО ЗПО / ТО ЗПО СН (НН1): Функция оперативно выведена из работы"/>
+                  <w:listItem w:displayText="ТО ЗПО / ТО ЗПО_общ: Пуск" w:value="ТО ЗПО / ТО ЗПО_общ: Пуск"/>
+                  <w:listItem w:displayText="ТО ЗПО / ТО ЗПО_общ: Функция введена в работу" w:value="ТО ЗПО / ТО ЗПО_общ: Функция введена в работу"/>
+                  <w:listItem w:displayText="ТО РПН / ТО РПН: Пуск" w:value="ТО РПН / ТО РПН: Пуск"/>
+                  <w:listItem w:displayText="ТО РПН / ТО РПН: Пуск ИО тока" w:value="ТО РПН / ТО РПН: Пуск ИО тока"/>
+                  <w:listItem w:displayText="ТО РПН / ТО РПН: Функция введена в работу" w:value="ТО РПН / ТО РПН: Функция введена в работу"/>
+                  <w:listItem w:displayText="ТО РПН / ТО РПН: Функция оперативно выведена из работы" w:value="ТО РПН / ТО РПН: Функция оперативно выведена из работы"/>
                 </w:dropDownList>
                 <w:showingPlcHdr/>
                 <w:placeholder>
@@ -8964,10 +9916,89 @@
                   <w:listItem w:displayText="ДЗТ / КЦТнеб: Срабатывание фазы C" w:value="ДЗТ / КЦТнеб: Срабатывание фазы C"/>
                   <w:listItem w:displayText="ДЗТ / КЦТнеб: Функция введена в работу" w:value="ДЗТ / КЦТнеб: Функция введена в работу"/>
                   <w:listItem w:displayText="ДЗТ / КЦТнеб: Функция оперативно выведена из работы" w:value="ДЗТ / КЦТнеб: Функция оперативно выведена из работы"/>
+                  <w:listItem w:displayText="ЗП / ЗП ВН: Пуск" w:value="ЗП / ЗП ВН: Пуск"/>
+                  <w:listItem w:displayText="ЗП / ЗП ВН: Пуск ИО максимального тока" w:value="ЗП / ЗП ВН: Пуск ИО максимального тока"/>
+                  <w:listItem w:displayText="ЗП / ЗП ВН: Срабатывание" w:value="ЗП / ЗП ВН: Срабатывание"/>
+                  <w:listItem w:displayText="ЗП / ЗП ВН: Срабатывание на отключение" w:value="ЗП / ЗП ВН: Срабатывание на отключение"/>
+                  <w:listItem w:displayText="ЗП / ЗП ВН: Функция введена в работу" w:value="ЗП / ЗП ВН: Функция введена в работу"/>
+                  <w:listItem w:displayText="ЗП / ЗП ВН: Функция оперативно выведена из работы" w:value="ЗП / ЗП ВН: Функция оперативно выведена из работы"/>
+                  <w:listItem w:displayText="ЗП / ЗП НН (НН2): Пуск" w:value="ЗП / ЗП НН (НН2): Пуск"/>
+                  <w:listItem w:displayText="ЗП / ЗП НН (НН2): Пуск ИО максимального тока" w:value="ЗП / ЗП НН (НН2): Пуск ИО максимального тока"/>
+                  <w:listItem w:displayText="ЗП / ЗП НН (НН2): Срабатывание" w:value="ЗП / ЗП НН (НН2): Срабатывание"/>
+                  <w:listItem w:displayText="ЗП / ЗП НН (НН2): Срабатывание на отключение" w:value="ЗП / ЗП НН (НН2): Срабатывание на отключение"/>
+                  <w:listItem w:displayText="ЗП / ЗП НН (НН2): Функция введена в работу" w:value="ЗП / ЗП НН (НН2): Функция введена в работу"/>
+                  <w:listItem w:displayText="ЗП / ЗП НН (НН2): Функция оперативно выведена из работы" w:value="ЗП / ЗП НН (НН2): Функция оперативно выведена из работы"/>
+                  <w:listItem w:displayText="ЗП / ЗП СН (НН1): Пуск" w:value="ЗП / ЗП СН (НН1): Пуск"/>
+                  <w:listItem w:displayText="ЗП / ЗП СН (НН1): Пуск ИО максимального тока" w:value="ЗП / ЗП СН (НН1): Пуск ИО максимального тока"/>
+                  <w:listItem w:displayText="ЗП / ЗП СН (НН1): Срабатывание" w:value="ЗП / ЗП СН (НН1): Срабатывание"/>
+                  <w:listItem w:displayText="ЗП / ЗП СН (НН1): Срабатывание на отключение" w:value="ЗП / ЗП СН (НН1): Срабатывание на отключение"/>
+                  <w:listItem w:displayText="ЗП / ЗП СН (НН1): Функция введена в работу" w:value="ЗП / ЗП СН (НН1): Функция введена в работу"/>
+                  <w:listItem w:displayText="ЗП / ЗП СН (НН1): Функция оперативно выведена из работы" w:value="ЗП / ЗП СН (НН1): Функция оперативно выведена из работы"/>
+                  <w:listItem w:displayText="ЗПО / ЗПО: Пуск" w:value="ЗПО / ЗПО: Пуск"/>
+                  <w:listItem w:displayText="ЗПО / ЗПО: Срабатывание" w:value="ЗПО / ЗПО: Срабатывание"/>
+                  <w:listItem w:displayText="ЗПО / ЗПО: Срабатывание на сигнал" w:value="ЗПО / ЗПО: Срабатывание на сигнал"/>
+                  <w:listItem w:displayText="ЗПО / ЗПО: Функция введена в работу" w:value="ЗПО / ЗПО: Функция введена в работу"/>
+                  <w:listItem w:displayText="ЗПО / ЗПО: Функция оперативно выведена из работы" w:value="ЗПО / ЗПО: Функция оперативно выведена из работы"/>
+                  <w:listItem w:displayText="КЦТ / КЦТ: Срабатывание КЦТ" w:value="КЦТ / КЦТ: Срабатывание КЦТ"/>
+                  <w:listItem w:displayText="КЦТ / КЦТст1: Пуск КЦТст при асимметрии" w:value="КЦТ / КЦТст1: Пуск КЦТст при асимметрии"/>
+                  <w:listItem w:displayText="КЦТ / КЦТст1: Пуск КЦТст при обрыве провода" w:value="КЦТ / КЦТст1: Пуск КЦТст при обрыве провода"/>
+                  <w:listItem w:displayText="КЦТ / КЦТст1: Срабатывание КЦТст при асимметрии" w:value="КЦТ / КЦТст1: Срабатывание КЦТст при асимметрии"/>
+                  <w:listItem w:displayText="КЦТ / КЦТст1: Срабатывание КЦТст при обрыве провода" w:value="КЦТ / КЦТст1: Срабатывание КЦТст при обрыве провода"/>
+                  <w:listItem w:displayText="КЦТ / КЦТст1: Функция введена в работу" w:value="КЦТ / КЦТст1: Функция введена в работу"/>
+                  <w:listItem w:displayText="КЦТ / КЦТст1: Функция оперативно выведена из работы" w:value="КЦТ / КЦТст1: Функция оперативно выведена из работы"/>
+                  <w:listItem w:displayText="КЦТ / КЦТст2: Пуск КЦТст при асимметрии" w:value="КЦТ / КЦТст2: Пуск КЦТст при асимметрии"/>
+                  <w:listItem w:displayText="КЦТ / КЦТст2: Пуск КЦТст при обрыве провода" w:value="КЦТ / КЦТст2: Пуск КЦТст при обрыве провода"/>
+                  <w:listItem w:displayText="КЦТ / КЦТст2: Срабатывание КЦТст при асимметрии" w:value="КЦТ / КЦТст2: Срабатывание КЦТст при асимметрии"/>
+                  <w:listItem w:displayText="КЦТ / КЦТст2: Срабатывание КЦТст при обрыве провода" w:value="КЦТ / КЦТст2: Срабатывание КЦТст при обрыве провода"/>
+                  <w:listItem w:displayText="КЦТ / КЦТст2: Функция введена в работу" w:value="КЦТ / КЦТст2: Функция введена в работу"/>
+                  <w:listItem w:displayText="КЦТ / КЦТст2: Функция оперативно выведена из работы" w:value="КЦТ / КЦТст2: Функция оперативно выведена из работы"/>
+                  <w:listItem w:displayText="КЦТ / КЦТст3: Пуск КЦТст при асимметрии" w:value="КЦТ / КЦТст3: Пуск КЦТст при асимметрии"/>
+                  <w:listItem w:displayText="КЦТ / КЦТст3: Пуск КЦТст при обрыве провода" w:value="КЦТ / КЦТст3: Пуск КЦТст при обрыве провода"/>
+                  <w:listItem w:displayText="КЦТ / КЦТст3: Срабатывание КЦТст при асимметрии" w:value="КЦТ / КЦТст3: Срабатывание КЦТст при асимметрии"/>
+                  <w:listItem w:displayText="КЦТ / КЦТст3: Срабатывание КЦТст при обрыве провода" w:value="КЦТ / КЦТст3: Срабатывание КЦТст при обрыве провода"/>
+                  <w:listItem w:displayText="КЦТ / КЦТст3: Функция введена в работу" w:value="КЦТ / КЦТст3: Функция введена в работу"/>
+                  <w:listItem w:displayText="КЦТ / КЦТст3: Функция оперативно выведена из работы" w:value="КЦТ / КЦТст3: Функция оперативно выведена из работы"/>
+                  <w:listItem w:displayText="ЛО ГЗоткл / ЛО: Блокировка ГЗоткл" w:value="ЛО ГЗоткл / ЛО: Блокировка ГЗоткл"/>
+                  <w:listItem w:displayText="ЛО ГЗоткл / ЛО: Срабатывание" w:value="ЛО ГЗоткл / ЛО: Срабатывание"/>
+                  <w:listItem w:displayText="ЛО ГЗоткл / ЛО: Срабатывание на сигнал" w:value="ЛО ГЗоткл / ЛО: Срабатывание на сигнал"/>
+                  <w:listItem w:displayText="ЛО ГЗоткл / ЛО: Функция введена в работу" w:value="ЛО ГЗоткл / ЛО: Функция введена в работу"/>
+                  <w:listItem w:displayText="ЛО ГЗоткл / ЛО: Функция оперативно выведена из работы" w:value="ЛО ГЗоткл / ЛО: Функция оперативно выведена из работы"/>
+                  <w:listItem w:displayText="РТПО / РТПО ВН: Пуск" w:value="РТПО / РТПО ВН: Пуск"/>
+                  <w:listItem w:displayText="РТПО / РТПО ВН: Пуск ИО тока" w:value="РТПО / РТПО ВН: Пуск ИО тока"/>
+                  <w:listItem w:displayText="РТПО / РТПО ВН: Функция введена в работу" w:value="РТПО / РТПО ВН: Функция введена в работу"/>
+                  <w:listItem w:displayText="РТПО / РТПО ВН: Функция оперативно выведена из работы" w:value="РТПО / РТПО ВН: Функция оперативно выведена из работы"/>
+                  <w:listItem w:displayText="РТПО / РТПО НН (НН2): Пуск" w:value="РТПО / РТПО НН (НН2): Пуск"/>
+                  <w:listItem w:displayText="РТПО / РТПО НН (НН2): Пуск ИО тока" w:value="РТПО / РТПО НН (НН2): Пуск ИО тока"/>
+                  <w:listItem w:displayText="РТПО / РТПО НН (НН2): Функция введена в работу" w:value="РТПО / РТПО НН (НН2): Функция введена в работу"/>
+                  <w:listItem w:displayText="РТПО / РТПО НН (НН2): Функция оперативно выведена из работы" w:value="РТПО / РТПО НН (НН2): Функция оперативно выведена из работы"/>
+                  <w:listItem w:displayText="РТПО / РТПО СН (НН1): Пуск" w:value="РТПО / РТПО СН (НН1): Пуск"/>
+                  <w:listItem w:displayText="РТПО / РТПО СН (НН1): Пуск ИО тока" w:value="РТПО / РТПО СН (НН1): Пуск ИО тока"/>
+                  <w:listItem w:displayText="РТПО / РТПО СН (НН1): Функция введена в работу" w:value="РТПО / РТПО СН (НН1): Функция введена в работу"/>
+                  <w:listItem w:displayText="РТПО / РТПО СН (НН1): Функция оперативно выведена из работы" w:value="РТПО / РТПО СН (НН1): Функция оперативно выведена из работы"/>
+                  <w:listItem w:displayText="РТПО / РТПО_общ: Пуск" w:value="РТПО / РТПО_общ: Пуск"/>
+                  <w:listItem w:displayText="РТПО / РТПО_общ: Функция введена в работу" w:value="РТПО / РТПО_общ: Функция введена в работу"/>
                   <w:listItem w:displayText="ТК ЗДЗ / ТК ЗДЗ: Пуск" w:value="ТК ЗДЗ / ТК ЗДЗ: Пуск"/>
                   <w:listItem w:displayText="ТК ЗДЗ / ТК ЗДЗ: Пуск ИО тока" w:value="ТК ЗДЗ / ТК ЗДЗ: Пуск ИО тока"/>
                   <w:listItem w:displayText="ТК ЗДЗ / ТК ЗДЗ: Функция введена в работу" w:value="ТК ЗДЗ / ТК ЗДЗ: Функция введена в работу"/>
                   <w:listItem w:displayText="ТК ЗДЗ / ТК ЗДЗ: Функция оперативно выведена из работы" w:value="ТК ЗДЗ / ТК ЗДЗ: Функция оперативно выведена из работы"/>
+                  <w:listItem w:displayText="ТО ЗПО / ТО ЗПО ВН: Пуск" w:value="ТО ЗПО / ТО ЗПО ВН: Пуск"/>
+                  <w:listItem w:displayText="ТО ЗПО / ТО ЗПО ВН: Пуск ИО тока" w:value="ТО ЗПО / ТО ЗПО ВН: Пуск ИО тока"/>
+                  <w:listItem w:displayText="ТО ЗПО / ТО ЗПО ВН: Функция введена в работу" w:value="ТО ЗПО / ТО ЗПО ВН: Функция введена в работу"/>
+                  <w:listItem w:displayText="ТО ЗПО / ТО ЗПО ВН: Функция оперативно выведена из работы" w:value="ТО ЗПО / ТО ЗПО ВН: Функция оперативно выведена из работы"/>
+                  <w:listItem w:displayText="ТО ЗПО / ТО ЗПО НН (НН2): Пуск" w:value="ТО ЗПО / ТО ЗПО НН (НН2): Пуск"/>
+                  <w:listItem w:displayText="ТО ЗПО / ТО ЗПО НН (НН2): Пуск ИО тока" w:value="ТО ЗПО / ТО ЗПО НН (НН2): Пуск ИО тока"/>
+                  <w:listItem w:displayText="ТО ЗПО / ТО ЗПО НН (НН2): Функция введена в работу" w:value="ТО ЗПО / ТО ЗПО НН (НН2): Функция введена в работу"/>
+                  <w:listItem w:displayText="ТО ЗПО / ТО ЗПО НН (НН2): Функция оперативно выведена из работы" w:value="ТО ЗПО / ТО ЗПО НН (НН2): Функция оперативно выведена из работы"/>
+                  <w:listItem w:displayText="ТО ЗПО / ТО ЗПО СН (НН1): Пуск" w:value="ТО ЗПО / ТО ЗПО СН (НН1): Пуск"/>
+                  <w:listItem w:displayText="ТО ЗПО / ТО ЗПО СН (НН1): Пуск ИО тока" w:value="ТО ЗПО / ТО ЗПО СН (НН1): Пуск ИО тока"/>
+                  <w:listItem w:displayText="ТО ЗПО / ТО ЗПО СН (НН1): Функция введена в работу" w:value="ТО ЗПО / ТО ЗПО СН (НН1): Функция введена в работу"/>
+                  <w:listItem w:displayText="ТО ЗПО / ТО ЗПО СН (НН1): Функция оперативно выведена из работы" w:value="ТО ЗПО / ТО ЗПО СН (НН1): Функция оперативно выведена из работы"/>
+                  <w:listItem w:displayText="ТО ЗПО / ТО ЗПО_общ: Пуск" w:value="ТО ЗПО / ТО ЗПО_общ: Пуск"/>
+                  <w:listItem w:displayText="ТО ЗПО / ТО ЗПО_общ: Функция введена в работу" w:value="ТО ЗПО / ТО ЗПО_общ: Функция введена в работу"/>
+                  <w:listItem w:displayText="ТО РПН / ТО РПН: Пуск" w:value="ТО РПН / ТО РПН: Пуск"/>
+                  <w:listItem w:displayText="ТО РПН / ТО РПН: Пуск ИО тока" w:value="ТО РПН / ТО РПН: Пуск ИО тока"/>
+                  <w:listItem w:displayText="ТО РПН / ТО РПН: Функция введена в работу" w:value="ТО РПН / ТО РПН: Функция введена в работу"/>
+                  <w:listItem w:displayText="ТО РПН / ТО РПН: Функция оперативно выведена из работы" w:value="ТО РПН / ТО РПН: Функция оперативно выведена из работы"/>
                 </w:dropDownList>
                 <w:showingPlcHdr/>
                 <w:placeholder>
@@ -9059,10 +10090,89 @@
                   <w:listItem w:displayText="ДЗТ / КЦТнеб: Срабатывание фазы C" w:value="ДЗТ / КЦТнеб: Срабатывание фазы C"/>
                   <w:listItem w:displayText="ДЗТ / КЦТнеб: Функция введена в работу" w:value="ДЗТ / КЦТнеб: Функция введена в работу"/>
                   <w:listItem w:displayText="ДЗТ / КЦТнеб: Функция оперативно выведена из работы" w:value="ДЗТ / КЦТнеб: Функция оперативно выведена из работы"/>
+                  <w:listItem w:displayText="ЗП / ЗП ВН: Пуск" w:value="ЗП / ЗП ВН: Пуск"/>
+                  <w:listItem w:displayText="ЗП / ЗП ВН: Пуск ИО максимального тока" w:value="ЗП / ЗП ВН: Пуск ИО максимального тока"/>
+                  <w:listItem w:displayText="ЗП / ЗП ВН: Срабатывание" w:value="ЗП / ЗП ВН: Срабатывание"/>
+                  <w:listItem w:displayText="ЗП / ЗП ВН: Срабатывание на отключение" w:value="ЗП / ЗП ВН: Срабатывание на отключение"/>
+                  <w:listItem w:displayText="ЗП / ЗП ВН: Функция введена в работу" w:value="ЗП / ЗП ВН: Функция введена в работу"/>
+                  <w:listItem w:displayText="ЗП / ЗП ВН: Функция оперативно выведена из работы" w:value="ЗП / ЗП ВН: Функция оперативно выведена из работы"/>
+                  <w:listItem w:displayText="ЗП / ЗП НН (НН2): Пуск" w:value="ЗП / ЗП НН (НН2): Пуск"/>
+                  <w:listItem w:displayText="ЗП / ЗП НН (НН2): Пуск ИО максимального тока" w:value="ЗП / ЗП НН (НН2): Пуск ИО максимального тока"/>
+                  <w:listItem w:displayText="ЗП / ЗП НН (НН2): Срабатывание" w:value="ЗП / ЗП НН (НН2): Срабатывание"/>
+                  <w:listItem w:displayText="ЗП / ЗП НН (НН2): Срабатывание на отключение" w:value="ЗП / ЗП НН (НН2): Срабатывание на отключение"/>
+                  <w:listItem w:displayText="ЗП / ЗП НН (НН2): Функция введена в работу" w:value="ЗП / ЗП НН (НН2): Функция введена в работу"/>
+                  <w:listItem w:displayText="ЗП / ЗП НН (НН2): Функция оперативно выведена из работы" w:value="ЗП / ЗП НН (НН2): Функция оперативно выведена из работы"/>
+                  <w:listItem w:displayText="ЗП / ЗП СН (НН1): Пуск" w:value="ЗП / ЗП СН (НН1): Пуск"/>
+                  <w:listItem w:displayText="ЗП / ЗП СН (НН1): Пуск ИО максимального тока" w:value="ЗП / ЗП СН (НН1): Пуск ИО максимального тока"/>
+                  <w:listItem w:displayText="ЗП / ЗП СН (НН1): Срабатывание" w:value="ЗП / ЗП СН (НН1): Срабатывание"/>
+                  <w:listItem w:displayText="ЗП / ЗП СН (НН1): Срабатывание на отключение" w:value="ЗП / ЗП СН (НН1): Срабатывание на отключение"/>
+                  <w:listItem w:displayText="ЗП / ЗП СН (НН1): Функция введена в работу" w:value="ЗП / ЗП СН (НН1): Функция введена в работу"/>
+                  <w:listItem w:displayText="ЗП / ЗП СН (НН1): Функция оперативно выведена из работы" w:value="ЗП / ЗП СН (НН1): Функция оперативно выведена из работы"/>
+                  <w:listItem w:displayText="ЗПО / ЗПО: Пуск" w:value="ЗПО / ЗПО: Пуск"/>
+                  <w:listItem w:displayText="ЗПО / ЗПО: Срабатывание" w:value="ЗПО / ЗПО: Срабатывание"/>
+                  <w:listItem w:displayText="ЗПО / ЗПО: Срабатывание на сигнал" w:value="ЗПО / ЗПО: Срабатывание на сигнал"/>
+                  <w:listItem w:displayText="ЗПО / ЗПО: Функция введена в работу" w:value="ЗПО / ЗПО: Функция введена в работу"/>
+                  <w:listItem w:displayText="ЗПО / ЗПО: Функция оперативно выведена из работы" w:value="ЗПО / ЗПО: Функция оперативно выведена из работы"/>
+                  <w:listItem w:displayText="КЦТ / КЦТ: Срабатывание КЦТ" w:value="КЦТ / КЦТ: Срабатывание КЦТ"/>
+                  <w:listItem w:displayText="КЦТ / КЦТст1: Пуск КЦТст при асимметрии" w:value="КЦТ / КЦТст1: Пуск КЦТст при асимметрии"/>
+                  <w:listItem w:displayText="КЦТ / КЦТст1: Пуск КЦТст при обрыве провода" w:value="КЦТ / КЦТст1: Пуск КЦТст при обрыве провода"/>
+                  <w:listItem w:displayText="КЦТ / КЦТст1: Срабатывание КЦТст при асимметрии" w:value="КЦТ / КЦТст1: Срабатывание КЦТст при асимметрии"/>
+                  <w:listItem w:displayText="КЦТ / КЦТст1: Срабатывание КЦТст при обрыве провода" w:value="КЦТ / КЦТст1: Срабатывание КЦТст при обрыве провода"/>
+                  <w:listItem w:displayText="КЦТ / КЦТст1: Функция введена в работу" w:value="КЦТ / КЦТст1: Функция введена в работу"/>
+                  <w:listItem w:displayText="КЦТ / КЦТст1: Функция оперативно выведена из работы" w:value="КЦТ / КЦТст1: Функция оперативно выведена из работы"/>
+                  <w:listItem w:displayText="КЦТ / КЦТст2: Пуск КЦТст при асимметрии" w:value="КЦТ / КЦТст2: Пуск КЦТст при асимметрии"/>
+                  <w:listItem w:displayText="КЦТ / КЦТст2: Пуск КЦТст при обрыве провода" w:value="КЦТ / КЦТст2: Пуск КЦТст при обрыве провода"/>
+                  <w:listItem w:displayText="КЦТ / КЦТст2: Срабатывание КЦТст при асимметрии" w:value="КЦТ / КЦТст2: Срабатывание КЦТст при асимметрии"/>
+                  <w:listItem w:displayText="КЦТ / КЦТст2: Срабатывание КЦТст при обрыве провода" w:value="КЦТ / КЦТст2: Срабатывание КЦТст при обрыве провода"/>
+                  <w:listItem w:displayText="КЦТ / КЦТст2: Функция введена в работу" w:value="КЦТ / КЦТст2: Функция введена в работу"/>
+                  <w:listItem w:displayText="КЦТ / КЦТст2: Функция оперативно выведена из работы" w:value="КЦТ / КЦТст2: Функция оперативно выведена из работы"/>
+                  <w:listItem w:displayText="КЦТ / КЦТст3: Пуск КЦТст при асимметрии" w:value="КЦТ / КЦТст3: Пуск КЦТст при асимметрии"/>
+                  <w:listItem w:displayText="КЦТ / КЦТст3: Пуск КЦТст при обрыве провода" w:value="КЦТ / КЦТст3: Пуск КЦТст при обрыве провода"/>
+                  <w:listItem w:displayText="КЦТ / КЦТст3: Срабатывание КЦТст при асимметрии" w:value="КЦТ / КЦТст3: Срабатывание КЦТст при асимметрии"/>
+                  <w:listItem w:displayText="КЦТ / КЦТст3: Срабатывание КЦТст при обрыве провода" w:value="КЦТ / КЦТст3: Срабатывание КЦТст при обрыве провода"/>
+                  <w:listItem w:displayText="КЦТ / КЦТст3: Функция введена в работу" w:value="КЦТ / КЦТст3: Функция введена в работу"/>
+                  <w:listItem w:displayText="КЦТ / КЦТст3: Функция оперативно выведена из работы" w:value="КЦТ / КЦТст3: Функция оперативно выведена из работы"/>
+                  <w:listItem w:displayText="ЛО ГЗоткл / ЛО: Блокировка ГЗоткл" w:value="ЛО ГЗоткл / ЛО: Блокировка ГЗоткл"/>
+                  <w:listItem w:displayText="ЛО ГЗоткл / ЛО: Срабатывание" w:value="ЛО ГЗоткл / ЛО: Срабатывание"/>
+                  <w:listItem w:displayText="ЛО ГЗоткл / ЛО: Срабатывание на сигнал" w:value="ЛО ГЗоткл / ЛО: Срабатывание на сигнал"/>
+                  <w:listItem w:displayText="ЛО ГЗоткл / ЛО: Функция введена в работу" w:value="ЛО ГЗоткл / ЛО: Функция введена в работу"/>
+                  <w:listItem w:displayText="ЛО ГЗоткл / ЛО: Функция оперативно выведена из работы" w:value="ЛО ГЗоткл / ЛО: Функция оперативно выведена из работы"/>
+                  <w:listItem w:displayText="РТПО / РТПО ВН: Пуск" w:value="РТПО / РТПО ВН: Пуск"/>
+                  <w:listItem w:displayText="РТПО / РТПО ВН: Пуск ИО тока" w:value="РТПО / РТПО ВН: Пуск ИО тока"/>
+                  <w:listItem w:displayText="РТПО / РТПО ВН: Функция введена в работу" w:value="РТПО / РТПО ВН: Функция введена в работу"/>
+                  <w:listItem w:displayText="РТПО / РТПО ВН: Функция оперативно выведена из работы" w:value="РТПО / РТПО ВН: Функция оперативно выведена из работы"/>
+                  <w:listItem w:displayText="РТПО / РТПО НН (НН2): Пуск" w:value="РТПО / РТПО НН (НН2): Пуск"/>
+                  <w:listItem w:displayText="РТПО / РТПО НН (НН2): Пуск ИО тока" w:value="РТПО / РТПО НН (НН2): Пуск ИО тока"/>
+                  <w:listItem w:displayText="РТПО / РТПО НН (НН2): Функция введена в работу" w:value="РТПО / РТПО НН (НН2): Функция введена в работу"/>
+                  <w:listItem w:displayText="РТПО / РТПО НН (НН2): Функция оперативно выведена из работы" w:value="РТПО / РТПО НН (НН2): Функция оперативно выведена из работы"/>
+                  <w:listItem w:displayText="РТПО / РТПО СН (НН1): Пуск" w:value="РТПО / РТПО СН (НН1): Пуск"/>
+                  <w:listItem w:displayText="РТПО / РТПО СН (НН1): Пуск ИО тока" w:value="РТПО / РТПО СН (НН1): Пуск ИО тока"/>
+                  <w:listItem w:displayText="РТПО / РТПО СН (НН1): Функция введена в работу" w:value="РТПО / РТПО СН (НН1): Функция введена в работу"/>
+                  <w:listItem w:displayText="РТПО / РТПО СН (НН1): Функция оперативно выведена из работы" w:value="РТПО / РТПО СН (НН1): Функция оперативно выведена из работы"/>
+                  <w:listItem w:displayText="РТПО / РТПО_общ: Пуск" w:value="РТПО / РТПО_общ: Пуск"/>
+                  <w:listItem w:displayText="РТПО / РТПО_общ: Функция введена в работу" w:value="РТПО / РТПО_общ: Функция введена в работу"/>
                   <w:listItem w:displayText="ТК ЗДЗ / ТК ЗДЗ: Пуск" w:value="ТК ЗДЗ / ТК ЗДЗ: Пуск"/>
                   <w:listItem w:displayText="ТК ЗДЗ / ТК ЗДЗ: Пуск ИО тока" w:value="ТК ЗДЗ / ТК ЗДЗ: Пуск ИО тока"/>
                   <w:listItem w:displayText="ТК ЗДЗ / ТК ЗДЗ: Функция введена в работу" w:value="ТК ЗДЗ / ТК ЗДЗ: Функция введена в работу"/>
                   <w:listItem w:displayText="ТК ЗДЗ / ТК ЗДЗ: Функция оперативно выведена из работы" w:value="ТК ЗДЗ / ТК ЗДЗ: Функция оперативно выведена из работы"/>
+                  <w:listItem w:displayText="ТО ЗПО / ТО ЗПО ВН: Пуск" w:value="ТО ЗПО / ТО ЗПО ВН: Пуск"/>
+                  <w:listItem w:displayText="ТО ЗПО / ТО ЗПО ВН: Пуск ИО тока" w:value="ТО ЗПО / ТО ЗПО ВН: Пуск ИО тока"/>
+                  <w:listItem w:displayText="ТО ЗПО / ТО ЗПО ВН: Функция введена в работу" w:value="ТО ЗПО / ТО ЗПО ВН: Функция введена в работу"/>
+                  <w:listItem w:displayText="ТО ЗПО / ТО ЗПО ВН: Функция оперативно выведена из работы" w:value="ТО ЗПО / ТО ЗПО ВН: Функция оперативно выведена из работы"/>
+                  <w:listItem w:displayText="ТО ЗПО / ТО ЗПО НН (НН2): Пуск" w:value="ТО ЗПО / ТО ЗПО НН (НН2): Пуск"/>
+                  <w:listItem w:displayText="ТО ЗПО / ТО ЗПО НН (НН2): Пуск ИО тока" w:value="ТО ЗПО / ТО ЗПО НН (НН2): Пуск ИО тока"/>
+                  <w:listItem w:displayText="ТО ЗПО / ТО ЗПО НН (НН2): Функция введена в работу" w:value="ТО ЗПО / ТО ЗПО НН (НН2): Функция введена в работу"/>
+                  <w:listItem w:displayText="ТО ЗПО / ТО ЗПО НН (НН2): Функция оперативно выведена из работы" w:value="ТО ЗПО / ТО ЗПО НН (НН2): Функция оперативно выведена из работы"/>
+                  <w:listItem w:displayText="ТО ЗПО / ТО ЗПО СН (НН1): Пуск" w:value="ТО ЗПО / ТО ЗПО СН (НН1): Пуск"/>
+                  <w:listItem w:displayText="ТО ЗПО / ТО ЗПО СН (НН1): Пуск ИО тока" w:value="ТО ЗПО / ТО ЗПО СН (НН1): Пуск ИО тока"/>
+                  <w:listItem w:displayText="ТО ЗПО / ТО ЗПО СН (НН1): Функция введена в работу" w:value="ТО ЗПО / ТО ЗПО СН (НН1): Функция введена в работу"/>
+                  <w:listItem w:displayText="ТО ЗПО / ТО ЗПО СН (НН1): Функция оперативно выведена из работы" w:value="ТО ЗПО / ТО ЗПО СН (НН1): Функция оперативно выведена из работы"/>
+                  <w:listItem w:displayText="ТО ЗПО / ТО ЗПО_общ: Пуск" w:value="ТО ЗПО / ТО ЗПО_общ: Пуск"/>
+                  <w:listItem w:displayText="ТО ЗПО / ТО ЗПО_общ: Функция введена в работу" w:value="ТО ЗПО / ТО ЗПО_общ: Функция введена в работу"/>
+                  <w:listItem w:displayText="ТО РПН / ТО РПН: Пуск" w:value="ТО РПН / ТО РПН: Пуск"/>
+                  <w:listItem w:displayText="ТО РПН / ТО РПН: Пуск ИО тока" w:value="ТО РПН / ТО РПН: Пуск ИО тока"/>
+                  <w:listItem w:displayText="ТО РПН / ТО РПН: Функция введена в работу" w:value="ТО РПН / ТО РПН: Функция введена в работу"/>
+                  <w:listItem w:displayText="ТО РПН / ТО РПН: Функция оперативно выведена из работы" w:value="ТО РПН / ТО РПН: Функция оперативно выведена из работы"/>
                 </w:dropDownList>
                 <w:showingPlcHdr/>
                 <w:placeholder>
@@ -9154,10 +10264,89 @@
                   <w:listItem w:displayText="ДЗТ / КЦТнеб: Срабатывание фазы C" w:value="ДЗТ / КЦТнеб: Срабатывание фазы C"/>
                   <w:listItem w:displayText="ДЗТ / КЦТнеб: Функция введена в работу" w:value="ДЗТ / КЦТнеб: Функция введена в работу"/>
                   <w:listItem w:displayText="ДЗТ / КЦТнеб: Функция оперативно выведена из работы" w:value="ДЗТ / КЦТнеб: Функция оперативно выведена из работы"/>
+                  <w:listItem w:displayText="ЗП / ЗП ВН: Пуск" w:value="ЗП / ЗП ВН: Пуск"/>
+                  <w:listItem w:displayText="ЗП / ЗП ВН: Пуск ИО максимального тока" w:value="ЗП / ЗП ВН: Пуск ИО максимального тока"/>
+                  <w:listItem w:displayText="ЗП / ЗП ВН: Срабатывание" w:value="ЗП / ЗП ВН: Срабатывание"/>
+                  <w:listItem w:displayText="ЗП / ЗП ВН: Срабатывание на отключение" w:value="ЗП / ЗП ВН: Срабатывание на отключение"/>
+                  <w:listItem w:displayText="ЗП / ЗП ВН: Функция введена в работу" w:value="ЗП / ЗП ВН: Функция введена в работу"/>
+                  <w:listItem w:displayText="ЗП / ЗП ВН: Функция оперативно выведена из работы" w:value="ЗП / ЗП ВН: Функция оперативно выведена из работы"/>
+                  <w:listItem w:displayText="ЗП / ЗП НН (НН2): Пуск" w:value="ЗП / ЗП НН (НН2): Пуск"/>
+                  <w:listItem w:displayText="ЗП / ЗП НН (НН2): Пуск ИО максимального тока" w:value="ЗП / ЗП НН (НН2): Пуск ИО максимального тока"/>
+                  <w:listItem w:displayText="ЗП / ЗП НН (НН2): Срабатывание" w:value="ЗП / ЗП НН (НН2): Срабатывание"/>
+                  <w:listItem w:displayText="ЗП / ЗП НН (НН2): Срабатывание на отключение" w:value="ЗП / ЗП НН (НН2): Срабатывание на отключение"/>
+                  <w:listItem w:displayText="ЗП / ЗП НН (НН2): Функция введена в работу" w:value="ЗП / ЗП НН (НН2): Функция введена в работу"/>
+                  <w:listItem w:displayText="ЗП / ЗП НН (НН2): Функция оперативно выведена из работы" w:value="ЗП / ЗП НН (НН2): Функция оперативно выведена из работы"/>
+                  <w:listItem w:displayText="ЗП / ЗП СН (НН1): Пуск" w:value="ЗП / ЗП СН (НН1): Пуск"/>
+                  <w:listItem w:displayText="ЗП / ЗП СН (НН1): Пуск ИО максимального тока" w:value="ЗП / ЗП СН (НН1): Пуск ИО максимального тока"/>
+                  <w:listItem w:displayText="ЗП / ЗП СН (НН1): Срабатывание" w:value="ЗП / ЗП СН (НН1): Срабатывание"/>
+                  <w:listItem w:displayText="ЗП / ЗП СН (НН1): Срабатывание на отключение" w:value="ЗП / ЗП СН (НН1): Срабатывание на отключение"/>
+                  <w:listItem w:displayText="ЗП / ЗП СН (НН1): Функция введена в работу" w:value="ЗП / ЗП СН (НН1): Функция введена в работу"/>
+                  <w:listItem w:displayText="ЗП / ЗП СН (НН1): Функция оперативно выведена из работы" w:value="ЗП / ЗП СН (НН1): Функция оперативно выведена из работы"/>
+                  <w:listItem w:displayText="ЗПО / ЗПО: Пуск" w:value="ЗПО / ЗПО: Пуск"/>
+                  <w:listItem w:displayText="ЗПО / ЗПО: Срабатывание" w:value="ЗПО / ЗПО: Срабатывание"/>
+                  <w:listItem w:displayText="ЗПО / ЗПО: Срабатывание на сигнал" w:value="ЗПО / ЗПО: Срабатывание на сигнал"/>
+                  <w:listItem w:displayText="ЗПО / ЗПО: Функция введена в работу" w:value="ЗПО / ЗПО: Функция введена в работу"/>
+                  <w:listItem w:displayText="ЗПО / ЗПО: Функция оперативно выведена из работы" w:value="ЗПО / ЗПО: Функция оперативно выведена из работы"/>
+                  <w:listItem w:displayText="КЦТ / КЦТ: Срабатывание КЦТ" w:value="КЦТ / КЦТ: Срабатывание КЦТ"/>
+                  <w:listItem w:displayText="КЦТ / КЦТст1: Пуск КЦТст при асимметрии" w:value="КЦТ / КЦТст1: Пуск КЦТст при асимметрии"/>
+                  <w:listItem w:displayText="КЦТ / КЦТст1: Пуск КЦТст при обрыве провода" w:value="КЦТ / КЦТст1: Пуск КЦТст при обрыве провода"/>
+                  <w:listItem w:displayText="КЦТ / КЦТст1: Срабатывание КЦТст при асимметрии" w:value="КЦТ / КЦТст1: Срабатывание КЦТст при асимметрии"/>
+                  <w:listItem w:displayText="КЦТ / КЦТст1: Срабатывание КЦТст при обрыве провода" w:value="КЦТ / КЦТст1: Срабатывание КЦТст при обрыве провода"/>
+                  <w:listItem w:displayText="КЦТ / КЦТст1: Функция введена в работу" w:value="КЦТ / КЦТст1: Функция введена в работу"/>
+                  <w:listItem w:displayText="КЦТ / КЦТст1: Функция оперативно выведена из работы" w:value="КЦТ / КЦТст1: Функция оперативно выведена из работы"/>
+                  <w:listItem w:displayText="КЦТ / КЦТст2: Пуск КЦТст при асимметрии" w:value="КЦТ / КЦТст2: Пуск КЦТст при асимметрии"/>
+                  <w:listItem w:displayText="КЦТ / КЦТст2: Пуск КЦТст при обрыве провода" w:value="КЦТ / КЦТст2: Пуск КЦТст при обрыве провода"/>
+                  <w:listItem w:displayText="КЦТ / КЦТст2: Срабатывание КЦТст при асимметрии" w:value="КЦТ / КЦТст2: Срабатывание КЦТст при асимметрии"/>
+                  <w:listItem w:displayText="КЦТ / КЦТст2: Срабатывание КЦТст при обрыве провода" w:value="КЦТ / КЦТст2: Срабатывание КЦТст при обрыве провода"/>
+                  <w:listItem w:displayText="КЦТ / КЦТст2: Функция введена в работу" w:value="КЦТ / КЦТст2: Функция введена в работу"/>
+                  <w:listItem w:displayText="КЦТ / КЦТст2: Функция оперативно выведена из работы" w:value="КЦТ / КЦТст2: Функция оперативно выведена из работы"/>
+                  <w:listItem w:displayText="КЦТ / КЦТст3: Пуск КЦТст при асимметрии" w:value="КЦТ / КЦТст3: Пуск КЦТст при асимметрии"/>
+                  <w:listItem w:displayText="КЦТ / КЦТст3: Пуск КЦТст при обрыве провода" w:value="КЦТ / КЦТст3: Пуск КЦТст при обрыве провода"/>
+                  <w:listItem w:displayText="КЦТ / КЦТст3: Срабатывание КЦТст при асимметрии" w:value="КЦТ / КЦТст3: Срабатывание КЦТст при асимметрии"/>
+                  <w:listItem w:displayText="КЦТ / КЦТст3: Срабатывание КЦТст при обрыве провода" w:value="КЦТ / КЦТст3: Срабатывание КЦТст при обрыве провода"/>
+                  <w:listItem w:displayText="КЦТ / КЦТст3: Функция введена в работу" w:value="КЦТ / КЦТст3: Функция введена в работу"/>
+                  <w:listItem w:displayText="КЦТ / КЦТст3: Функция оперативно выведена из работы" w:value="КЦТ / КЦТст3: Функция оперативно выведена из работы"/>
+                  <w:listItem w:displayText="ЛО ГЗоткл / ЛО: Блокировка ГЗоткл" w:value="ЛО ГЗоткл / ЛО: Блокировка ГЗоткл"/>
+                  <w:listItem w:displayText="ЛО ГЗоткл / ЛО: Срабатывание" w:value="ЛО ГЗоткл / ЛО: Срабатывание"/>
+                  <w:listItem w:displayText="ЛО ГЗоткл / ЛО: Срабатывание на сигнал" w:value="ЛО ГЗоткл / ЛО: Срабатывание на сигнал"/>
+                  <w:listItem w:displayText="ЛО ГЗоткл / ЛО: Функция введена в работу" w:value="ЛО ГЗоткл / ЛО: Функция введена в работу"/>
+                  <w:listItem w:displayText="ЛО ГЗоткл / ЛО: Функция оперативно выведена из работы" w:value="ЛО ГЗоткл / ЛО: Функция оперативно выведена из работы"/>
+                  <w:listItem w:displayText="РТПО / РТПО ВН: Пуск" w:value="РТПО / РТПО ВН: Пуск"/>
+                  <w:listItem w:displayText="РТПО / РТПО ВН: Пуск ИО тока" w:value="РТПО / РТПО ВН: Пуск ИО тока"/>
+                  <w:listItem w:displayText="РТПО / РТПО ВН: Функция введена в работу" w:value="РТПО / РТПО ВН: Функция введена в работу"/>
+                  <w:listItem w:displayText="РТПО / РТПО ВН: Функция оперативно выведена из работы" w:value="РТПО / РТПО ВН: Функция оперативно выведена из работы"/>
+                  <w:listItem w:displayText="РТПО / РТПО НН (НН2): Пуск" w:value="РТПО / РТПО НН (НН2): Пуск"/>
+                  <w:listItem w:displayText="РТПО / РТПО НН (НН2): Пуск ИО тока" w:value="РТПО / РТПО НН (НН2): Пуск ИО тока"/>
+                  <w:listItem w:displayText="РТПО / РТПО НН (НН2): Функция введена в работу" w:value="РТПО / РТПО НН (НН2): Функция введена в работу"/>
+                  <w:listItem w:displayText="РТПО / РТПО НН (НН2): Функция оперативно выведена из работы" w:value="РТПО / РТПО НН (НН2): Функция оперативно выведена из работы"/>
+                  <w:listItem w:displayText="РТПО / РТПО СН (НН1): Пуск" w:value="РТПО / РТПО СН (НН1): Пуск"/>
+                  <w:listItem w:displayText="РТПО / РТПО СН (НН1): Пуск ИО тока" w:value="РТПО / РТПО СН (НН1): Пуск ИО тока"/>
+                  <w:listItem w:displayText="РТПО / РТПО СН (НН1): Функция введена в работу" w:value="РТПО / РТПО СН (НН1): Функция введена в работу"/>
+                  <w:listItem w:displayText="РТПО / РТПО СН (НН1): Функция оперативно выведена из работы" w:value="РТПО / РТПО СН (НН1): Функция оперативно выведена из работы"/>
+                  <w:listItem w:displayText="РТПО / РТПО_общ: Пуск" w:value="РТПО / РТПО_общ: Пуск"/>
+                  <w:listItem w:displayText="РТПО / РТПО_общ: Функция введена в работу" w:value="РТПО / РТПО_общ: Функция введена в работу"/>
                   <w:listItem w:displayText="ТК ЗДЗ / ТК ЗДЗ: Пуск" w:value="ТК ЗДЗ / ТК ЗДЗ: Пуск"/>
                   <w:listItem w:displayText="ТК ЗДЗ / ТК ЗДЗ: Пуск ИО тока" w:value="ТК ЗДЗ / ТК ЗДЗ: Пуск ИО тока"/>
                   <w:listItem w:displayText="ТК ЗДЗ / ТК ЗДЗ: Функция введена в работу" w:value="ТК ЗДЗ / ТК ЗДЗ: Функция введена в работу"/>
                   <w:listItem w:displayText="ТК ЗДЗ / ТК ЗДЗ: Функция оперативно выведена из работы" w:value="ТК ЗДЗ / ТК ЗДЗ: Функция оперативно выведена из работы"/>
+                  <w:listItem w:displayText="ТО ЗПО / ТО ЗПО ВН: Пуск" w:value="ТО ЗПО / ТО ЗПО ВН: Пуск"/>
+                  <w:listItem w:displayText="ТО ЗПО / ТО ЗПО ВН: Пуск ИО тока" w:value="ТО ЗПО / ТО ЗПО ВН: Пуск ИО тока"/>
+                  <w:listItem w:displayText="ТО ЗПО / ТО ЗПО ВН: Функция введена в работу" w:value="ТО ЗПО / ТО ЗПО ВН: Функция введена в работу"/>
+                  <w:listItem w:displayText="ТО ЗПО / ТО ЗПО ВН: Функция оперативно выведена из работы" w:value="ТО ЗПО / ТО ЗПО ВН: Функция оперативно выведена из работы"/>
+                  <w:listItem w:displayText="ТО ЗПО / ТО ЗПО НН (НН2): Пуск" w:value="ТО ЗПО / ТО ЗПО НН (НН2): Пуск"/>
+                  <w:listItem w:displayText="ТО ЗПО / ТО ЗПО НН (НН2): Пуск ИО тока" w:value="ТО ЗПО / ТО ЗПО НН (НН2): Пуск ИО тока"/>
+                  <w:listItem w:displayText="ТО ЗПО / ТО ЗПО НН (НН2): Функция введена в работу" w:value="ТО ЗПО / ТО ЗПО НН (НН2): Функция введена в работу"/>
+                  <w:listItem w:displayText="ТО ЗПО / ТО ЗПО НН (НН2): Функция оперативно выведена из работы" w:value="ТО ЗПО / ТО ЗПО НН (НН2): Функция оперативно выведена из работы"/>
+                  <w:listItem w:displayText="ТО ЗПО / ТО ЗПО СН (НН1): Пуск" w:value="ТО ЗПО / ТО ЗПО СН (НН1): Пуск"/>
+                  <w:listItem w:displayText="ТО ЗПО / ТО ЗПО СН (НН1): Пуск ИО тока" w:value="ТО ЗПО / ТО ЗПО СН (НН1): Пуск ИО тока"/>
+                  <w:listItem w:displayText="ТО ЗПО / ТО ЗПО СН (НН1): Функция введена в работу" w:value="ТО ЗПО / ТО ЗПО СН (НН1): Функция введена в работу"/>
+                  <w:listItem w:displayText="ТО ЗПО / ТО ЗПО СН (НН1): Функция оперативно выведена из работы" w:value="ТО ЗПО / ТО ЗПО СН (НН1): Функция оперативно выведена из работы"/>
+                  <w:listItem w:displayText="ТО ЗПО / ТО ЗПО_общ: Пуск" w:value="ТО ЗПО / ТО ЗПО_общ: Пуск"/>
+                  <w:listItem w:displayText="ТО ЗПО / ТО ЗПО_общ: Функция введена в работу" w:value="ТО ЗПО / ТО ЗПО_общ: Функция введена в работу"/>
+                  <w:listItem w:displayText="ТО РПН / ТО РПН: Пуск" w:value="ТО РПН / ТО РПН: Пуск"/>
+                  <w:listItem w:displayText="ТО РПН / ТО РПН: Пуск ИО тока" w:value="ТО РПН / ТО РПН: Пуск ИО тока"/>
+                  <w:listItem w:displayText="ТО РПН / ТО РПН: Функция введена в работу" w:value="ТО РПН / ТО РПН: Функция введена в работу"/>
+                  <w:listItem w:displayText="ТО РПН / ТО РПН: Функция оперативно выведена из работы" w:value="ТО РПН / ТО РПН: Функция оперативно выведена из работы"/>
                 </w:dropDownList>
                 <w:showingPlcHdr/>
                 <w:placeholder>
@@ -9352,13 +10541,36 @@
                 <w:dropDownList>
                   <w:listItem w:displayText="Не назначено" w:value=""/>
                   <w:listItem w:displayText="Вывод терминала" w:value="Вывод терминала"/>
+                  <w:listItem w:displayText="ГЗоткл на сигн" w:value="ГЗоткл на сигн"/>
                   <w:listItem w:displayText="ДТЗт на сигн" w:value="ДТЗт на сигн"/>
                   <w:listItem w:displayText="ДТО на сигн" w:value="ДТО на сигн"/>
+                  <w:listItem w:displayText="ЗП на откл" w:value="ЗП на откл"/>
+                  <w:listItem w:displayText="ЗПО на сигн" w:value="ЗПО на сигн"/>
+                  <w:listItem w:displayText="ОВ ГЗоткл" w:value="ОВ ГЗоткл"/>
                   <w:listItem w:displayText="ОВ ДЗТ" w:value="ОВ ДЗТ"/>
                   <w:listItem w:displayText="ОВ ДТЗт" w:value="ОВ ДТЗт"/>
                   <w:listItem w:displayText="ОВ ДТО" w:value="ОВ ДТО"/>
+                  <w:listItem w:displayText="ОВ ЗП" w:value="ОВ ЗП"/>
+                  <w:listItem w:displayText="ОВ ЗП ВН" w:value="ОВ ЗП ВН"/>
+                  <w:listItem w:displayText="ОВ ЗП НН (НН2)" w:value="ОВ ЗП НН (НН2)"/>
+                  <w:listItem w:displayText="ОВ ЗП СН (НН1)" w:value="ОВ ЗП СН (НН1)"/>
+                  <w:listItem w:displayText="ОВ ЗПО" w:value="ОВ ЗПО"/>
+                  <w:listItem w:displayText="ОВ КЦТ" w:value="ОВ КЦТ"/>
                   <w:listItem w:displayText="ОВ КЦТнеб" w:value="ОВ КЦТнеб"/>
+                  <w:listItem w:displayText="ОВ КЦТст1" w:value="ОВ КЦТст1"/>
+                  <w:listItem w:displayText="ОВ КЦТст2" w:value="ОВ КЦТст2"/>
+                  <w:listItem w:displayText="ОВ КЦТст3" w:value="ОВ КЦТст3"/>
+                  <w:listItem w:displayText="ОВ РТПО" w:value="ОВ РТПО"/>
+                  <w:listItem w:displayText="ОВ РТПО ВН" w:value="ОВ РТПО ВН"/>
+                  <w:listItem w:displayText="ОВ РТПО НН (НН2)" w:value="ОВ РТПО НН (НН2)"/>
+                  <w:listItem w:displayText="ОВ РТПО СН (НН1)" w:value="ОВ РТПО СН (НН1)"/>
                   <w:listItem w:displayText="ОВ ТК ЗДЗ" w:value="ОВ ТК ЗДЗ"/>
+                  <w:listItem w:displayText="ОВ ТО ЗПО" w:value="ОВ ТО ЗПО"/>
+                  <w:listItem w:displayText="ОВ ТО ЗПО ВН" w:value="ОВ ТО ЗПО ВН"/>
+                  <w:listItem w:displayText="ОВ ТО ЗПО НН (НН2)" w:value="ОВ ТО ЗПО НН (НН2)"/>
+                  <w:listItem w:displayText="ОВ ТО ЗПО СН (НН1)" w:value="ОВ ТО ЗПО СН (НН1)"/>
+                  <w:listItem w:displayText="ОВ ТО РПН" w:value="ОВ ТО РПН"/>
+                  <w:listItem w:displayText="Сброс" w:value="Сброс"/>
                 </w:dropDownList>
                 <w:showingPlcHdr/>
                 <w:placeholder>

</xml_diff>

<commit_message>
fix escape symbols BU
</commit_message>
<xml_diff>
--- a/temp.docx
+++ b/temp.docx
@@ -24720,6 +24720,8 @@
                   <w:listItem w:displayText="Не назначено" w:value=""/>
                   <w:listItem w:displayText="Аварийная температура масла" w:value="Аварийная температура масла"/>
                   <w:listItem w:displayText="Аварийная температура обмотки" w:value="Аварийная температура обмотки"/>
+                  <w:listItem w:displayText="Блокировка ЗПЧ" w:value="Блокировка ЗПЧ"/>
+                  <w:listItem w:displayText="Блокировка ЗСЧ" w:value="Блокировка ЗСЧ"/>
                   <w:listItem w:displayText="Контроль автоматов ТН отходящего присоединения" w:value="Контроль автоматов ТН отходящего присоединения"/>
                   <w:listItem w:displayText="Контроль автоматов ТН секции шин" w:value="Контроль автоматов ТН секции шин"/>
                   <w:listItem w:displayText="Контроль тока ЗДЗ" w:value="Контроль тока ЗДЗ"/>
@@ -25103,6 +25105,13 @@
                   <w:listItem w:displayText="ЗДЗ / ЗДЗ: Срабатывание на сигнал" w:value="ЗДЗ / ЗДЗ: Срабатывание на сигнал"/>
                   <w:listItem w:displayText="ЗДЗ / ЗДЗ: Функция введена в работу" w:value="ЗДЗ / ЗДЗ: Функция введена в работу"/>
                   <w:listItem w:displayText="ЗДЗ / ЗДЗ: Функция оперативно выведена из работы" w:value="ЗДЗ / ЗДЗ: Функция оперативно выведена из работы"/>
+                  <w:listItem w:displayText="ЗИЧ / ЗИЧ: Блокировка по напряжению" w:value="ЗИЧ / ЗИЧ: Блокировка по напряжению"/>
+                  <w:listItem w:displayText="ЗИЧ / ЗИЧ: Пуск" w:value="ЗИЧ / ЗИЧ: Пуск"/>
+                  <w:listItem w:displayText="ЗИЧ / ЗИЧ: Пуск ИО по скорости изменения частоты" w:value="ЗИЧ / ЗИЧ: Пуск ИО по скорости изменения частоты"/>
+                  <w:listItem w:displayText="ЗИЧ / ЗИЧ: Срабатывание" w:value="ЗИЧ / ЗИЧ: Срабатывание"/>
+                  <w:listItem w:displayText="ЗИЧ / ЗИЧ: Срабатывание на сигнал" w:value="ЗИЧ / ЗИЧ: Срабатывание на сигнал"/>
+                  <w:listItem w:displayText="ЗИЧ / ЗИЧ: Функция введена в работу" w:value="ЗИЧ / ЗИЧ: Функция введена в работу"/>
+                  <w:listItem w:displayText="ЗИЧ / ЗИЧ: Функция оперативно выведена из работы" w:value="ЗИЧ / ЗИЧ: Функция оперативно выведена из работы"/>
                   <w:listItem w:displayText="ЗМН / ЗМН: Пуск" w:value="ЗМН / ЗМН: Пуск"/>
                   <w:listItem w:displayText="ЗМН / ЗМН: Пуск ИО напряжения Uab" w:value="ЗМН / ЗМН: Пуск ИО напряжения Uab"/>
                   <w:listItem w:displayText="ЗМН / ЗМН: Пуск ИО напряжения Ubc" w:value="ЗМН / ЗМН: Пуск ИО напряжения Ubc"/>
@@ -25134,6 +25143,21 @@
                   <w:listItem w:displayText="ЗПН / ЗПН: Срабатывание на сигнал" w:value="ЗПН / ЗПН: Срабатывание на сигнал"/>
                   <w:listItem w:displayText="ЗПН / ЗПН: Функция введена в работу" w:value="ЗПН / ЗПН: Функция введена в работу"/>
                   <w:listItem w:displayText="ЗПН / ЗПН: Функция оперативно выведена из работы" w:value="ЗПН / ЗПН: Функция оперативно выведена из работы"/>
+                  <w:listItem w:displayText="ЗПЧ / ЗПЧ: Блокировка по напряжению" w:value="ЗПЧ / ЗПЧ: Блокировка по напряжению"/>
+                  <w:listItem w:displayText="ЗПЧ / ЗПЧ: Пуск" w:value="ЗПЧ / ЗПЧ: Пуск"/>
+                  <w:listItem w:displayText="ЗПЧ / ЗПЧ: Пуск ИО по частоте" w:value="ЗПЧ / ЗПЧ: Пуск ИО по частоте"/>
+                  <w:listItem w:displayText="ЗПЧ / ЗПЧ: Срабатывание" w:value="ЗПЧ / ЗПЧ: Срабатывание"/>
+                  <w:listItem w:displayText="ЗПЧ / ЗПЧ: Срабатывание на сигнал" w:value="ЗПЧ / ЗПЧ: Срабатывание на сигнал"/>
+                  <w:listItem w:displayText="ЗПЧ / ЗПЧ: Функция введена в работу" w:value="ЗПЧ / ЗПЧ: Функция введена в работу"/>
+                  <w:listItem w:displayText="ЗПЧ / ЗПЧ: Функция оперативно выведена из работы" w:value="ЗПЧ / ЗПЧ: Функция оперативно выведена из работы"/>
+                  <w:listItem w:displayText="ЗСЧ / ЗСЧ: Блокировка по напряжению" w:value="ЗСЧ / ЗСЧ: Блокировка по напряжению"/>
+                  <w:listItem w:displayText="ЗСЧ / ЗСЧ: Пуск" w:value="ЗСЧ / ЗСЧ: Пуск"/>
+                  <w:listItem w:displayText="ЗСЧ / ЗСЧ: Пуск ИО по частоте" w:value="ЗСЧ / ЗСЧ: Пуск ИО по частоте"/>
+                  <w:listItem w:displayText="ЗСЧ / ЗСЧ: Срабатывание" w:value="ЗСЧ / ЗСЧ: Срабатывание"/>
+                  <w:listItem w:displayText="ЗСЧ / ЗСЧ: Срабатывание блокировки по скорости изменения частоты" w:value="ЗСЧ / ЗСЧ: Срабатывание блокировки по скорости изменения частоты"/>
+                  <w:listItem w:displayText="ЗСЧ / ЗСЧ: Срабатывание на сигнал" w:value="ЗСЧ / ЗСЧ: Срабатывание на сигнал"/>
+                  <w:listItem w:displayText="ЗСЧ / ЗСЧ: Функция введена в работу" w:value="ЗСЧ / ЗСЧ: Функция введена в работу"/>
+                  <w:listItem w:displayText="ЗСЧ / ЗСЧ: Функция оперативно выведена из работы" w:value="ЗСЧ / ЗСЧ: Функция оперативно выведена из работы"/>
                   <w:listItem w:displayText="ЛО ГЗоткл / ЛО: Блокировка ГЗоткл" w:value="ЛО ГЗоткл / ЛО: Блокировка ГЗоткл"/>
                   <w:listItem w:displayText="ЛО ГЗоткл / ЛО: Срабатывание" w:value="ЛО ГЗоткл / ЛО: Срабатывание"/>
                   <w:listItem w:displayText="ЛО ГЗоткл / ЛО: Срабатывание на сигнал" w:value="ЛО ГЗоткл / ЛО: Срабатывание на сигнал"/>
@@ -25409,6 +25433,13 @@
                   <w:listItem w:displayText="ЗДЗ / ЗДЗ: Срабатывание на сигнал" w:value="ЗДЗ / ЗДЗ: Срабатывание на сигнал"/>
                   <w:listItem w:displayText="ЗДЗ / ЗДЗ: Функция введена в работу" w:value="ЗДЗ / ЗДЗ: Функция введена в работу"/>
                   <w:listItem w:displayText="ЗДЗ / ЗДЗ: Функция оперативно выведена из работы" w:value="ЗДЗ / ЗДЗ: Функция оперативно выведена из работы"/>
+                  <w:listItem w:displayText="ЗИЧ / ЗИЧ: Блокировка по напряжению" w:value="ЗИЧ / ЗИЧ: Блокировка по напряжению"/>
+                  <w:listItem w:displayText="ЗИЧ / ЗИЧ: Пуск" w:value="ЗИЧ / ЗИЧ: Пуск"/>
+                  <w:listItem w:displayText="ЗИЧ / ЗИЧ: Пуск ИО по скорости изменения частоты" w:value="ЗИЧ / ЗИЧ: Пуск ИО по скорости изменения частоты"/>
+                  <w:listItem w:displayText="ЗИЧ / ЗИЧ: Срабатывание" w:value="ЗИЧ / ЗИЧ: Срабатывание"/>
+                  <w:listItem w:displayText="ЗИЧ / ЗИЧ: Срабатывание на сигнал" w:value="ЗИЧ / ЗИЧ: Срабатывание на сигнал"/>
+                  <w:listItem w:displayText="ЗИЧ / ЗИЧ: Функция введена в работу" w:value="ЗИЧ / ЗИЧ: Функция введена в работу"/>
+                  <w:listItem w:displayText="ЗИЧ / ЗИЧ: Функция оперативно выведена из работы" w:value="ЗИЧ / ЗИЧ: Функция оперативно выведена из работы"/>
                   <w:listItem w:displayText="ЗМН / ЗМН: Пуск" w:value="ЗМН / ЗМН: Пуск"/>
                   <w:listItem w:displayText="ЗМН / ЗМН: Пуск ИО напряжения Uab" w:value="ЗМН / ЗМН: Пуск ИО напряжения Uab"/>
                   <w:listItem w:displayText="ЗМН / ЗМН: Пуск ИО напряжения Ubc" w:value="ЗМН / ЗМН: Пуск ИО напряжения Ubc"/>
@@ -25440,6 +25471,21 @@
                   <w:listItem w:displayText="ЗПН / ЗПН: Срабатывание на сигнал" w:value="ЗПН / ЗПН: Срабатывание на сигнал"/>
                   <w:listItem w:displayText="ЗПН / ЗПН: Функция введена в работу" w:value="ЗПН / ЗПН: Функция введена в работу"/>
                   <w:listItem w:displayText="ЗПН / ЗПН: Функция оперативно выведена из работы" w:value="ЗПН / ЗПН: Функция оперативно выведена из работы"/>
+                  <w:listItem w:displayText="ЗПЧ / ЗПЧ: Блокировка по напряжению" w:value="ЗПЧ / ЗПЧ: Блокировка по напряжению"/>
+                  <w:listItem w:displayText="ЗПЧ / ЗПЧ: Пуск" w:value="ЗПЧ / ЗПЧ: Пуск"/>
+                  <w:listItem w:displayText="ЗПЧ / ЗПЧ: Пуск ИО по частоте" w:value="ЗПЧ / ЗПЧ: Пуск ИО по частоте"/>
+                  <w:listItem w:displayText="ЗПЧ / ЗПЧ: Срабатывание" w:value="ЗПЧ / ЗПЧ: Срабатывание"/>
+                  <w:listItem w:displayText="ЗПЧ / ЗПЧ: Срабатывание на сигнал" w:value="ЗПЧ / ЗПЧ: Срабатывание на сигнал"/>
+                  <w:listItem w:displayText="ЗПЧ / ЗПЧ: Функция введена в работу" w:value="ЗПЧ / ЗПЧ: Функция введена в работу"/>
+                  <w:listItem w:displayText="ЗПЧ / ЗПЧ: Функция оперативно выведена из работы" w:value="ЗПЧ / ЗПЧ: Функция оперативно выведена из работы"/>
+                  <w:listItem w:displayText="ЗСЧ / ЗСЧ: Блокировка по напряжению" w:value="ЗСЧ / ЗСЧ: Блокировка по напряжению"/>
+                  <w:listItem w:displayText="ЗСЧ / ЗСЧ: Пуск" w:value="ЗСЧ / ЗСЧ: Пуск"/>
+                  <w:listItem w:displayText="ЗСЧ / ЗСЧ: Пуск ИО по частоте" w:value="ЗСЧ / ЗСЧ: Пуск ИО по частоте"/>
+                  <w:listItem w:displayText="ЗСЧ / ЗСЧ: Срабатывание" w:value="ЗСЧ / ЗСЧ: Срабатывание"/>
+                  <w:listItem w:displayText="ЗСЧ / ЗСЧ: Срабатывание блокировки по скорости изменения частоты" w:value="ЗСЧ / ЗСЧ: Срабатывание блокировки по скорости изменения частоты"/>
+                  <w:listItem w:displayText="ЗСЧ / ЗСЧ: Срабатывание на сигнал" w:value="ЗСЧ / ЗСЧ: Срабатывание на сигнал"/>
+                  <w:listItem w:displayText="ЗСЧ / ЗСЧ: Функция введена в работу" w:value="ЗСЧ / ЗСЧ: Функция введена в работу"/>
+                  <w:listItem w:displayText="ЗСЧ / ЗСЧ: Функция оперативно выведена из работы" w:value="ЗСЧ / ЗСЧ: Функция оперативно выведена из работы"/>
                   <w:listItem w:displayText="ЛО ГЗоткл / ЛО: Блокировка ГЗоткл" w:value="ЛО ГЗоткл / ЛО: Блокировка ГЗоткл"/>
                   <w:listItem w:displayText="ЛО ГЗоткл / ЛО: Срабатывание" w:value="ЛО ГЗоткл / ЛО: Срабатывание"/>
                   <w:listItem w:displayText="ЛО ГЗоткл / ЛО: Срабатывание на сигнал" w:value="ЛО ГЗоткл / ЛО: Срабатывание на сигнал"/>
@@ -25715,6 +25761,13 @@
                   <w:listItem w:displayText="ЗДЗ / ЗДЗ: Срабатывание на сигнал" w:value="ЗДЗ / ЗДЗ: Срабатывание на сигнал"/>
                   <w:listItem w:displayText="ЗДЗ / ЗДЗ: Функция введена в работу" w:value="ЗДЗ / ЗДЗ: Функция введена в работу"/>
                   <w:listItem w:displayText="ЗДЗ / ЗДЗ: Функция оперативно выведена из работы" w:value="ЗДЗ / ЗДЗ: Функция оперативно выведена из работы"/>
+                  <w:listItem w:displayText="ЗИЧ / ЗИЧ: Блокировка по напряжению" w:value="ЗИЧ / ЗИЧ: Блокировка по напряжению"/>
+                  <w:listItem w:displayText="ЗИЧ / ЗИЧ: Пуск" w:value="ЗИЧ / ЗИЧ: Пуск"/>
+                  <w:listItem w:displayText="ЗИЧ / ЗИЧ: Пуск ИО по скорости изменения частоты" w:value="ЗИЧ / ЗИЧ: Пуск ИО по скорости изменения частоты"/>
+                  <w:listItem w:displayText="ЗИЧ / ЗИЧ: Срабатывание" w:value="ЗИЧ / ЗИЧ: Срабатывание"/>
+                  <w:listItem w:displayText="ЗИЧ / ЗИЧ: Срабатывание на сигнал" w:value="ЗИЧ / ЗИЧ: Срабатывание на сигнал"/>
+                  <w:listItem w:displayText="ЗИЧ / ЗИЧ: Функция введена в работу" w:value="ЗИЧ / ЗИЧ: Функция введена в работу"/>
+                  <w:listItem w:displayText="ЗИЧ / ЗИЧ: Функция оперативно выведена из работы" w:value="ЗИЧ / ЗИЧ: Функция оперативно выведена из работы"/>
                   <w:listItem w:displayText="ЗМН / ЗМН: Пуск" w:value="ЗМН / ЗМН: Пуск"/>
                   <w:listItem w:displayText="ЗМН / ЗМН: Пуск ИО напряжения Uab" w:value="ЗМН / ЗМН: Пуск ИО напряжения Uab"/>
                   <w:listItem w:displayText="ЗМН / ЗМН: Пуск ИО напряжения Ubc" w:value="ЗМН / ЗМН: Пуск ИО напряжения Ubc"/>
@@ -25746,6 +25799,21 @@
                   <w:listItem w:displayText="ЗПН / ЗПН: Срабатывание на сигнал" w:value="ЗПН / ЗПН: Срабатывание на сигнал"/>
                   <w:listItem w:displayText="ЗПН / ЗПН: Функция введена в работу" w:value="ЗПН / ЗПН: Функция введена в работу"/>
                   <w:listItem w:displayText="ЗПН / ЗПН: Функция оперативно выведена из работы" w:value="ЗПН / ЗПН: Функция оперативно выведена из работы"/>
+                  <w:listItem w:displayText="ЗПЧ / ЗПЧ: Блокировка по напряжению" w:value="ЗПЧ / ЗПЧ: Блокировка по напряжению"/>
+                  <w:listItem w:displayText="ЗПЧ / ЗПЧ: Пуск" w:value="ЗПЧ / ЗПЧ: Пуск"/>
+                  <w:listItem w:displayText="ЗПЧ / ЗПЧ: Пуск ИО по частоте" w:value="ЗПЧ / ЗПЧ: Пуск ИО по частоте"/>
+                  <w:listItem w:displayText="ЗПЧ / ЗПЧ: Срабатывание" w:value="ЗПЧ / ЗПЧ: Срабатывание"/>
+                  <w:listItem w:displayText="ЗПЧ / ЗПЧ: Срабатывание на сигнал" w:value="ЗПЧ / ЗПЧ: Срабатывание на сигнал"/>
+                  <w:listItem w:displayText="ЗПЧ / ЗПЧ: Функция введена в работу" w:value="ЗПЧ / ЗПЧ: Функция введена в работу"/>
+                  <w:listItem w:displayText="ЗПЧ / ЗПЧ: Функция оперативно выведена из работы" w:value="ЗПЧ / ЗПЧ: Функция оперативно выведена из работы"/>
+                  <w:listItem w:displayText="ЗСЧ / ЗСЧ: Блокировка по напряжению" w:value="ЗСЧ / ЗСЧ: Блокировка по напряжению"/>
+                  <w:listItem w:displayText="ЗСЧ / ЗСЧ: Пуск" w:value="ЗСЧ / ЗСЧ: Пуск"/>
+                  <w:listItem w:displayText="ЗСЧ / ЗСЧ: Пуск ИО по частоте" w:value="ЗСЧ / ЗСЧ: Пуск ИО по частоте"/>
+                  <w:listItem w:displayText="ЗСЧ / ЗСЧ: Срабатывание" w:value="ЗСЧ / ЗСЧ: Срабатывание"/>
+                  <w:listItem w:displayText="ЗСЧ / ЗСЧ: Срабатывание блокировки по скорости изменения частоты" w:value="ЗСЧ / ЗСЧ: Срабатывание блокировки по скорости изменения частоты"/>
+                  <w:listItem w:displayText="ЗСЧ / ЗСЧ: Срабатывание на сигнал" w:value="ЗСЧ / ЗСЧ: Срабатывание на сигнал"/>
+                  <w:listItem w:displayText="ЗСЧ / ЗСЧ: Функция введена в работу" w:value="ЗСЧ / ЗСЧ: Функция введена в работу"/>
+                  <w:listItem w:displayText="ЗСЧ / ЗСЧ: Функция оперативно выведена из работы" w:value="ЗСЧ / ЗСЧ: Функция оперативно выведена из работы"/>
                   <w:listItem w:displayText="ЛО ГЗоткл / ЛО: Блокировка ГЗоткл" w:value="ЛО ГЗоткл / ЛО: Блокировка ГЗоткл"/>
                   <w:listItem w:displayText="ЛО ГЗоткл / ЛО: Срабатывание" w:value="ЛО ГЗоткл / ЛО: Срабатывание"/>
                   <w:listItem w:displayText="ЛО ГЗоткл / ЛО: Срабатывание на сигнал" w:value="ЛО ГЗоткл / ЛО: Срабатывание на сигнал"/>
@@ -26021,6 +26089,13 @@
                   <w:listItem w:displayText="ЗДЗ / ЗДЗ: Срабатывание на сигнал" w:value="ЗДЗ / ЗДЗ: Срабатывание на сигнал"/>
                   <w:listItem w:displayText="ЗДЗ / ЗДЗ: Функция введена в работу" w:value="ЗДЗ / ЗДЗ: Функция введена в работу"/>
                   <w:listItem w:displayText="ЗДЗ / ЗДЗ: Функция оперативно выведена из работы" w:value="ЗДЗ / ЗДЗ: Функция оперативно выведена из работы"/>
+                  <w:listItem w:displayText="ЗИЧ / ЗИЧ: Блокировка по напряжению" w:value="ЗИЧ / ЗИЧ: Блокировка по напряжению"/>
+                  <w:listItem w:displayText="ЗИЧ / ЗИЧ: Пуск" w:value="ЗИЧ / ЗИЧ: Пуск"/>
+                  <w:listItem w:displayText="ЗИЧ / ЗИЧ: Пуск ИО по скорости изменения частоты" w:value="ЗИЧ / ЗИЧ: Пуск ИО по скорости изменения частоты"/>
+                  <w:listItem w:displayText="ЗИЧ / ЗИЧ: Срабатывание" w:value="ЗИЧ / ЗИЧ: Срабатывание"/>
+                  <w:listItem w:displayText="ЗИЧ / ЗИЧ: Срабатывание на сигнал" w:value="ЗИЧ / ЗИЧ: Срабатывание на сигнал"/>
+                  <w:listItem w:displayText="ЗИЧ / ЗИЧ: Функция введена в работу" w:value="ЗИЧ / ЗИЧ: Функция введена в работу"/>
+                  <w:listItem w:displayText="ЗИЧ / ЗИЧ: Функция оперативно выведена из работы" w:value="ЗИЧ / ЗИЧ: Функция оперативно выведена из работы"/>
                   <w:listItem w:displayText="ЗМН / ЗМН: Пуск" w:value="ЗМН / ЗМН: Пуск"/>
                   <w:listItem w:displayText="ЗМН / ЗМН: Пуск ИО напряжения Uab" w:value="ЗМН / ЗМН: Пуск ИО напряжения Uab"/>
                   <w:listItem w:displayText="ЗМН / ЗМН: Пуск ИО напряжения Ubc" w:value="ЗМН / ЗМН: Пуск ИО напряжения Ubc"/>
@@ -26052,6 +26127,21 @@
                   <w:listItem w:displayText="ЗПН / ЗПН: Срабатывание на сигнал" w:value="ЗПН / ЗПН: Срабатывание на сигнал"/>
                   <w:listItem w:displayText="ЗПН / ЗПН: Функция введена в работу" w:value="ЗПН / ЗПН: Функция введена в работу"/>
                   <w:listItem w:displayText="ЗПН / ЗПН: Функция оперативно выведена из работы" w:value="ЗПН / ЗПН: Функция оперативно выведена из работы"/>
+                  <w:listItem w:displayText="ЗПЧ / ЗПЧ: Блокировка по напряжению" w:value="ЗПЧ / ЗПЧ: Блокировка по напряжению"/>
+                  <w:listItem w:displayText="ЗПЧ / ЗПЧ: Пуск" w:value="ЗПЧ / ЗПЧ: Пуск"/>
+                  <w:listItem w:displayText="ЗПЧ / ЗПЧ: Пуск ИО по частоте" w:value="ЗПЧ / ЗПЧ: Пуск ИО по частоте"/>
+                  <w:listItem w:displayText="ЗПЧ / ЗПЧ: Срабатывание" w:value="ЗПЧ / ЗПЧ: Срабатывание"/>
+                  <w:listItem w:displayText="ЗПЧ / ЗПЧ: Срабатывание на сигнал" w:value="ЗПЧ / ЗПЧ: Срабатывание на сигнал"/>
+                  <w:listItem w:displayText="ЗПЧ / ЗПЧ: Функция введена в работу" w:value="ЗПЧ / ЗПЧ: Функция введена в работу"/>
+                  <w:listItem w:displayText="ЗПЧ / ЗПЧ: Функция оперативно выведена из работы" w:value="ЗПЧ / ЗПЧ: Функция оперативно выведена из работы"/>
+                  <w:listItem w:displayText="ЗСЧ / ЗСЧ: Блокировка по напряжению" w:value="ЗСЧ / ЗСЧ: Блокировка по напряжению"/>
+                  <w:listItem w:displayText="ЗСЧ / ЗСЧ: Пуск" w:value="ЗСЧ / ЗСЧ: Пуск"/>
+                  <w:listItem w:displayText="ЗСЧ / ЗСЧ: Пуск ИО по частоте" w:value="ЗСЧ / ЗСЧ: Пуск ИО по частоте"/>
+                  <w:listItem w:displayText="ЗСЧ / ЗСЧ: Срабатывание" w:value="ЗСЧ / ЗСЧ: Срабатывание"/>
+                  <w:listItem w:displayText="ЗСЧ / ЗСЧ: Срабатывание блокировки по скорости изменения частоты" w:value="ЗСЧ / ЗСЧ: Срабатывание блокировки по скорости изменения частоты"/>
+                  <w:listItem w:displayText="ЗСЧ / ЗСЧ: Срабатывание на сигнал" w:value="ЗСЧ / ЗСЧ: Срабатывание на сигнал"/>
+                  <w:listItem w:displayText="ЗСЧ / ЗСЧ: Функция введена в работу" w:value="ЗСЧ / ЗСЧ: Функция введена в работу"/>
+                  <w:listItem w:displayText="ЗСЧ / ЗСЧ: Функция оперативно выведена из работы" w:value="ЗСЧ / ЗСЧ: Функция оперативно выведена из работы"/>
                   <w:listItem w:displayText="ЛО ГЗоткл / ЛО: Блокировка ГЗоткл" w:value="ЛО ГЗоткл / ЛО: Блокировка ГЗоткл"/>
                   <w:listItem w:displayText="ЛО ГЗоткл / ЛО: Срабатывание" w:value="ЛО ГЗоткл / ЛО: Срабатывание"/>
                   <w:listItem w:displayText="ЛО ГЗоткл / ЛО: Срабатывание на сигнал" w:value="ЛО ГЗоткл / ЛО: Срабатывание на сигнал"/>
@@ -26327,6 +26417,13 @@
                   <w:listItem w:displayText="ЗДЗ / ЗДЗ: Срабатывание на сигнал" w:value="ЗДЗ / ЗДЗ: Срабатывание на сигнал"/>
                   <w:listItem w:displayText="ЗДЗ / ЗДЗ: Функция введена в работу" w:value="ЗДЗ / ЗДЗ: Функция введена в работу"/>
                   <w:listItem w:displayText="ЗДЗ / ЗДЗ: Функция оперативно выведена из работы" w:value="ЗДЗ / ЗДЗ: Функция оперативно выведена из работы"/>
+                  <w:listItem w:displayText="ЗИЧ / ЗИЧ: Блокировка по напряжению" w:value="ЗИЧ / ЗИЧ: Блокировка по напряжению"/>
+                  <w:listItem w:displayText="ЗИЧ / ЗИЧ: Пуск" w:value="ЗИЧ / ЗИЧ: Пуск"/>
+                  <w:listItem w:displayText="ЗИЧ / ЗИЧ: Пуск ИО по скорости изменения частоты" w:value="ЗИЧ / ЗИЧ: Пуск ИО по скорости изменения частоты"/>
+                  <w:listItem w:displayText="ЗИЧ / ЗИЧ: Срабатывание" w:value="ЗИЧ / ЗИЧ: Срабатывание"/>
+                  <w:listItem w:displayText="ЗИЧ / ЗИЧ: Срабатывание на сигнал" w:value="ЗИЧ / ЗИЧ: Срабатывание на сигнал"/>
+                  <w:listItem w:displayText="ЗИЧ / ЗИЧ: Функция введена в работу" w:value="ЗИЧ / ЗИЧ: Функция введена в работу"/>
+                  <w:listItem w:displayText="ЗИЧ / ЗИЧ: Функция оперативно выведена из работы" w:value="ЗИЧ / ЗИЧ: Функция оперативно выведена из работы"/>
                   <w:listItem w:displayText="ЗМН / ЗМН: Пуск" w:value="ЗМН / ЗМН: Пуск"/>
                   <w:listItem w:displayText="ЗМН / ЗМН: Пуск ИО напряжения Uab" w:value="ЗМН / ЗМН: Пуск ИО напряжения Uab"/>
                   <w:listItem w:displayText="ЗМН / ЗМН: Пуск ИО напряжения Ubc" w:value="ЗМН / ЗМН: Пуск ИО напряжения Ubc"/>
@@ -26358,6 +26455,21 @@
                   <w:listItem w:displayText="ЗПН / ЗПН: Срабатывание на сигнал" w:value="ЗПН / ЗПН: Срабатывание на сигнал"/>
                   <w:listItem w:displayText="ЗПН / ЗПН: Функция введена в работу" w:value="ЗПН / ЗПН: Функция введена в работу"/>
                   <w:listItem w:displayText="ЗПН / ЗПН: Функция оперативно выведена из работы" w:value="ЗПН / ЗПН: Функция оперативно выведена из работы"/>
+                  <w:listItem w:displayText="ЗПЧ / ЗПЧ: Блокировка по напряжению" w:value="ЗПЧ / ЗПЧ: Блокировка по напряжению"/>
+                  <w:listItem w:displayText="ЗПЧ / ЗПЧ: Пуск" w:value="ЗПЧ / ЗПЧ: Пуск"/>
+                  <w:listItem w:displayText="ЗПЧ / ЗПЧ: Пуск ИО по частоте" w:value="ЗПЧ / ЗПЧ: Пуск ИО по частоте"/>
+                  <w:listItem w:displayText="ЗПЧ / ЗПЧ: Срабатывание" w:value="ЗПЧ / ЗПЧ: Срабатывание"/>
+                  <w:listItem w:displayText="ЗПЧ / ЗПЧ: Срабатывание на сигнал" w:value="ЗПЧ / ЗПЧ: Срабатывание на сигнал"/>
+                  <w:listItem w:displayText="ЗПЧ / ЗПЧ: Функция введена в работу" w:value="ЗПЧ / ЗПЧ: Функция введена в работу"/>
+                  <w:listItem w:displayText="ЗПЧ / ЗПЧ: Функция оперативно выведена из работы" w:value="ЗПЧ / ЗПЧ: Функция оперативно выведена из работы"/>
+                  <w:listItem w:displayText="ЗСЧ / ЗСЧ: Блокировка по напряжению" w:value="ЗСЧ / ЗСЧ: Блокировка по напряжению"/>
+                  <w:listItem w:displayText="ЗСЧ / ЗСЧ: Пуск" w:value="ЗСЧ / ЗСЧ: Пуск"/>
+                  <w:listItem w:displayText="ЗСЧ / ЗСЧ: Пуск ИО по частоте" w:value="ЗСЧ / ЗСЧ: Пуск ИО по частоте"/>
+                  <w:listItem w:displayText="ЗСЧ / ЗСЧ: Срабатывание" w:value="ЗСЧ / ЗСЧ: Срабатывание"/>
+                  <w:listItem w:displayText="ЗСЧ / ЗСЧ: Срабатывание блокировки по скорости изменения частоты" w:value="ЗСЧ / ЗСЧ: Срабатывание блокировки по скорости изменения частоты"/>
+                  <w:listItem w:displayText="ЗСЧ / ЗСЧ: Срабатывание на сигнал" w:value="ЗСЧ / ЗСЧ: Срабатывание на сигнал"/>
+                  <w:listItem w:displayText="ЗСЧ / ЗСЧ: Функция введена в работу" w:value="ЗСЧ / ЗСЧ: Функция введена в работу"/>
+                  <w:listItem w:displayText="ЗСЧ / ЗСЧ: Функция оперативно выведена из работы" w:value="ЗСЧ / ЗСЧ: Функция оперативно выведена из работы"/>
                   <w:listItem w:displayText="ЛО ГЗоткл / ЛО: Блокировка ГЗоткл" w:value="ЛО ГЗоткл / ЛО: Блокировка ГЗоткл"/>
                   <w:listItem w:displayText="ЛО ГЗоткл / ЛО: Срабатывание" w:value="ЛО ГЗоткл / ЛО: Срабатывание"/>
                   <w:listItem w:displayText="ЛО ГЗоткл / ЛО: Срабатывание на сигнал" w:value="ЛО ГЗоткл / ЛО: Срабатывание на сигнал"/>
@@ -26936,6 +27048,13 @@
                   <w:listItem w:displayText="ЗДЗ / ЗДЗ: Срабатывание на сигнал" w:value="ЗДЗ / ЗДЗ: Срабатывание на сигнал"/>
                   <w:listItem w:displayText="ЗДЗ / ЗДЗ: Функция введена в работу" w:value="ЗДЗ / ЗДЗ: Функция введена в работу"/>
                   <w:listItem w:displayText="ЗДЗ / ЗДЗ: Функция оперативно выведена из работы" w:value="ЗДЗ / ЗДЗ: Функция оперативно выведена из работы"/>
+                  <w:listItem w:displayText="ЗИЧ / ЗИЧ: Блокировка по напряжению" w:value="ЗИЧ / ЗИЧ: Блокировка по напряжению"/>
+                  <w:listItem w:displayText="ЗИЧ / ЗИЧ: Пуск" w:value="ЗИЧ / ЗИЧ: Пуск"/>
+                  <w:listItem w:displayText="ЗИЧ / ЗИЧ: Пуск ИО по скорости изменения частоты" w:value="ЗИЧ / ЗИЧ: Пуск ИО по скорости изменения частоты"/>
+                  <w:listItem w:displayText="ЗИЧ / ЗИЧ: Срабатывание" w:value="ЗИЧ / ЗИЧ: Срабатывание"/>
+                  <w:listItem w:displayText="ЗИЧ / ЗИЧ: Срабатывание на сигнал" w:value="ЗИЧ / ЗИЧ: Срабатывание на сигнал"/>
+                  <w:listItem w:displayText="ЗИЧ / ЗИЧ: Функция введена в работу" w:value="ЗИЧ / ЗИЧ: Функция введена в работу"/>
+                  <w:listItem w:displayText="ЗИЧ / ЗИЧ: Функция оперативно выведена из работы" w:value="ЗИЧ / ЗИЧ: Функция оперативно выведена из работы"/>
                   <w:listItem w:displayText="ЗМН / ЗМН: Пуск" w:value="ЗМН / ЗМН: Пуск"/>
                   <w:listItem w:displayText="ЗМН / ЗМН: Пуск ИО напряжения Uab" w:value="ЗМН / ЗМН: Пуск ИО напряжения Uab"/>
                   <w:listItem w:displayText="ЗМН / ЗМН: Пуск ИО напряжения Ubc" w:value="ЗМН / ЗМН: Пуск ИО напряжения Ubc"/>
@@ -26967,6 +27086,21 @@
                   <w:listItem w:displayText="ЗПН / ЗПН: Срабатывание на сигнал" w:value="ЗПН / ЗПН: Срабатывание на сигнал"/>
                   <w:listItem w:displayText="ЗПН / ЗПН: Функция введена в работу" w:value="ЗПН / ЗПН: Функция введена в работу"/>
                   <w:listItem w:displayText="ЗПН / ЗПН: Функция оперативно выведена из работы" w:value="ЗПН / ЗПН: Функция оперативно выведена из работы"/>
+                  <w:listItem w:displayText="ЗПЧ / ЗПЧ: Блокировка по напряжению" w:value="ЗПЧ / ЗПЧ: Блокировка по напряжению"/>
+                  <w:listItem w:displayText="ЗПЧ / ЗПЧ: Пуск" w:value="ЗПЧ / ЗПЧ: Пуск"/>
+                  <w:listItem w:displayText="ЗПЧ / ЗПЧ: Пуск ИО по частоте" w:value="ЗПЧ / ЗПЧ: Пуск ИО по частоте"/>
+                  <w:listItem w:displayText="ЗПЧ / ЗПЧ: Срабатывание" w:value="ЗПЧ / ЗПЧ: Срабатывание"/>
+                  <w:listItem w:displayText="ЗПЧ / ЗПЧ: Срабатывание на сигнал" w:value="ЗПЧ / ЗПЧ: Срабатывание на сигнал"/>
+                  <w:listItem w:displayText="ЗПЧ / ЗПЧ: Функция введена в работу" w:value="ЗПЧ / ЗПЧ: Функция введена в работу"/>
+                  <w:listItem w:displayText="ЗПЧ / ЗПЧ: Функция оперативно выведена из работы" w:value="ЗПЧ / ЗПЧ: Функция оперативно выведена из работы"/>
+                  <w:listItem w:displayText="ЗСЧ / ЗСЧ: Блокировка по напряжению" w:value="ЗСЧ / ЗСЧ: Блокировка по напряжению"/>
+                  <w:listItem w:displayText="ЗСЧ / ЗСЧ: Пуск" w:value="ЗСЧ / ЗСЧ: Пуск"/>
+                  <w:listItem w:displayText="ЗСЧ / ЗСЧ: Пуск ИО по частоте" w:value="ЗСЧ / ЗСЧ: Пуск ИО по частоте"/>
+                  <w:listItem w:displayText="ЗСЧ / ЗСЧ: Срабатывание" w:value="ЗСЧ / ЗСЧ: Срабатывание"/>
+                  <w:listItem w:displayText="ЗСЧ / ЗСЧ: Срабатывание блокировки по скорости изменения частоты" w:value="ЗСЧ / ЗСЧ: Срабатывание блокировки по скорости изменения частоты"/>
+                  <w:listItem w:displayText="ЗСЧ / ЗСЧ: Срабатывание на сигнал" w:value="ЗСЧ / ЗСЧ: Срабатывание на сигнал"/>
+                  <w:listItem w:displayText="ЗСЧ / ЗСЧ: Функция введена в работу" w:value="ЗСЧ / ЗСЧ: Функция введена в работу"/>
+                  <w:listItem w:displayText="ЗСЧ / ЗСЧ: Функция оперативно выведена из работы" w:value="ЗСЧ / ЗСЧ: Функция оперативно выведена из работы"/>
                   <w:listItem w:displayText="ЛО ГЗоткл / ЛО: Блокировка ГЗоткл" w:value="ЛО ГЗоткл / ЛО: Блокировка ГЗоткл"/>
                   <w:listItem w:displayText="ЛО ГЗоткл / ЛО: Срабатывание" w:value="ЛО ГЗоткл / ЛО: Срабатывание"/>
                   <w:listItem w:displayText="ЛО ГЗоткл / ЛО: Срабатывание на сигнал" w:value="ЛО ГЗоткл / ЛО: Срабатывание на сигнал"/>
@@ -27242,6 +27376,13 @@
                   <w:listItem w:displayText="ЗДЗ / ЗДЗ: Срабатывание на сигнал" w:value="ЗДЗ / ЗДЗ: Срабатывание на сигнал"/>
                   <w:listItem w:displayText="ЗДЗ / ЗДЗ: Функция введена в работу" w:value="ЗДЗ / ЗДЗ: Функция введена в работу"/>
                   <w:listItem w:displayText="ЗДЗ / ЗДЗ: Функция оперативно выведена из работы" w:value="ЗДЗ / ЗДЗ: Функция оперативно выведена из работы"/>
+                  <w:listItem w:displayText="ЗИЧ / ЗИЧ: Блокировка по напряжению" w:value="ЗИЧ / ЗИЧ: Блокировка по напряжению"/>
+                  <w:listItem w:displayText="ЗИЧ / ЗИЧ: Пуск" w:value="ЗИЧ / ЗИЧ: Пуск"/>
+                  <w:listItem w:displayText="ЗИЧ / ЗИЧ: Пуск ИО по скорости изменения частоты" w:value="ЗИЧ / ЗИЧ: Пуск ИО по скорости изменения частоты"/>
+                  <w:listItem w:displayText="ЗИЧ / ЗИЧ: Срабатывание" w:value="ЗИЧ / ЗИЧ: Срабатывание"/>
+                  <w:listItem w:displayText="ЗИЧ / ЗИЧ: Срабатывание на сигнал" w:value="ЗИЧ / ЗИЧ: Срабатывание на сигнал"/>
+                  <w:listItem w:displayText="ЗИЧ / ЗИЧ: Функция введена в работу" w:value="ЗИЧ / ЗИЧ: Функция введена в работу"/>
+                  <w:listItem w:displayText="ЗИЧ / ЗИЧ: Функция оперативно выведена из работы" w:value="ЗИЧ / ЗИЧ: Функция оперативно выведена из работы"/>
                   <w:listItem w:displayText="ЗМН / ЗМН: Пуск" w:value="ЗМН / ЗМН: Пуск"/>
                   <w:listItem w:displayText="ЗМН / ЗМН: Пуск ИО напряжения Uab" w:value="ЗМН / ЗМН: Пуск ИО напряжения Uab"/>
                   <w:listItem w:displayText="ЗМН / ЗМН: Пуск ИО напряжения Ubc" w:value="ЗМН / ЗМН: Пуск ИО напряжения Ubc"/>
@@ -27273,6 +27414,21 @@
                   <w:listItem w:displayText="ЗПН / ЗПН: Срабатывание на сигнал" w:value="ЗПН / ЗПН: Срабатывание на сигнал"/>
                   <w:listItem w:displayText="ЗПН / ЗПН: Функция введена в работу" w:value="ЗПН / ЗПН: Функция введена в работу"/>
                   <w:listItem w:displayText="ЗПН / ЗПН: Функция оперативно выведена из работы" w:value="ЗПН / ЗПН: Функция оперативно выведена из работы"/>
+                  <w:listItem w:displayText="ЗПЧ / ЗПЧ: Блокировка по напряжению" w:value="ЗПЧ / ЗПЧ: Блокировка по напряжению"/>
+                  <w:listItem w:displayText="ЗПЧ / ЗПЧ: Пуск" w:value="ЗПЧ / ЗПЧ: Пуск"/>
+                  <w:listItem w:displayText="ЗПЧ / ЗПЧ: Пуск ИО по частоте" w:value="ЗПЧ / ЗПЧ: Пуск ИО по частоте"/>
+                  <w:listItem w:displayText="ЗПЧ / ЗПЧ: Срабатывание" w:value="ЗПЧ / ЗПЧ: Срабатывание"/>
+                  <w:listItem w:displayText="ЗПЧ / ЗПЧ: Срабатывание на сигнал" w:value="ЗПЧ / ЗПЧ: Срабатывание на сигнал"/>
+                  <w:listItem w:displayText="ЗПЧ / ЗПЧ: Функция введена в работу" w:value="ЗПЧ / ЗПЧ: Функция введена в работу"/>
+                  <w:listItem w:displayText="ЗПЧ / ЗПЧ: Функция оперативно выведена из работы" w:value="ЗПЧ / ЗПЧ: Функция оперативно выведена из работы"/>
+                  <w:listItem w:displayText="ЗСЧ / ЗСЧ: Блокировка по напряжению" w:value="ЗСЧ / ЗСЧ: Блокировка по напряжению"/>
+                  <w:listItem w:displayText="ЗСЧ / ЗСЧ: Пуск" w:value="ЗСЧ / ЗСЧ: Пуск"/>
+                  <w:listItem w:displayText="ЗСЧ / ЗСЧ: Пуск ИО по частоте" w:value="ЗСЧ / ЗСЧ: Пуск ИО по частоте"/>
+                  <w:listItem w:displayText="ЗСЧ / ЗСЧ: Срабатывание" w:value="ЗСЧ / ЗСЧ: Срабатывание"/>
+                  <w:listItem w:displayText="ЗСЧ / ЗСЧ: Срабатывание блокировки по скорости изменения частоты" w:value="ЗСЧ / ЗСЧ: Срабатывание блокировки по скорости изменения частоты"/>
+                  <w:listItem w:displayText="ЗСЧ / ЗСЧ: Срабатывание на сигнал" w:value="ЗСЧ / ЗСЧ: Срабатывание на сигнал"/>
+                  <w:listItem w:displayText="ЗСЧ / ЗСЧ: Функция введена в работу" w:value="ЗСЧ / ЗСЧ: Функция введена в работу"/>
+                  <w:listItem w:displayText="ЗСЧ / ЗСЧ: Функция оперативно выведена из работы" w:value="ЗСЧ / ЗСЧ: Функция оперативно выведена из работы"/>
                   <w:listItem w:displayText="ЛО ГЗоткл / ЛО: Блокировка ГЗоткл" w:value="ЛО ГЗоткл / ЛО: Блокировка ГЗоткл"/>
                   <w:listItem w:displayText="ЛО ГЗоткл / ЛО: Срабатывание" w:value="ЛО ГЗоткл / ЛО: Срабатывание"/>
                   <w:listItem w:displayText="ЛО ГЗоткл / ЛО: Срабатывание на сигнал" w:value="ЛО ГЗоткл / ЛО: Срабатывание на сигнал"/>
@@ -27548,6 +27704,13 @@
                   <w:listItem w:displayText="ЗДЗ / ЗДЗ: Срабатывание на сигнал" w:value="ЗДЗ / ЗДЗ: Срабатывание на сигнал"/>
                   <w:listItem w:displayText="ЗДЗ / ЗДЗ: Функция введена в работу" w:value="ЗДЗ / ЗДЗ: Функция введена в работу"/>
                   <w:listItem w:displayText="ЗДЗ / ЗДЗ: Функция оперативно выведена из работы" w:value="ЗДЗ / ЗДЗ: Функция оперативно выведена из работы"/>
+                  <w:listItem w:displayText="ЗИЧ / ЗИЧ: Блокировка по напряжению" w:value="ЗИЧ / ЗИЧ: Блокировка по напряжению"/>
+                  <w:listItem w:displayText="ЗИЧ / ЗИЧ: Пуск" w:value="ЗИЧ / ЗИЧ: Пуск"/>
+                  <w:listItem w:displayText="ЗИЧ / ЗИЧ: Пуск ИО по скорости изменения частоты" w:value="ЗИЧ / ЗИЧ: Пуск ИО по скорости изменения частоты"/>
+                  <w:listItem w:displayText="ЗИЧ / ЗИЧ: Срабатывание" w:value="ЗИЧ / ЗИЧ: Срабатывание"/>
+                  <w:listItem w:displayText="ЗИЧ / ЗИЧ: Срабатывание на сигнал" w:value="ЗИЧ / ЗИЧ: Срабатывание на сигнал"/>
+                  <w:listItem w:displayText="ЗИЧ / ЗИЧ: Функция введена в работу" w:value="ЗИЧ / ЗИЧ: Функция введена в работу"/>
+                  <w:listItem w:displayText="ЗИЧ / ЗИЧ: Функция оперативно выведена из работы" w:value="ЗИЧ / ЗИЧ: Функция оперативно выведена из работы"/>
                   <w:listItem w:displayText="ЗМН / ЗМН: Пуск" w:value="ЗМН / ЗМН: Пуск"/>
                   <w:listItem w:displayText="ЗМН / ЗМН: Пуск ИО напряжения Uab" w:value="ЗМН / ЗМН: Пуск ИО напряжения Uab"/>
                   <w:listItem w:displayText="ЗМН / ЗМН: Пуск ИО напряжения Ubc" w:value="ЗМН / ЗМН: Пуск ИО напряжения Ubc"/>
@@ -27579,6 +27742,21 @@
                   <w:listItem w:displayText="ЗПН / ЗПН: Срабатывание на сигнал" w:value="ЗПН / ЗПН: Срабатывание на сигнал"/>
                   <w:listItem w:displayText="ЗПН / ЗПН: Функция введена в работу" w:value="ЗПН / ЗПН: Функция введена в работу"/>
                   <w:listItem w:displayText="ЗПН / ЗПН: Функция оперативно выведена из работы" w:value="ЗПН / ЗПН: Функция оперативно выведена из работы"/>
+                  <w:listItem w:displayText="ЗПЧ / ЗПЧ: Блокировка по напряжению" w:value="ЗПЧ / ЗПЧ: Блокировка по напряжению"/>
+                  <w:listItem w:displayText="ЗПЧ / ЗПЧ: Пуск" w:value="ЗПЧ / ЗПЧ: Пуск"/>
+                  <w:listItem w:displayText="ЗПЧ / ЗПЧ: Пуск ИО по частоте" w:value="ЗПЧ / ЗПЧ: Пуск ИО по частоте"/>
+                  <w:listItem w:displayText="ЗПЧ / ЗПЧ: Срабатывание" w:value="ЗПЧ / ЗПЧ: Срабатывание"/>
+                  <w:listItem w:displayText="ЗПЧ / ЗПЧ: Срабатывание на сигнал" w:value="ЗПЧ / ЗПЧ: Срабатывание на сигнал"/>
+                  <w:listItem w:displayText="ЗПЧ / ЗПЧ: Функция введена в работу" w:value="ЗПЧ / ЗПЧ: Функция введена в работу"/>
+                  <w:listItem w:displayText="ЗПЧ / ЗПЧ: Функция оперативно выведена из работы" w:value="ЗПЧ / ЗПЧ: Функция оперативно выведена из работы"/>
+                  <w:listItem w:displayText="ЗСЧ / ЗСЧ: Блокировка по напряжению" w:value="ЗСЧ / ЗСЧ: Блокировка по напряжению"/>
+                  <w:listItem w:displayText="ЗСЧ / ЗСЧ: Пуск" w:value="ЗСЧ / ЗСЧ: Пуск"/>
+                  <w:listItem w:displayText="ЗСЧ / ЗСЧ: Пуск ИО по частоте" w:value="ЗСЧ / ЗСЧ: Пуск ИО по частоте"/>
+                  <w:listItem w:displayText="ЗСЧ / ЗСЧ: Срабатывание" w:value="ЗСЧ / ЗСЧ: Срабатывание"/>
+                  <w:listItem w:displayText="ЗСЧ / ЗСЧ: Срабатывание блокировки по скорости изменения частоты" w:value="ЗСЧ / ЗСЧ: Срабатывание блокировки по скорости изменения частоты"/>
+                  <w:listItem w:displayText="ЗСЧ / ЗСЧ: Срабатывание на сигнал" w:value="ЗСЧ / ЗСЧ: Срабатывание на сигнал"/>
+                  <w:listItem w:displayText="ЗСЧ / ЗСЧ: Функция введена в работу" w:value="ЗСЧ / ЗСЧ: Функция введена в работу"/>
+                  <w:listItem w:displayText="ЗСЧ / ЗСЧ: Функция оперативно выведена из работы" w:value="ЗСЧ / ЗСЧ: Функция оперативно выведена из работы"/>
                   <w:listItem w:displayText="ЛО ГЗоткл / ЛО: Блокировка ГЗоткл" w:value="ЛО ГЗоткл / ЛО: Блокировка ГЗоткл"/>
                   <w:listItem w:displayText="ЛО ГЗоткл / ЛО: Срабатывание" w:value="ЛО ГЗоткл / ЛО: Срабатывание"/>
                   <w:listItem w:displayText="ЛО ГЗоткл / ЛО: Срабатывание на сигнал" w:value="ЛО ГЗоткл / ЛО: Срабатывание на сигнал"/>
@@ -27854,6 +28032,13 @@
                   <w:listItem w:displayText="ЗДЗ / ЗДЗ: Срабатывание на сигнал" w:value="ЗДЗ / ЗДЗ: Срабатывание на сигнал"/>
                   <w:listItem w:displayText="ЗДЗ / ЗДЗ: Функция введена в работу" w:value="ЗДЗ / ЗДЗ: Функция введена в работу"/>
                   <w:listItem w:displayText="ЗДЗ / ЗДЗ: Функция оперативно выведена из работы" w:value="ЗДЗ / ЗДЗ: Функция оперативно выведена из работы"/>
+                  <w:listItem w:displayText="ЗИЧ / ЗИЧ: Блокировка по напряжению" w:value="ЗИЧ / ЗИЧ: Блокировка по напряжению"/>
+                  <w:listItem w:displayText="ЗИЧ / ЗИЧ: Пуск" w:value="ЗИЧ / ЗИЧ: Пуск"/>
+                  <w:listItem w:displayText="ЗИЧ / ЗИЧ: Пуск ИО по скорости изменения частоты" w:value="ЗИЧ / ЗИЧ: Пуск ИО по скорости изменения частоты"/>
+                  <w:listItem w:displayText="ЗИЧ / ЗИЧ: Срабатывание" w:value="ЗИЧ / ЗИЧ: Срабатывание"/>
+                  <w:listItem w:displayText="ЗИЧ / ЗИЧ: Срабатывание на сигнал" w:value="ЗИЧ / ЗИЧ: Срабатывание на сигнал"/>
+                  <w:listItem w:displayText="ЗИЧ / ЗИЧ: Функция введена в работу" w:value="ЗИЧ / ЗИЧ: Функция введена в работу"/>
+                  <w:listItem w:displayText="ЗИЧ / ЗИЧ: Функция оперативно выведена из работы" w:value="ЗИЧ / ЗИЧ: Функция оперативно выведена из работы"/>
                   <w:listItem w:displayText="ЗМН / ЗМН: Пуск" w:value="ЗМН / ЗМН: Пуск"/>
                   <w:listItem w:displayText="ЗМН / ЗМН: Пуск ИО напряжения Uab" w:value="ЗМН / ЗМН: Пуск ИО напряжения Uab"/>
                   <w:listItem w:displayText="ЗМН / ЗМН: Пуск ИО напряжения Ubc" w:value="ЗМН / ЗМН: Пуск ИО напряжения Ubc"/>
@@ -27885,6 +28070,21 @@
                   <w:listItem w:displayText="ЗПН / ЗПН: Срабатывание на сигнал" w:value="ЗПН / ЗПН: Срабатывание на сигнал"/>
                   <w:listItem w:displayText="ЗПН / ЗПН: Функция введена в работу" w:value="ЗПН / ЗПН: Функция введена в работу"/>
                   <w:listItem w:displayText="ЗПН / ЗПН: Функция оперативно выведена из работы" w:value="ЗПН / ЗПН: Функция оперативно выведена из работы"/>
+                  <w:listItem w:displayText="ЗПЧ / ЗПЧ: Блокировка по напряжению" w:value="ЗПЧ / ЗПЧ: Блокировка по напряжению"/>
+                  <w:listItem w:displayText="ЗПЧ / ЗПЧ: Пуск" w:value="ЗПЧ / ЗПЧ: Пуск"/>
+                  <w:listItem w:displayText="ЗПЧ / ЗПЧ: Пуск ИО по частоте" w:value="ЗПЧ / ЗПЧ: Пуск ИО по частоте"/>
+                  <w:listItem w:displayText="ЗПЧ / ЗПЧ: Срабатывание" w:value="ЗПЧ / ЗПЧ: Срабатывание"/>
+                  <w:listItem w:displayText="ЗПЧ / ЗПЧ: Срабатывание на сигнал" w:value="ЗПЧ / ЗПЧ: Срабатывание на сигнал"/>
+                  <w:listItem w:displayText="ЗПЧ / ЗПЧ: Функция введена в работу" w:value="ЗПЧ / ЗПЧ: Функция введена в работу"/>
+                  <w:listItem w:displayText="ЗПЧ / ЗПЧ: Функция оперативно выведена из работы" w:value="ЗПЧ / ЗПЧ: Функция оперативно выведена из работы"/>
+                  <w:listItem w:displayText="ЗСЧ / ЗСЧ: Блокировка по напряжению" w:value="ЗСЧ / ЗСЧ: Блокировка по напряжению"/>
+                  <w:listItem w:displayText="ЗСЧ / ЗСЧ: Пуск" w:value="ЗСЧ / ЗСЧ: Пуск"/>
+                  <w:listItem w:displayText="ЗСЧ / ЗСЧ: Пуск ИО по частоте" w:value="ЗСЧ / ЗСЧ: Пуск ИО по частоте"/>
+                  <w:listItem w:displayText="ЗСЧ / ЗСЧ: Срабатывание" w:value="ЗСЧ / ЗСЧ: Срабатывание"/>
+                  <w:listItem w:displayText="ЗСЧ / ЗСЧ: Срабатывание блокировки по скорости изменения частоты" w:value="ЗСЧ / ЗСЧ: Срабатывание блокировки по скорости изменения частоты"/>
+                  <w:listItem w:displayText="ЗСЧ / ЗСЧ: Срабатывание на сигнал" w:value="ЗСЧ / ЗСЧ: Срабатывание на сигнал"/>
+                  <w:listItem w:displayText="ЗСЧ / ЗСЧ: Функция введена в работу" w:value="ЗСЧ / ЗСЧ: Функция введена в работу"/>
+                  <w:listItem w:displayText="ЗСЧ / ЗСЧ: Функция оперативно выведена из работы" w:value="ЗСЧ / ЗСЧ: Функция оперативно выведена из работы"/>
                   <w:listItem w:displayText="ЛО ГЗоткл / ЛО: Блокировка ГЗоткл" w:value="ЛО ГЗоткл / ЛО: Блокировка ГЗоткл"/>
                   <w:listItem w:displayText="ЛО ГЗоткл / ЛО: Срабатывание" w:value="ЛО ГЗоткл / ЛО: Срабатывание"/>
                   <w:listItem w:displayText="ЛО ГЗоткл / ЛО: Срабатывание на сигнал" w:value="ЛО ГЗоткл / ЛО: Срабатывание на сигнал"/>
@@ -28160,6 +28360,13 @@
                   <w:listItem w:displayText="ЗДЗ / ЗДЗ: Срабатывание на сигнал" w:value="ЗДЗ / ЗДЗ: Срабатывание на сигнал"/>
                   <w:listItem w:displayText="ЗДЗ / ЗДЗ: Функция введена в работу" w:value="ЗДЗ / ЗДЗ: Функция введена в работу"/>
                   <w:listItem w:displayText="ЗДЗ / ЗДЗ: Функция оперативно выведена из работы" w:value="ЗДЗ / ЗДЗ: Функция оперативно выведена из работы"/>
+                  <w:listItem w:displayText="ЗИЧ / ЗИЧ: Блокировка по напряжению" w:value="ЗИЧ / ЗИЧ: Блокировка по напряжению"/>
+                  <w:listItem w:displayText="ЗИЧ / ЗИЧ: Пуск" w:value="ЗИЧ / ЗИЧ: Пуск"/>
+                  <w:listItem w:displayText="ЗИЧ / ЗИЧ: Пуск ИО по скорости изменения частоты" w:value="ЗИЧ / ЗИЧ: Пуск ИО по скорости изменения частоты"/>
+                  <w:listItem w:displayText="ЗИЧ / ЗИЧ: Срабатывание" w:value="ЗИЧ / ЗИЧ: Срабатывание"/>
+                  <w:listItem w:displayText="ЗИЧ / ЗИЧ: Срабатывание на сигнал" w:value="ЗИЧ / ЗИЧ: Срабатывание на сигнал"/>
+                  <w:listItem w:displayText="ЗИЧ / ЗИЧ: Функция введена в работу" w:value="ЗИЧ / ЗИЧ: Функция введена в работу"/>
+                  <w:listItem w:displayText="ЗИЧ / ЗИЧ: Функция оперативно выведена из работы" w:value="ЗИЧ / ЗИЧ: Функция оперативно выведена из работы"/>
                   <w:listItem w:displayText="ЗМН / ЗМН: Пуск" w:value="ЗМН / ЗМН: Пуск"/>
                   <w:listItem w:displayText="ЗМН / ЗМН: Пуск ИО напряжения Uab" w:value="ЗМН / ЗМН: Пуск ИО напряжения Uab"/>
                   <w:listItem w:displayText="ЗМН / ЗМН: Пуск ИО напряжения Ubc" w:value="ЗМН / ЗМН: Пуск ИО напряжения Ubc"/>
@@ -28191,6 +28398,21 @@
                   <w:listItem w:displayText="ЗПН / ЗПН: Срабатывание на сигнал" w:value="ЗПН / ЗПН: Срабатывание на сигнал"/>
                   <w:listItem w:displayText="ЗПН / ЗПН: Функция введена в работу" w:value="ЗПН / ЗПН: Функция введена в работу"/>
                   <w:listItem w:displayText="ЗПН / ЗПН: Функция оперативно выведена из работы" w:value="ЗПН / ЗПН: Функция оперативно выведена из работы"/>
+                  <w:listItem w:displayText="ЗПЧ / ЗПЧ: Блокировка по напряжению" w:value="ЗПЧ / ЗПЧ: Блокировка по напряжению"/>
+                  <w:listItem w:displayText="ЗПЧ / ЗПЧ: Пуск" w:value="ЗПЧ / ЗПЧ: Пуск"/>
+                  <w:listItem w:displayText="ЗПЧ / ЗПЧ: Пуск ИО по частоте" w:value="ЗПЧ / ЗПЧ: Пуск ИО по частоте"/>
+                  <w:listItem w:displayText="ЗПЧ / ЗПЧ: Срабатывание" w:value="ЗПЧ / ЗПЧ: Срабатывание"/>
+                  <w:listItem w:displayText="ЗПЧ / ЗПЧ: Срабатывание на сигнал" w:value="ЗПЧ / ЗПЧ: Срабатывание на сигнал"/>
+                  <w:listItem w:displayText="ЗПЧ / ЗПЧ: Функция введена в работу" w:value="ЗПЧ / ЗПЧ: Функция введена в работу"/>
+                  <w:listItem w:displayText="ЗПЧ / ЗПЧ: Функция оперативно выведена из работы" w:value="ЗПЧ / ЗПЧ: Функция оперативно выведена из работы"/>
+                  <w:listItem w:displayText="ЗСЧ / ЗСЧ: Блокировка по напряжению" w:value="ЗСЧ / ЗСЧ: Блокировка по напряжению"/>
+                  <w:listItem w:displayText="ЗСЧ / ЗСЧ: Пуск" w:value="ЗСЧ / ЗСЧ: Пуск"/>
+                  <w:listItem w:displayText="ЗСЧ / ЗСЧ: Пуск ИО по частоте" w:value="ЗСЧ / ЗСЧ: Пуск ИО по частоте"/>
+                  <w:listItem w:displayText="ЗСЧ / ЗСЧ: Срабатывание" w:value="ЗСЧ / ЗСЧ: Срабатывание"/>
+                  <w:listItem w:displayText="ЗСЧ / ЗСЧ: Срабатывание блокировки по скорости изменения частоты" w:value="ЗСЧ / ЗСЧ: Срабатывание блокировки по скорости изменения частоты"/>
+                  <w:listItem w:displayText="ЗСЧ / ЗСЧ: Срабатывание на сигнал" w:value="ЗСЧ / ЗСЧ: Срабатывание на сигнал"/>
+                  <w:listItem w:displayText="ЗСЧ / ЗСЧ: Функция введена в работу" w:value="ЗСЧ / ЗСЧ: Функция введена в работу"/>
+                  <w:listItem w:displayText="ЗСЧ / ЗСЧ: Функция оперативно выведена из работы" w:value="ЗСЧ / ЗСЧ: Функция оперативно выведена из работы"/>
                   <w:listItem w:displayText="ЛО ГЗоткл / ЛО: Блокировка ГЗоткл" w:value="ЛО ГЗоткл / ЛО: Блокировка ГЗоткл"/>
                   <w:listItem w:displayText="ЛО ГЗоткл / ЛО: Срабатывание" w:value="ЛО ГЗоткл / ЛО: Срабатывание"/>
                   <w:listItem w:displayText="ЛО ГЗоткл / ЛО: Срабатывание на сигнал" w:value="ЛО ГЗоткл / ЛО: Срабатывание на сигнал"/>
@@ -28518,6 +28740,13 @@
                   <w:listItem w:displayText="ЗДЗ / ЗДЗ: Срабатывание на сигнал" w:value="ЗДЗ / ЗДЗ: Срабатывание на сигнал"/>
                   <w:listItem w:displayText="ЗДЗ / ЗДЗ: Функция введена в работу" w:value="ЗДЗ / ЗДЗ: Функция введена в работу"/>
                   <w:listItem w:displayText="ЗДЗ / ЗДЗ: Функция оперативно выведена из работы" w:value="ЗДЗ / ЗДЗ: Функция оперативно выведена из работы"/>
+                  <w:listItem w:displayText="ЗИЧ / ЗИЧ: Блокировка по напряжению" w:value="ЗИЧ / ЗИЧ: Блокировка по напряжению"/>
+                  <w:listItem w:displayText="ЗИЧ / ЗИЧ: Пуск" w:value="ЗИЧ / ЗИЧ: Пуск"/>
+                  <w:listItem w:displayText="ЗИЧ / ЗИЧ: Пуск ИО по скорости изменения частоты" w:value="ЗИЧ / ЗИЧ: Пуск ИО по скорости изменения частоты"/>
+                  <w:listItem w:displayText="ЗИЧ / ЗИЧ: Срабатывание" w:value="ЗИЧ / ЗИЧ: Срабатывание"/>
+                  <w:listItem w:displayText="ЗИЧ / ЗИЧ: Срабатывание на сигнал" w:value="ЗИЧ / ЗИЧ: Срабатывание на сигнал"/>
+                  <w:listItem w:displayText="ЗИЧ / ЗИЧ: Функция введена в работу" w:value="ЗИЧ / ЗИЧ: Функция введена в работу"/>
+                  <w:listItem w:displayText="ЗИЧ / ЗИЧ: Функция оперативно выведена из работы" w:value="ЗИЧ / ЗИЧ: Функция оперативно выведена из работы"/>
                   <w:listItem w:displayText="ЗМН / ЗМН: Пуск" w:value="ЗМН / ЗМН: Пуск"/>
                   <w:listItem w:displayText="ЗМН / ЗМН: Пуск ИО напряжения Uab" w:value="ЗМН / ЗМН: Пуск ИО напряжения Uab"/>
                   <w:listItem w:displayText="ЗМН / ЗМН: Пуск ИО напряжения Ubc" w:value="ЗМН / ЗМН: Пуск ИО напряжения Ubc"/>
@@ -28549,6 +28778,21 @@
                   <w:listItem w:displayText="ЗПН / ЗПН: Срабатывание на сигнал" w:value="ЗПН / ЗПН: Срабатывание на сигнал"/>
                   <w:listItem w:displayText="ЗПН / ЗПН: Функция введена в работу" w:value="ЗПН / ЗПН: Функция введена в работу"/>
                   <w:listItem w:displayText="ЗПН / ЗПН: Функция оперативно выведена из работы" w:value="ЗПН / ЗПН: Функция оперативно выведена из работы"/>
+                  <w:listItem w:displayText="ЗПЧ / ЗПЧ: Блокировка по напряжению" w:value="ЗПЧ / ЗПЧ: Блокировка по напряжению"/>
+                  <w:listItem w:displayText="ЗПЧ / ЗПЧ: Пуск" w:value="ЗПЧ / ЗПЧ: Пуск"/>
+                  <w:listItem w:displayText="ЗПЧ / ЗПЧ: Пуск ИО по частоте" w:value="ЗПЧ / ЗПЧ: Пуск ИО по частоте"/>
+                  <w:listItem w:displayText="ЗПЧ / ЗПЧ: Срабатывание" w:value="ЗПЧ / ЗПЧ: Срабатывание"/>
+                  <w:listItem w:displayText="ЗПЧ / ЗПЧ: Срабатывание на сигнал" w:value="ЗПЧ / ЗПЧ: Срабатывание на сигнал"/>
+                  <w:listItem w:displayText="ЗПЧ / ЗПЧ: Функция введена в работу" w:value="ЗПЧ / ЗПЧ: Функция введена в работу"/>
+                  <w:listItem w:displayText="ЗПЧ / ЗПЧ: Функция оперативно выведена из работы" w:value="ЗПЧ / ЗПЧ: Функция оперативно выведена из работы"/>
+                  <w:listItem w:displayText="ЗСЧ / ЗСЧ: Блокировка по напряжению" w:value="ЗСЧ / ЗСЧ: Блокировка по напряжению"/>
+                  <w:listItem w:displayText="ЗСЧ / ЗСЧ: Пуск" w:value="ЗСЧ / ЗСЧ: Пуск"/>
+                  <w:listItem w:displayText="ЗСЧ / ЗСЧ: Пуск ИО по частоте" w:value="ЗСЧ / ЗСЧ: Пуск ИО по частоте"/>
+                  <w:listItem w:displayText="ЗСЧ / ЗСЧ: Срабатывание" w:value="ЗСЧ / ЗСЧ: Срабатывание"/>
+                  <w:listItem w:displayText="ЗСЧ / ЗСЧ: Срабатывание блокировки по скорости изменения частоты" w:value="ЗСЧ / ЗСЧ: Срабатывание блокировки по скорости изменения частоты"/>
+                  <w:listItem w:displayText="ЗСЧ / ЗСЧ: Срабатывание на сигнал" w:value="ЗСЧ / ЗСЧ: Срабатывание на сигнал"/>
+                  <w:listItem w:displayText="ЗСЧ / ЗСЧ: Функция введена в работу" w:value="ЗСЧ / ЗСЧ: Функция введена в работу"/>
+                  <w:listItem w:displayText="ЗСЧ / ЗСЧ: Функция оперативно выведена из работы" w:value="ЗСЧ / ЗСЧ: Функция оперативно выведена из работы"/>
                   <w:listItem w:displayText="ЛО ГЗоткл / ЛО: Блокировка ГЗоткл" w:value="ЛО ГЗоткл / ЛО: Блокировка ГЗоткл"/>
                   <w:listItem w:displayText="ЛО ГЗоткл / ЛО: Срабатывание" w:value="ЛО ГЗоткл / ЛО: Срабатывание"/>
                   <w:listItem w:displayText="ЛО ГЗоткл / ЛО: Срабатывание на сигнал" w:value="ЛО ГЗоткл / ЛО: Срабатывание на сигнал"/>
@@ -28824,6 +29068,13 @@
                   <w:listItem w:displayText="ЗДЗ / ЗДЗ: Срабатывание на сигнал" w:value="ЗДЗ / ЗДЗ: Срабатывание на сигнал"/>
                   <w:listItem w:displayText="ЗДЗ / ЗДЗ: Функция введена в работу" w:value="ЗДЗ / ЗДЗ: Функция введена в работу"/>
                   <w:listItem w:displayText="ЗДЗ / ЗДЗ: Функция оперативно выведена из работы" w:value="ЗДЗ / ЗДЗ: Функция оперативно выведена из работы"/>
+                  <w:listItem w:displayText="ЗИЧ / ЗИЧ: Блокировка по напряжению" w:value="ЗИЧ / ЗИЧ: Блокировка по напряжению"/>
+                  <w:listItem w:displayText="ЗИЧ / ЗИЧ: Пуск" w:value="ЗИЧ / ЗИЧ: Пуск"/>
+                  <w:listItem w:displayText="ЗИЧ / ЗИЧ: Пуск ИО по скорости изменения частоты" w:value="ЗИЧ / ЗИЧ: Пуск ИО по скорости изменения частоты"/>
+                  <w:listItem w:displayText="ЗИЧ / ЗИЧ: Срабатывание" w:value="ЗИЧ / ЗИЧ: Срабатывание"/>
+                  <w:listItem w:displayText="ЗИЧ / ЗИЧ: Срабатывание на сигнал" w:value="ЗИЧ / ЗИЧ: Срабатывание на сигнал"/>
+                  <w:listItem w:displayText="ЗИЧ / ЗИЧ: Функция введена в работу" w:value="ЗИЧ / ЗИЧ: Функция введена в работу"/>
+                  <w:listItem w:displayText="ЗИЧ / ЗИЧ: Функция оперативно выведена из работы" w:value="ЗИЧ / ЗИЧ: Функция оперативно выведена из работы"/>
                   <w:listItem w:displayText="ЗМН / ЗМН: Пуск" w:value="ЗМН / ЗМН: Пуск"/>
                   <w:listItem w:displayText="ЗМН / ЗМН: Пуск ИО напряжения Uab" w:value="ЗМН / ЗМН: Пуск ИО напряжения Uab"/>
                   <w:listItem w:displayText="ЗМН / ЗМН: Пуск ИО напряжения Ubc" w:value="ЗМН / ЗМН: Пуск ИО напряжения Ubc"/>
@@ -28855,6 +29106,21 @@
                   <w:listItem w:displayText="ЗПН / ЗПН: Срабатывание на сигнал" w:value="ЗПН / ЗПН: Срабатывание на сигнал"/>
                   <w:listItem w:displayText="ЗПН / ЗПН: Функция введена в работу" w:value="ЗПН / ЗПН: Функция введена в работу"/>
                   <w:listItem w:displayText="ЗПН / ЗПН: Функция оперативно выведена из работы" w:value="ЗПН / ЗПН: Функция оперативно выведена из работы"/>
+                  <w:listItem w:displayText="ЗПЧ / ЗПЧ: Блокировка по напряжению" w:value="ЗПЧ / ЗПЧ: Блокировка по напряжению"/>
+                  <w:listItem w:displayText="ЗПЧ / ЗПЧ: Пуск" w:value="ЗПЧ / ЗПЧ: Пуск"/>
+                  <w:listItem w:displayText="ЗПЧ / ЗПЧ: Пуск ИО по частоте" w:value="ЗПЧ / ЗПЧ: Пуск ИО по частоте"/>
+                  <w:listItem w:displayText="ЗПЧ / ЗПЧ: Срабатывание" w:value="ЗПЧ / ЗПЧ: Срабатывание"/>
+                  <w:listItem w:displayText="ЗПЧ / ЗПЧ: Срабатывание на сигнал" w:value="ЗПЧ / ЗПЧ: Срабатывание на сигнал"/>
+                  <w:listItem w:displayText="ЗПЧ / ЗПЧ: Функция введена в работу" w:value="ЗПЧ / ЗПЧ: Функция введена в работу"/>
+                  <w:listItem w:displayText="ЗПЧ / ЗПЧ: Функция оперативно выведена из работы" w:value="ЗПЧ / ЗПЧ: Функция оперативно выведена из работы"/>
+                  <w:listItem w:displayText="ЗСЧ / ЗСЧ: Блокировка по напряжению" w:value="ЗСЧ / ЗСЧ: Блокировка по напряжению"/>
+                  <w:listItem w:displayText="ЗСЧ / ЗСЧ: Пуск" w:value="ЗСЧ / ЗСЧ: Пуск"/>
+                  <w:listItem w:displayText="ЗСЧ / ЗСЧ: Пуск ИО по частоте" w:value="ЗСЧ / ЗСЧ: Пуск ИО по частоте"/>
+                  <w:listItem w:displayText="ЗСЧ / ЗСЧ: Срабатывание" w:value="ЗСЧ / ЗСЧ: Срабатывание"/>
+                  <w:listItem w:displayText="ЗСЧ / ЗСЧ: Срабатывание блокировки по скорости изменения частоты" w:value="ЗСЧ / ЗСЧ: Срабатывание блокировки по скорости изменения частоты"/>
+                  <w:listItem w:displayText="ЗСЧ / ЗСЧ: Срабатывание на сигнал" w:value="ЗСЧ / ЗСЧ: Срабатывание на сигнал"/>
+                  <w:listItem w:displayText="ЗСЧ / ЗСЧ: Функция введена в работу" w:value="ЗСЧ / ЗСЧ: Функция введена в работу"/>
+                  <w:listItem w:displayText="ЗСЧ / ЗСЧ: Функция оперативно выведена из работы" w:value="ЗСЧ / ЗСЧ: Функция оперативно выведена из работы"/>
                   <w:listItem w:displayText="ЛО ГЗоткл / ЛО: Блокировка ГЗоткл" w:value="ЛО ГЗоткл / ЛО: Блокировка ГЗоткл"/>
                   <w:listItem w:displayText="ЛО ГЗоткл / ЛО: Срабатывание" w:value="ЛО ГЗоткл / ЛО: Срабатывание"/>
                   <w:listItem w:displayText="ЛО ГЗоткл / ЛО: Срабатывание на сигнал" w:value="ЛО ГЗоткл / ЛО: Срабатывание на сигнал"/>
@@ -29130,6 +29396,13 @@
                   <w:listItem w:displayText="ЗДЗ / ЗДЗ: Срабатывание на сигнал" w:value="ЗДЗ / ЗДЗ: Срабатывание на сигнал"/>
                   <w:listItem w:displayText="ЗДЗ / ЗДЗ: Функция введена в работу" w:value="ЗДЗ / ЗДЗ: Функция введена в работу"/>
                   <w:listItem w:displayText="ЗДЗ / ЗДЗ: Функция оперативно выведена из работы" w:value="ЗДЗ / ЗДЗ: Функция оперативно выведена из работы"/>
+                  <w:listItem w:displayText="ЗИЧ / ЗИЧ: Блокировка по напряжению" w:value="ЗИЧ / ЗИЧ: Блокировка по напряжению"/>
+                  <w:listItem w:displayText="ЗИЧ / ЗИЧ: Пуск" w:value="ЗИЧ / ЗИЧ: Пуск"/>
+                  <w:listItem w:displayText="ЗИЧ / ЗИЧ: Пуск ИО по скорости изменения частоты" w:value="ЗИЧ / ЗИЧ: Пуск ИО по скорости изменения частоты"/>
+                  <w:listItem w:displayText="ЗИЧ / ЗИЧ: Срабатывание" w:value="ЗИЧ / ЗИЧ: Срабатывание"/>
+                  <w:listItem w:displayText="ЗИЧ / ЗИЧ: Срабатывание на сигнал" w:value="ЗИЧ / ЗИЧ: Срабатывание на сигнал"/>
+                  <w:listItem w:displayText="ЗИЧ / ЗИЧ: Функция введена в работу" w:value="ЗИЧ / ЗИЧ: Функция введена в работу"/>
+                  <w:listItem w:displayText="ЗИЧ / ЗИЧ: Функция оперативно выведена из работы" w:value="ЗИЧ / ЗИЧ: Функция оперативно выведена из работы"/>
                   <w:listItem w:displayText="ЗМН / ЗМН: Пуск" w:value="ЗМН / ЗМН: Пуск"/>
                   <w:listItem w:displayText="ЗМН / ЗМН: Пуск ИО напряжения Uab" w:value="ЗМН / ЗМН: Пуск ИО напряжения Uab"/>
                   <w:listItem w:displayText="ЗМН / ЗМН: Пуск ИО напряжения Ubc" w:value="ЗМН / ЗМН: Пуск ИО напряжения Ubc"/>
@@ -29161,6 +29434,21 @@
                   <w:listItem w:displayText="ЗПН / ЗПН: Срабатывание на сигнал" w:value="ЗПН / ЗПН: Срабатывание на сигнал"/>
                   <w:listItem w:displayText="ЗПН / ЗПН: Функция введена в работу" w:value="ЗПН / ЗПН: Функция введена в работу"/>
                   <w:listItem w:displayText="ЗПН / ЗПН: Функция оперативно выведена из работы" w:value="ЗПН / ЗПН: Функция оперативно выведена из работы"/>
+                  <w:listItem w:displayText="ЗПЧ / ЗПЧ: Блокировка по напряжению" w:value="ЗПЧ / ЗПЧ: Блокировка по напряжению"/>
+                  <w:listItem w:displayText="ЗПЧ / ЗПЧ: Пуск" w:value="ЗПЧ / ЗПЧ: Пуск"/>
+                  <w:listItem w:displayText="ЗПЧ / ЗПЧ: Пуск ИО по частоте" w:value="ЗПЧ / ЗПЧ: Пуск ИО по частоте"/>
+                  <w:listItem w:displayText="ЗПЧ / ЗПЧ: Срабатывание" w:value="ЗПЧ / ЗПЧ: Срабатывание"/>
+                  <w:listItem w:displayText="ЗПЧ / ЗПЧ: Срабатывание на сигнал" w:value="ЗПЧ / ЗПЧ: Срабатывание на сигнал"/>
+                  <w:listItem w:displayText="ЗПЧ / ЗПЧ: Функция введена в работу" w:value="ЗПЧ / ЗПЧ: Функция введена в работу"/>
+                  <w:listItem w:displayText="ЗПЧ / ЗПЧ: Функция оперативно выведена из работы" w:value="ЗПЧ / ЗПЧ: Функция оперативно выведена из работы"/>
+                  <w:listItem w:displayText="ЗСЧ / ЗСЧ: Блокировка по напряжению" w:value="ЗСЧ / ЗСЧ: Блокировка по напряжению"/>
+                  <w:listItem w:displayText="ЗСЧ / ЗСЧ: Пуск" w:value="ЗСЧ / ЗСЧ: Пуск"/>
+                  <w:listItem w:displayText="ЗСЧ / ЗСЧ: Пуск ИО по частоте" w:value="ЗСЧ / ЗСЧ: Пуск ИО по частоте"/>
+                  <w:listItem w:displayText="ЗСЧ / ЗСЧ: Срабатывание" w:value="ЗСЧ / ЗСЧ: Срабатывание"/>
+                  <w:listItem w:displayText="ЗСЧ / ЗСЧ: Срабатывание блокировки по скорости изменения частоты" w:value="ЗСЧ / ЗСЧ: Срабатывание блокировки по скорости изменения частоты"/>
+                  <w:listItem w:displayText="ЗСЧ / ЗСЧ: Срабатывание на сигнал" w:value="ЗСЧ / ЗСЧ: Срабатывание на сигнал"/>
+                  <w:listItem w:displayText="ЗСЧ / ЗСЧ: Функция введена в работу" w:value="ЗСЧ / ЗСЧ: Функция введена в работу"/>
+                  <w:listItem w:displayText="ЗСЧ / ЗСЧ: Функция оперативно выведена из работы" w:value="ЗСЧ / ЗСЧ: Функция оперативно выведена из работы"/>
                   <w:listItem w:displayText="ЛО ГЗоткл / ЛО: Блокировка ГЗоткл" w:value="ЛО ГЗоткл / ЛО: Блокировка ГЗоткл"/>
                   <w:listItem w:displayText="ЛО ГЗоткл / ЛО: Срабатывание" w:value="ЛО ГЗоткл / ЛО: Срабатывание"/>
                   <w:listItem w:displayText="ЛО ГЗоткл / ЛО: Срабатывание на сигнал" w:value="ЛО ГЗоткл / ЛО: Срабатывание на сигнал"/>
@@ -29436,6 +29724,13 @@
                   <w:listItem w:displayText="ЗДЗ / ЗДЗ: Срабатывание на сигнал" w:value="ЗДЗ / ЗДЗ: Срабатывание на сигнал"/>
                   <w:listItem w:displayText="ЗДЗ / ЗДЗ: Функция введена в работу" w:value="ЗДЗ / ЗДЗ: Функция введена в работу"/>
                   <w:listItem w:displayText="ЗДЗ / ЗДЗ: Функция оперативно выведена из работы" w:value="ЗДЗ / ЗДЗ: Функция оперативно выведена из работы"/>
+                  <w:listItem w:displayText="ЗИЧ / ЗИЧ: Блокировка по напряжению" w:value="ЗИЧ / ЗИЧ: Блокировка по напряжению"/>
+                  <w:listItem w:displayText="ЗИЧ / ЗИЧ: Пуск" w:value="ЗИЧ / ЗИЧ: Пуск"/>
+                  <w:listItem w:displayText="ЗИЧ / ЗИЧ: Пуск ИО по скорости изменения частоты" w:value="ЗИЧ / ЗИЧ: Пуск ИО по скорости изменения частоты"/>
+                  <w:listItem w:displayText="ЗИЧ / ЗИЧ: Срабатывание" w:value="ЗИЧ / ЗИЧ: Срабатывание"/>
+                  <w:listItem w:displayText="ЗИЧ / ЗИЧ: Срабатывание на сигнал" w:value="ЗИЧ / ЗИЧ: Срабатывание на сигнал"/>
+                  <w:listItem w:displayText="ЗИЧ / ЗИЧ: Функция введена в работу" w:value="ЗИЧ / ЗИЧ: Функция введена в работу"/>
+                  <w:listItem w:displayText="ЗИЧ / ЗИЧ: Функция оперативно выведена из работы" w:value="ЗИЧ / ЗИЧ: Функция оперативно выведена из работы"/>
                   <w:listItem w:displayText="ЗМН / ЗМН: Пуск" w:value="ЗМН / ЗМН: Пуск"/>
                   <w:listItem w:displayText="ЗМН / ЗМН: Пуск ИО напряжения Uab" w:value="ЗМН / ЗМН: Пуск ИО напряжения Uab"/>
                   <w:listItem w:displayText="ЗМН / ЗМН: Пуск ИО напряжения Ubc" w:value="ЗМН / ЗМН: Пуск ИО напряжения Ubc"/>
@@ -29467,6 +29762,21 @@
                   <w:listItem w:displayText="ЗПН / ЗПН: Срабатывание на сигнал" w:value="ЗПН / ЗПН: Срабатывание на сигнал"/>
                   <w:listItem w:displayText="ЗПН / ЗПН: Функция введена в работу" w:value="ЗПН / ЗПН: Функция введена в работу"/>
                   <w:listItem w:displayText="ЗПН / ЗПН: Функция оперативно выведена из работы" w:value="ЗПН / ЗПН: Функция оперативно выведена из работы"/>
+                  <w:listItem w:displayText="ЗПЧ / ЗПЧ: Блокировка по напряжению" w:value="ЗПЧ / ЗПЧ: Блокировка по напряжению"/>
+                  <w:listItem w:displayText="ЗПЧ / ЗПЧ: Пуск" w:value="ЗПЧ / ЗПЧ: Пуск"/>
+                  <w:listItem w:displayText="ЗПЧ / ЗПЧ: Пуск ИО по частоте" w:value="ЗПЧ / ЗПЧ: Пуск ИО по частоте"/>
+                  <w:listItem w:displayText="ЗПЧ / ЗПЧ: Срабатывание" w:value="ЗПЧ / ЗПЧ: Срабатывание"/>
+                  <w:listItem w:displayText="ЗПЧ / ЗПЧ: Срабатывание на сигнал" w:value="ЗПЧ / ЗПЧ: Срабатывание на сигнал"/>
+                  <w:listItem w:displayText="ЗПЧ / ЗПЧ: Функция введена в работу" w:value="ЗПЧ / ЗПЧ: Функция введена в работу"/>
+                  <w:listItem w:displayText="ЗПЧ / ЗПЧ: Функция оперативно выведена из работы" w:value="ЗПЧ / ЗПЧ: Функция оперативно выведена из работы"/>
+                  <w:listItem w:displayText="ЗСЧ / ЗСЧ: Блокировка по напряжению" w:value="ЗСЧ / ЗСЧ: Блокировка по напряжению"/>
+                  <w:listItem w:displayText="ЗСЧ / ЗСЧ: Пуск" w:value="ЗСЧ / ЗСЧ: Пуск"/>
+                  <w:listItem w:displayText="ЗСЧ / ЗСЧ: Пуск ИО по частоте" w:value="ЗСЧ / ЗСЧ: Пуск ИО по частоте"/>
+                  <w:listItem w:displayText="ЗСЧ / ЗСЧ: Срабатывание" w:value="ЗСЧ / ЗСЧ: Срабатывание"/>
+                  <w:listItem w:displayText="ЗСЧ / ЗСЧ: Срабатывание блокировки по скорости изменения частоты" w:value="ЗСЧ / ЗСЧ: Срабатывание блокировки по скорости изменения частоты"/>
+                  <w:listItem w:displayText="ЗСЧ / ЗСЧ: Срабатывание на сигнал" w:value="ЗСЧ / ЗСЧ: Срабатывание на сигнал"/>
+                  <w:listItem w:displayText="ЗСЧ / ЗСЧ: Функция введена в работу" w:value="ЗСЧ / ЗСЧ: Функция введена в работу"/>
+                  <w:listItem w:displayText="ЗСЧ / ЗСЧ: Функция оперативно выведена из работы" w:value="ЗСЧ / ЗСЧ: Функция оперативно выведена из работы"/>
                   <w:listItem w:displayText="ЛО ГЗоткл / ЛО: Блокировка ГЗоткл" w:value="ЛО ГЗоткл / ЛО: Блокировка ГЗоткл"/>
                   <w:listItem w:displayText="ЛО ГЗоткл / ЛО: Срабатывание" w:value="ЛО ГЗоткл / ЛО: Срабатывание"/>
                   <w:listItem w:displayText="ЛО ГЗоткл / ЛО: Срабатывание на сигнал" w:value="ЛО ГЗоткл / ЛО: Срабатывание на сигнал"/>
@@ -29742,6 +30052,13 @@
                   <w:listItem w:displayText="ЗДЗ / ЗДЗ: Срабатывание на сигнал" w:value="ЗДЗ / ЗДЗ: Срабатывание на сигнал"/>
                   <w:listItem w:displayText="ЗДЗ / ЗДЗ: Функция введена в работу" w:value="ЗДЗ / ЗДЗ: Функция введена в работу"/>
                   <w:listItem w:displayText="ЗДЗ / ЗДЗ: Функция оперативно выведена из работы" w:value="ЗДЗ / ЗДЗ: Функция оперативно выведена из работы"/>
+                  <w:listItem w:displayText="ЗИЧ / ЗИЧ: Блокировка по напряжению" w:value="ЗИЧ / ЗИЧ: Блокировка по напряжению"/>
+                  <w:listItem w:displayText="ЗИЧ / ЗИЧ: Пуск" w:value="ЗИЧ / ЗИЧ: Пуск"/>
+                  <w:listItem w:displayText="ЗИЧ / ЗИЧ: Пуск ИО по скорости изменения частоты" w:value="ЗИЧ / ЗИЧ: Пуск ИО по скорости изменения частоты"/>
+                  <w:listItem w:displayText="ЗИЧ / ЗИЧ: Срабатывание" w:value="ЗИЧ / ЗИЧ: Срабатывание"/>
+                  <w:listItem w:displayText="ЗИЧ / ЗИЧ: Срабатывание на сигнал" w:value="ЗИЧ / ЗИЧ: Срабатывание на сигнал"/>
+                  <w:listItem w:displayText="ЗИЧ / ЗИЧ: Функция введена в работу" w:value="ЗИЧ / ЗИЧ: Функция введена в работу"/>
+                  <w:listItem w:displayText="ЗИЧ / ЗИЧ: Функция оперативно выведена из работы" w:value="ЗИЧ / ЗИЧ: Функция оперативно выведена из работы"/>
                   <w:listItem w:displayText="ЗМН / ЗМН: Пуск" w:value="ЗМН / ЗМН: Пуск"/>
                   <w:listItem w:displayText="ЗМН / ЗМН: Пуск ИО напряжения Uab" w:value="ЗМН / ЗМН: Пуск ИО напряжения Uab"/>
                   <w:listItem w:displayText="ЗМН / ЗМН: Пуск ИО напряжения Ubc" w:value="ЗМН / ЗМН: Пуск ИО напряжения Ubc"/>
@@ -29773,6 +30090,21 @@
                   <w:listItem w:displayText="ЗПН / ЗПН: Срабатывание на сигнал" w:value="ЗПН / ЗПН: Срабатывание на сигнал"/>
                   <w:listItem w:displayText="ЗПН / ЗПН: Функция введена в работу" w:value="ЗПН / ЗПН: Функция введена в работу"/>
                   <w:listItem w:displayText="ЗПН / ЗПН: Функция оперативно выведена из работы" w:value="ЗПН / ЗПН: Функция оперативно выведена из работы"/>
+                  <w:listItem w:displayText="ЗПЧ / ЗПЧ: Блокировка по напряжению" w:value="ЗПЧ / ЗПЧ: Блокировка по напряжению"/>
+                  <w:listItem w:displayText="ЗПЧ / ЗПЧ: Пуск" w:value="ЗПЧ / ЗПЧ: Пуск"/>
+                  <w:listItem w:displayText="ЗПЧ / ЗПЧ: Пуск ИО по частоте" w:value="ЗПЧ / ЗПЧ: Пуск ИО по частоте"/>
+                  <w:listItem w:displayText="ЗПЧ / ЗПЧ: Срабатывание" w:value="ЗПЧ / ЗПЧ: Срабатывание"/>
+                  <w:listItem w:displayText="ЗПЧ / ЗПЧ: Срабатывание на сигнал" w:value="ЗПЧ / ЗПЧ: Срабатывание на сигнал"/>
+                  <w:listItem w:displayText="ЗПЧ / ЗПЧ: Функция введена в работу" w:value="ЗПЧ / ЗПЧ: Функция введена в работу"/>
+                  <w:listItem w:displayText="ЗПЧ / ЗПЧ: Функция оперативно выведена из работы" w:value="ЗПЧ / ЗПЧ: Функция оперативно выведена из работы"/>
+                  <w:listItem w:displayText="ЗСЧ / ЗСЧ: Блокировка по напряжению" w:value="ЗСЧ / ЗСЧ: Блокировка по напряжению"/>
+                  <w:listItem w:displayText="ЗСЧ / ЗСЧ: Пуск" w:value="ЗСЧ / ЗСЧ: Пуск"/>
+                  <w:listItem w:displayText="ЗСЧ / ЗСЧ: Пуск ИО по частоте" w:value="ЗСЧ / ЗСЧ: Пуск ИО по частоте"/>
+                  <w:listItem w:displayText="ЗСЧ / ЗСЧ: Срабатывание" w:value="ЗСЧ / ЗСЧ: Срабатывание"/>
+                  <w:listItem w:displayText="ЗСЧ / ЗСЧ: Срабатывание блокировки по скорости изменения частоты" w:value="ЗСЧ / ЗСЧ: Срабатывание блокировки по скорости изменения частоты"/>
+                  <w:listItem w:displayText="ЗСЧ / ЗСЧ: Срабатывание на сигнал" w:value="ЗСЧ / ЗСЧ: Срабатывание на сигнал"/>
+                  <w:listItem w:displayText="ЗСЧ / ЗСЧ: Функция введена в работу" w:value="ЗСЧ / ЗСЧ: Функция введена в работу"/>
+                  <w:listItem w:displayText="ЗСЧ / ЗСЧ: Функция оперативно выведена из работы" w:value="ЗСЧ / ЗСЧ: Функция оперативно выведена из работы"/>
                   <w:listItem w:displayText="ЛО ГЗоткл / ЛО: Блокировка ГЗоткл" w:value="ЛО ГЗоткл / ЛО: Блокировка ГЗоткл"/>
                   <w:listItem w:displayText="ЛО ГЗоткл / ЛО: Срабатывание" w:value="ЛО ГЗоткл / ЛО: Срабатывание"/>
                   <w:listItem w:displayText="ЛО ГЗоткл / ЛО: Срабатывание на сигнал" w:value="ЛО ГЗоткл / ЛО: Срабатывание на сигнал"/>
@@ -30107,10 +30439,13 @@
                   <w:listItem w:displayText="ДЗ-фф 2ст. на сигн" w:value="ДЗ-фф 2ст. на сигн"/>
                   <w:listItem w:displayText="ДЗ-фф 3ст. на сигн" w:value="ДЗ-фф 3ст. на сигн"/>
                   <w:listItem w:displayText="ЗДЗ на сигн" w:value="ЗДЗ на сигн"/>
+                  <w:listItem w:displayText="ЗИЧ на сигн" w:value="ЗИЧ на сигн"/>
                   <w:listItem w:displayText="ЗМН на сигн" w:value="ЗМН на сигн"/>
                   <w:listItem w:displayText="ЗОП на сигн" w:value="ЗОП на сигн"/>
                   <w:listItem w:displayText="ЗП на откл" w:value="ЗП на откл"/>
                   <w:listItem w:displayText="ЗПН на сигн" w:value="ЗПН на сигн"/>
+                  <w:listItem w:displayText="ЗПЧ на сигн" w:value="ЗПЧ на сигн"/>
+                  <w:listItem w:displayText="ЗСЧ на сигн" w:value="ЗСЧ на сигн"/>
                   <w:listItem w:displayText="ЛО ГЗоткл на сигн" w:value="ЛО ГЗоткл на сигн"/>
                   <w:listItem w:displayText="ЛО ГЗсигн на откл" w:value="ЛО ГЗсигн на откл"/>
                   <w:listItem w:displayText="ЛО ДТм на сигн" w:value="ЛО ДТм на сигн"/>
@@ -30132,10 +30467,13 @@
                   <w:listItem w:displayText="ОВ ДЗ-фф 2ст." w:value="ОВ ДЗ-фф 2ст."/>
                   <w:listItem w:displayText="ОВ ДЗ-фф 3ст." w:value="ОВ ДЗ-фф 3ст."/>
                   <w:listItem w:displayText="ОВ ЗДЗ" w:value="ОВ ЗДЗ"/>
+                  <w:listItem w:displayText="ОВ ЗИЧ" w:value="ОВ ЗИЧ"/>
                   <w:listItem w:displayText="ОВ ЗМН" w:value="ОВ ЗМН"/>
                   <w:listItem w:displayText="ОВ ЗОП" w:value="ОВ ЗОП"/>
                   <w:listItem w:displayText="ОВ ЗП" w:value="ОВ ЗП"/>
                   <w:listItem w:displayText="ОВ ЗПН" w:value="ОВ ЗПН"/>
+                  <w:listItem w:displayText="ОВ ЗПЧ" w:value="ОВ ЗПЧ"/>
+                  <w:listItem w:displayText="ОВ ЗСЧ" w:value="ОВ ЗСЧ"/>
                   <w:listItem w:displayText="ОВ ЛО ГЗоткл" w:value="ОВ ЛО ГЗоткл"/>
                   <w:listItem w:displayText="ОВ ЛО ГЗсигн" w:value="ОВ ЛО ГЗсигн"/>
                   <w:listItem w:displayText="ОВ ЛО ДТм" w:value="ОВ ЛО ДТм"/>

</xml_diff>